<commit_message>
update: initial report is finished.
</commit_message>
<xml_diff>
--- a/docs/editables/Report-Cyber-Truck-P.F..docx
+++ b/docs/editables/Report-Cyber-Truck-P.F..docx
@@ -494,7 +494,7 @@
                                     <pic:cNvPicPr/>
                                   </pic:nvPicPr>
                                   <pic:blipFill>
-                                    <a:blip r:embed="rId10">
+                                    <a:blip r:embed="rId9">
                                       <a:extLst>
                                         <a:ext uri="{28A0092B-C50C-407E-A947-70E740481C1C}">
                                           <a14:useLocalDpi xmlns:a14="http://schemas.microsoft.com/office/drawing/2010/main" val="0"/>
@@ -530,15 +530,909 @@
         </mc:AlternateContent>
       </w:r>
     </w:p>
+    <w:sdt>
+      <w:sdtPr>
+        <w:id w:val="1433700832"/>
+        <w:docPartObj>
+          <w:docPartGallery w:val="Table of Contents"/>
+          <w:docPartUnique/>
+        </w:docPartObj>
+      </w:sdtPr>
+      <w:sdtEndPr>
+        <w:rPr>
+          <w:rFonts w:eastAsiaTheme="minorHAnsi" w:cstheme="minorBidi"/>
+          <w:b/>
+          <w:bCs/>
+          <w:color w:val="auto"/>
+          <w:kern w:val="2"/>
+          <w:sz w:val="22"/>
+          <w:szCs w:val="22"/>
+          <w:lang w:eastAsia="en-US"/>
+          <w14:ligatures w14:val="standardContextual"/>
+        </w:rPr>
+      </w:sdtEndPr>
+      <w:sdtContent>
+        <w:p>
+          <w:pPr>
+            <w:pStyle w:val="Cabealhodondice"/>
+            <w:rPr>
+              <w:rStyle w:val="Ttulo1Carter"/>
+            </w:rPr>
+          </w:pPr>
+          <w:r>
+            <w:rPr>
+              <w:rStyle w:val="Ttulo1Carter"/>
+            </w:rPr>
+            <w:t>Índice</w:t>
+          </w:r>
+        </w:p>
+        <w:p>
+          <w:pPr>
+            <w:rPr>
+              <w:sz w:val="2"/>
+              <w:lang w:eastAsia="pt-PT"/>
+            </w:rPr>
+          </w:pPr>
+        </w:p>
+        <w:p>
+          <w:pPr>
+            <w:pStyle w:val="ndice1"/>
+            <w:rPr>
+              <w:rFonts w:asciiTheme="minorHAnsi" w:eastAsiaTheme="minorEastAsia" w:hAnsiTheme="minorHAnsi" w:cstheme="minorBidi"/>
+              <w:b w:val="0"/>
+              <w:bCs w:val="0"/>
+              <w:sz w:val="20"/>
+              <w:szCs w:val="22"/>
+              <w:lang w:val="en-GB" w:eastAsia="en-GB"/>
+            </w:rPr>
+          </w:pPr>
+          <w:r>
+            <w:rPr>
+              <w:b w:val="0"/>
+            </w:rPr>
+            <w:fldChar w:fldCharType="begin"/>
+          </w:r>
+          <w:r>
+            <w:rPr>
+              <w:b w:val="0"/>
+            </w:rPr>
+            <w:instrText xml:space="preserve"> TOC \o "1-3" \h \z \u </w:instrText>
+          </w:r>
+          <w:r>
+            <w:rPr>
+              <w:b w:val="0"/>
+            </w:rPr>
+            <w:fldChar w:fldCharType="separate"/>
+          </w:r>
+          <w:hyperlink w:anchor="_Toc192184212" w:history="1">
+            <w:r>
+              <w:rPr>
+                <w:rStyle w:val="Hiperligao"/>
+                <w:b w:val="0"/>
+                <w:sz w:val="24"/>
+              </w:rPr>
+              <w:t>Introdução</w:t>
+            </w:r>
+            <w:r>
+              <w:rPr>
+                <w:b w:val="0"/>
+                <w:webHidden/>
+                <w:sz w:val="24"/>
+              </w:rPr>
+              <w:tab/>
+            </w:r>
+            <w:r>
+              <w:rPr>
+                <w:b w:val="0"/>
+                <w:webHidden/>
+                <w:sz w:val="24"/>
+              </w:rPr>
+              <w:fldChar w:fldCharType="begin"/>
+            </w:r>
+            <w:r>
+              <w:rPr>
+                <w:b w:val="0"/>
+                <w:webHidden/>
+                <w:sz w:val="24"/>
+              </w:rPr>
+              <w:instrText xml:space="preserve"> PAGEREF _Toc192184212 \h </w:instrText>
+            </w:r>
+            <w:r>
+              <w:rPr>
+                <w:b w:val="0"/>
+                <w:webHidden/>
+                <w:sz w:val="24"/>
+              </w:rPr>
+            </w:r>
+            <w:r>
+              <w:rPr>
+                <w:b w:val="0"/>
+                <w:webHidden/>
+                <w:sz w:val="24"/>
+              </w:rPr>
+              <w:fldChar w:fldCharType="separate"/>
+            </w:r>
+            <w:r>
+              <w:rPr>
+                <w:b w:val="0"/>
+                <w:webHidden/>
+                <w:sz w:val="24"/>
+              </w:rPr>
+              <w:t>3</w:t>
+            </w:r>
+            <w:r>
+              <w:rPr>
+                <w:b w:val="0"/>
+                <w:webHidden/>
+                <w:sz w:val="24"/>
+              </w:rPr>
+              <w:fldChar w:fldCharType="end"/>
+            </w:r>
+          </w:hyperlink>
+        </w:p>
+        <w:p>
+          <w:pPr>
+            <w:pStyle w:val="ndice1"/>
+            <w:rPr>
+              <w:rFonts w:asciiTheme="minorHAnsi" w:eastAsiaTheme="minorEastAsia" w:hAnsiTheme="minorHAnsi" w:cstheme="minorBidi"/>
+              <w:b w:val="0"/>
+              <w:bCs w:val="0"/>
+              <w:sz w:val="20"/>
+              <w:szCs w:val="22"/>
+              <w:lang w:val="en-GB" w:eastAsia="en-GB"/>
+            </w:rPr>
+          </w:pPr>
+          <w:hyperlink w:anchor="_Toc192184213" w:history="1">
+            <w:r>
+              <w:rPr>
+                <w:rStyle w:val="Hiperligao"/>
+                <w:b w:val="0"/>
+                <w:sz w:val="24"/>
+              </w:rPr>
+              <w:t>L</w:t>
+            </w:r>
+            <w:r>
+              <w:rPr>
+                <w:rStyle w:val="Hiperligao"/>
+                <w:b w:val="0"/>
+                <w:sz w:val="24"/>
+              </w:rPr>
+              <w:t>evantamento De Requisitos</w:t>
+            </w:r>
+            <w:r>
+              <w:rPr>
+                <w:b w:val="0"/>
+                <w:webHidden/>
+                <w:sz w:val="24"/>
+              </w:rPr>
+              <w:tab/>
+            </w:r>
+            <w:r>
+              <w:rPr>
+                <w:b w:val="0"/>
+                <w:webHidden/>
+                <w:sz w:val="24"/>
+              </w:rPr>
+              <w:fldChar w:fldCharType="begin"/>
+            </w:r>
+            <w:r>
+              <w:rPr>
+                <w:b w:val="0"/>
+                <w:webHidden/>
+                <w:sz w:val="24"/>
+              </w:rPr>
+              <w:instrText xml:space="preserve"> PAGEREF _Toc192184213 \h </w:instrText>
+            </w:r>
+            <w:r>
+              <w:rPr>
+                <w:b w:val="0"/>
+                <w:webHidden/>
+                <w:sz w:val="24"/>
+              </w:rPr>
+            </w:r>
+            <w:r>
+              <w:rPr>
+                <w:b w:val="0"/>
+                <w:webHidden/>
+                <w:sz w:val="24"/>
+              </w:rPr>
+              <w:fldChar w:fldCharType="separate"/>
+            </w:r>
+            <w:r>
+              <w:rPr>
+                <w:b w:val="0"/>
+                <w:webHidden/>
+                <w:sz w:val="24"/>
+              </w:rPr>
+              <w:t>4</w:t>
+            </w:r>
+            <w:r>
+              <w:rPr>
+                <w:b w:val="0"/>
+                <w:webHidden/>
+                <w:sz w:val="24"/>
+              </w:rPr>
+              <w:fldChar w:fldCharType="end"/>
+            </w:r>
+          </w:hyperlink>
+        </w:p>
+        <w:p>
+          <w:pPr>
+            <w:pStyle w:val="ndice1"/>
+            <w:rPr>
+              <w:rFonts w:asciiTheme="minorHAnsi" w:eastAsiaTheme="minorEastAsia" w:hAnsiTheme="minorHAnsi" w:cstheme="minorBidi"/>
+              <w:b w:val="0"/>
+              <w:bCs w:val="0"/>
+              <w:sz w:val="20"/>
+              <w:szCs w:val="22"/>
+              <w:lang w:val="en-GB" w:eastAsia="en-GB"/>
+            </w:rPr>
+          </w:pPr>
+          <w:hyperlink w:anchor="_Toc192184214" w:history="1">
+            <w:r>
+              <w:rPr>
+                <w:rStyle w:val="Hiperligao"/>
+                <w:b w:val="0"/>
+                <w:sz w:val="24"/>
+              </w:rPr>
+              <w:t>Computação Física e IoT</w:t>
+            </w:r>
+            <w:r>
+              <w:rPr>
+                <w:b w:val="0"/>
+                <w:webHidden/>
+                <w:sz w:val="24"/>
+              </w:rPr>
+              <w:tab/>
+            </w:r>
+            <w:r>
+              <w:rPr>
+                <w:b w:val="0"/>
+                <w:webHidden/>
+                <w:sz w:val="24"/>
+              </w:rPr>
+              <w:fldChar w:fldCharType="begin"/>
+            </w:r>
+            <w:r>
+              <w:rPr>
+                <w:b w:val="0"/>
+                <w:webHidden/>
+                <w:sz w:val="24"/>
+              </w:rPr>
+              <w:instrText xml:space="preserve"> PAGEREF _Toc192184214 \h </w:instrText>
+            </w:r>
+            <w:r>
+              <w:rPr>
+                <w:b w:val="0"/>
+                <w:webHidden/>
+                <w:sz w:val="24"/>
+              </w:rPr>
+            </w:r>
+            <w:r>
+              <w:rPr>
+                <w:b w:val="0"/>
+                <w:webHidden/>
+                <w:sz w:val="24"/>
+              </w:rPr>
+              <w:fldChar w:fldCharType="separate"/>
+            </w:r>
+            <w:r>
+              <w:rPr>
+                <w:b w:val="0"/>
+                <w:webHidden/>
+                <w:sz w:val="24"/>
+              </w:rPr>
+              <w:t>5</w:t>
+            </w:r>
+            <w:r>
+              <w:rPr>
+                <w:b w:val="0"/>
+                <w:webHidden/>
+                <w:sz w:val="24"/>
+              </w:rPr>
+              <w:fldChar w:fldCharType="end"/>
+            </w:r>
+          </w:hyperlink>
+        </w:p>
+        <w:p>
+          <w:pPr>
+            <w:pStyle w:val="ndice1"/>
+            <w:rPr>
+              <w:rFonts w:asciiTheme="minorHAnsi" w:eastAsiaTheme="minorEastAsia" w:hAnsiTheme="minorHAnsi" w:cstheme="minorBidi"/>
+              <w:b w:val="0"/>
+              <w:bCs w:val="0"/>
+              <w:sz w:val="20"/>
+              <w:szCs w:val="22"/>
+              <w:lang w:val="en-GB" w:eastAsia="en-GB"/>
+            </w:rPr>
+          </w:pPr>
+          <w:hyperlink w:anchor="_Toc192184215" w:history="1">
+            <w:r>
+              <w:rPr>
+                <w:rStyle w:val="Hiperligao"/>
+                <w:b w:val="0"/>
+                <w:sz w:val="24"/>
+              </w:rPr>
+              <w:t>Sistemas Operativos</w:t>
+            </w:r>
+            <w:r>
+              <w:rPr>
+                <w:b w:val="0"/>
+                <w:webHidden/>
+                <w:sz w:val="24"/>
+              </w:rPr>
+              <w:tab/>
+            </w:r>
+            <w:r>
+              <w:rPr>
+                <w:b w:val="0"/>
+                <w:webHidden/>
+                <w:sz w:val="24"/>
+              </w:rPr>
+              <w:fldChar w:fldCharType="begin"/>
+            </w:r>
+            <w:r>
+              <w:rPr>
+                <w:b w:val="0"/>
+                <w:webHidden/>
+                <w:sz w:val="24"/>
+              </w:rPr>
+              <w:instrText xml:space="preserve"> PAGEREF _Toc192184215 \h </w:instrText>
+            </w:r>
+            <w:r>
+              <w:rPr>
+                <w:b w:val="0"/>
+                <w:webHidden/>
+                <w:sz w:val="24"/>
+              </w:rPr>
+            </w:r>
+            <w:r>
+              <w:rPr>
+                <w:b w:val="0"/>
+                <w:webHidden/>
+                <w:sz w:val="24"/>
+              </w:rPr>
+              <w:fldChar w:fldCharType="separate"/>
+            </w:r>
+            <w:r>
+              <w:rPr>
+                <w:b w:val="0"/>
+                <w:webHidden/>
+                <w:sz w:val="24"/>
+              </w:rPr>
+              <w:t>6</w:t>
+            </w:r>
+            <w:r>
+              <w:rPr>
+                <w:b w:val="0"/>
+                <w:webHidden/>
+                <w:sz w:val="24"/>
+              </w:rPr>
+              <w:fldChar w:fldCharType="end"/>
+            </w:r>
+          </w:hyperlink>
+        </w:p>
+        <w:p>
+          <w:pPr>
+            <w:pStyle w:val="ndice1"/>
+            <w:rPr>
+              <w:rFonts w:asciiTheme="minorHAnsi" w:eastAsiaTheme="minorEastAsia" w:hAnsiTheme="minorHAnsi" w:cstheme="minorBidi"/>
+              <w:b w:val="0"/>
+              <w:bCs w:val="0"/>
+              <w:sz w:val="20"/>
+              <w:szCs w:val="22"/>
+              <w:lang w:val="en-GB" w:eastAsia="en-GB"/>
+            </w:rPr>
+          </w:pPr>
+          <w:hyperlink w:anchor="_Toc192184216" w:history="1">
+            <w:r>
+              <w:rPr>
+                <w:rStyle w:val="Hiperligao"/>
+                <w:b w:val="0"/>
+                <w:sz w:val="24"/>
+              </w:rPr>
+              <w:t>Compiladores</w:t>
+            </w:r>
+            <w:r>
+              <w:rPr>
+                <w:b w:val="0"/>
+                <w:webHidden/>
+                <w:sz w:val="24"/>
+              </w:rPr>
+              <w:tab/>
+            </w:r>
+            <w:r>
+              <w:rPr>
+                <w:b w:val="0"/>
+                <w:webHidden/>
+                <w:sz w:val="24"/>
+              </w:rPr>
+              <w:fldChar w:fldCharType="begin"/>
+            </w:r>
+            <w:r>
+              <w:rPr>
+                <w:b w:val="0"/>
+                <w:webHidden/>
+                <w:sz w:val="24"/>
+              </w:rPr>
+              <w:instrText xml:space="preserve"> PAGEREF _Toc192184216 \h </w:instrText>
+            </w:r>
+            <w:r>
+              <w:rPr>
+                <w:b w:val="0"/>
+                <w:webHidden/>
+                <w:sz w:val="24"/>
+              </w:rPr>
+            </w:r>
+            <w:r>
+              <w:rPr>
+                <w:b w:val="0"/>
+                <w:webHidden/>
+                <w:sz w:val="24"/>
+              </w:rPr>
+              <w:fldChar w:fldCharType="separate"/>
+            </w:r>
+            <w:r>
+              <w:rPr>
+                <w:b w:val="0"/>
+                <w:webHidden/>
+                <w:sz w:val="24"/>
+              </w:rPr>
+              <w:t>6</w:t>
+            </w:r>
+            <w:r>
+              <w:rPr>
+                <w:b w:val="0"/>
+                <w:webHidden/>
+                <w:sz w:val="24"/>
+              </w:rPr>
+              <w:fldChar w:fldCharType="end"/>
+            </w:r>
+          </w:hyperlink>
+        </w:p>
+        <w:p>
+          <w:pPr>
+            <w:pStyle w:val="ndice1"/>
+            <w:rPr>
+              <w:rFonts w:asciiTheme="minorHAnsi" w:eastAsiaTheme="minorEastAsia" w:hAnsiTheme="minorHAnsi" w:cstheme="minorBidi"/>
+              <w:b w:val="0"/>
+              <w:bCs w:val="0"/>
+              <w:sz w:val="20"/>
+              <w:szCs w:val="22"/>
+              <w:lang w:val="en-GB" w:eastAsia="en-GB"/>
+            </w:rPr>
+          </w:pPr>
+          <w:hyperlink w:anchor="_Toc192184217" w:history="1">
+            <w:r>
+              <w:rPr>
+                <w:rStyle w:val="Hiperligao"/>
+                <w:b w:val="0"/>
+                <w:sz w:val="24"/>
+              </w:rPr>
+              <w:t xml:space="preserve">Empreendedorismo – </w:t>
+            </w:r>
+            <w:r>
+              <w:rPr>
+                <w:rStyle w:val="Hiperligao"/>
+                <w:b w:val="0"/>
+                <w:sz w:val="24"/>
+              </w:rPr>
+              <w:t>B</w:t>
+            </w:r>
+            <w:r>
+              <w:rPr>
+                <w:rStyle w:val="Hiperligao"/>
+                <w:b w:val="0"/>
+                <w:sz w:val="24"/>
+              </w:rPr>
+              <w:t>ase tecnológica</w:t>
+            </w:r>
+            <w:r>
+              <w:rPr>
+                <w:b w:val="0"/>
+                <w:webHidden/>
+                <w:sz w:val="24"/>
+              </w:rPr>
+              <w:tab/>
+            </w:r>
+            <w:r>
+              <w:rPr>
+                <w:b w:val="0"/>
+                <w:webHidden/>
+                <w:sz w:val="24"/>
+              </w:rPr>
+              <w:fldChar w:fldCharType="begin"/>
+            </w:r>
+            <w:r>
+              <w:rPr>
+                <w:b w:val="0"/>
+                <w:webHidden/>
+                <w:sz w:val="24"/>
+              </w:rPr>
+              <w:instrText xml:space="preserve"> PAGEREF _Toc192184217 \h </w:instrText>
+            </w:r>
+            <w:r>
+              <w:rPr>
+                <w:b w:val="0"/>
+                <w:webHidden/>
+                <w:sz w:val="24"/>
+              </w:rPr>
+            </w:r>
+            <w:r>
+              <w:rPr>
+                <w:b w:val="0"/>
+                <w:webHidden/>
+                <w:sz w:val="24"/>
+              </w:rPr>
+              <w:fldChar w:fldCharType="separate"/>
+            </w:r>
+            <w:r>
+              <w:rPr>
+                <w:b w:val="0"/>
+                <w:webHidden/>
+                <w:sz w:val="24"/>
+              </w:rPr>
+              <w:t>7</w:t>
+            </w:r>
+            <w:r>
+              <w:rPr>
+                <w:b w:val="0"/>
+                <w:webHidden/>
+                <w:sz w:val="24"/>
+              </w:rPr>
+              <w:fldChar w:fldCharType="end"/>
+            </w:r>
+          </w:hyperlink>
+        </w:p>
+        <w:p>
+          <w:pPr>
+            <w:pStyle w:val="ndice1"/>
+            <w:rPr>
+              <w:rFonts w:asciiTheme="minorHAnsi" w:eastAsiaTheme="minorEastAsia" w:hAnsiTheme="minorHAnsi" w:cstheme="minorBidi"/>
+              <w:b w:val="0"/>
+              <w:bCs w:val="0"/>
+              <w:sz w:val="20"/>
+              <w:szCs w:val="22"/>
+              <w:lang w:val="en-GB" w:eastAsia="en-GB"/>
+            </w:rPr>
+          </w:pPr>
+          <w:hyperlink w:anchor="_Toc192184218" w:history="1">
+            <w:r>
+              <w:rPr>
+                <w:rStyle w:val="Hiperligao"/>
+                <w:b w:val="0"/>
+                <w:sz w:val="24"/>
+              </w:rPr>
+              <w:t>Pesquisa de projetos relacionados</w:t>
+            </w:r>
+            <w:r>
+              <w:rPr>
+                <w:b w:val="0"/>
+                <w:webHidden/>
+                <w:sz w:val="24"/>
+              </w:rPr>
+              <w:tab/>
+            </w:r>
+            <w:r>
+              <w:rPr>
+                <w:b w:val="0"/>
+                <w:webHidden/>
+                <w:sz w:val="24"/>
+              </w:rPr>
+              <w:fldChar w:fldCharType="begin"/>
+            </w:r>
+            <w:r>
+              <w:rPr>
+                <w:b w:val="0"/>
+                <w:webHidden/>
+                <w:sz w:val="24"/>
+              </w:rPr>
+              <w:instrText xml:space="preserve"> PAGEREF _Toc192184218 \h </w:instrText>
+            </w:r>
+            <w:r>
+              <w:rPr>
+                <w:b w:val="0"/>
+                <w:webHidden/>
+                <w:sz w:val="24"/>
+              </w:rPr>
+            </w:r>
+            <w:r>
+              <w:rPr>
+                <w:b w:val="0"/>
+                <w:webHidden/>
+                <w:sz w:val="24"/>
+              </w:rPr>
+              <w:fldChar w:fldCharType="separate"/>
+            </w:r>
+            <w:r>
+              <w:rPr>
+                <w:b w:val="0"/>
+                <w:webHidden/>
+                <w:sz w:val="24"/>
+              </w:rPr>
+              <w:t>8</w:t>
+            </w:r>
+            <w:r>
+              <w:rPr>
+                <w:b w:val="0"/>
+                <w:webHidden/>
+                <w:sz w:val="24"/>
+              </w:rPr>
+              <w:fldChar w:fldCharType="end"/>
+            </w:r>
+          </w:hyperlink>
+        </w:p>
+        <w:p>
+          <w:pPr>
+            <w:pStyle w:val="ndice1"/>
+            <w:rPr>
+              <w:rFonts w:asciiTheme="minorHAnsi" w:eastAsiaTheme="minorEastAsia" w:hAnsiTheme="minorHAnsi" w:cstheme="minorBidi"/>
+              <w:b w:val="0"/>
+              <w:bCs w:val="0"/>
+              <w:sz w:val="20"/>
+              <w:szCs w:val="22"/>
+              <w:lang w:val="en-GB" w:eastAsia="en-GB"/>
+            </w:rPr>
+          </w:pPr>
+          <w:hyperlink w:anchor="_Toc192184219" w:history="1">
+            <w:r>
+              <w:rPr>
+                <w:rStyle w:val="Hiperligao"/>
+                <w:b w:val="0"/>
+                <w:sz w:val="24"/>
+              </w:rPr>
+              <w:t>Arquitetura do Sistema</w:t>
+            </w:r>
+            <w:r>
+              <w:rPr>
+                <w:b w:val="0"/>
+                <w:webHidden/>
+                <w:sz w:val="24"/>
+              </w:rPr>
+              <w:tab/>
+            </w:r>
+            <w:r>
+              <w:rPr>
+                <w:b w:val="0"/>
+                <w:webHidden/>
+                <w:sz w:val="24"/>
+              </w:rPr>
+              <w:fldChar w:fldCharType="begin"/>
+            </w:r>
+            <w:r>
+              <w:rPr>
+                <w:b w:val="0"/>
+                <w:webHidden/>
+                <w:sz w:val="24"/>
+              </w:rPr>
+              <w:instrText xml:space="preserve"> PAGEREF _Toc192184219 \h </w:instrText>
+            </w:r>
+            <w:r>
+              <w:rPr>
+                <w:b w:val="0"/>
+                <w:webHidden/>
+                <w:sz w:val="24"/>
+              </w:rPr>
+            </w:r>
+            <w:r>
+              <w:rPr>
+                <w:b w:val="0"/>
+                <w:webHidden/>
+                <w:sz w:val="24"/>
+              </w:rPr>
+              <w:fldChar w:fldCharType="separate"/>
+            </w:r>
+            <w:r>
+              <w:rPr>
+                <w:b w:val="0"/>
+                <w:webHidden/>
+                <w:sz w:val="24"/>
+              </w:rPr>
+              <w:t>9</w:t>
+            </w:r>
+            <w:r>
+              <w:rPr>
+                <w:b w:val="0"/>
+                <w:webHidden/>
+                <w:sz w:val="24"/>
+              </w:rPr>
+              <w:fldChar w:fldCharType="end"/>
+            </w:r>
+          </w:hyperlink>
+        </w:p>
+        <w:p>
+          <w:pPr>
+            <w:pStyle w:val="ndice1"/>
+            <w:rPr>
+              <w:rFonts w:asciiTheme="minorHAnsi" w:eastAsiaTheme="minorEastAsia" w:hAnsiTheme="minorHAnsi" w:cstheme="minorBidi"/>
+              <w:b w:val="0"/>
+              <w:bCs w:val="0"/>
+              <w:sz w:val="20"/>
+              <w:szCs w:val="22"/>
+              <w:lang w:val="en-GB" w:eastAsia="en-GB"/>
+            </w:rPr>
+          </w:pPr>
+          <w:hyperlink w:anchor="_Toc192184220" w:history="1">
+            <w:r>
+              <w:rPr>
+                <w:rStyle w:val="Hiperligao"/>
+                <w:b w:val="0"/>
+                <w:sz w:val="24"/>
+              </w:rPr>
+              <w:t>Modelo de dados</w:t>
+            </w:r>
+            <w:r>
+              <w:rPr>
+                <w:b w:val="0"/>
+                <w:webHidden/>
+                <w:sz w:val="24"/>
+              </w:rPr>
+              <w:tab/>
+            </w:r>
+            <w:r>
+              <w:rPr>
+                <w:b w:val="0"/>
+                <w:webHidden/>
+                <w:sz w:val="24"/>
+              </w:rPr>
+              <w:fldChar w:fldCharType="begin"/>
+            </w:r>
+            <w:r>
+              <w:rPr>
+                <w:b w:val="0"/>
+                <w:webHidden/>
+                <w:sz w:val="24"/>
+              </w:rPr>
+              <w:instrText xml:space="preserve"> PAGEREF _Toc192184220 \h </w:instrText>
+            </w:r>
+            <w:r>
+              <w:rPr>
+                <w:b w:val="0"/>
+                <w:webHidden/>
+                <w:sz w:val="24"/>
+              </w:rPr>
+            </w:r>
+            <w:r>
+              <w:rPr>
+                <w:b w:val="0"/>
+                <w:webHidden/>
+                <w:sz w:val="24"/>
+              </w:rPr>
+              <w:fldChar w:fldCharType="separate"/>
+            </w:r>
+            <w:r>
+              <w:rPr>
+                <w:b w:val="0"/>
+                <w:webHidden/>
+                <w:sz w:val="24"/>
+              </w:rPr>
+              <w:t>10</w:t>
+            </w:r>
+            <w:r>
+              <w:rPr>
+                <w:b w:val="0"/>
+                <w:webHidden/>
+                <w:sz w:val="24"/>
+              </w:rPr>
+              <w:fldChar w:fldCharType="end"/>
+            </w:r>
+          </w:hyperlink>
+        </w:p>
+        <w:p>
+          <w:pPr>
+            <w:pStyle w:val="ndice1"/>
+            <w:rPr>
+              <w:rFonts w:asciiTheme="minorHAnsi" w:eastAsiaTheme="minorEastAsia" w:hAnsiTheme="minorHAnsi" w:cstheme="minorBidi"/>
+              <w:b w:val="0"/>
+              <w:bCs w:val="0"/>
+              <w:sz w:val="22"/>
+              <w:szCs w:val="22"/>
+              <w:lang w:val="en-GB" w:eastAsia="en-GB"/>
+            </w:rPr>
+          </w:pPr>
+          <w:hyperlink w:anchor="_Toc192184221" w:history="1">
+            <w:r>
+              <w:rPr>
+                <w:rStyle w:val="Hiperligao"/>
+                <w:b w:val="0"/>
+                <w:sz w:val="24"/>
+              </w:rPr>
+              <w:t>Diagrama elétrico do veículo</w:t>
+            </w:r>
+            <w:r>
+              <w:rPr>
+                <w:b w:val="0"/>
+                <w:webHidden/>
+                <w:sz w:val="24"/>
+              </w:rPr>
+              <w:tab/>
+            </w:r>
+            <w:r>
+              <w:rPr>
+                <w:b w:val="0"/>
+                <w:webHidden/>
+                <w:sz w:val="24"/>
+              </w:rPr>
+              <w:fldChar w:fldCharType="begin"/>
+            </w:r>
+            <w:r>
+              <w:rPr>
+                <w:b w:val="0"/>
+                <w:webHidden/>
+                <w:sz w:val="24"/>
+              </w:rPr>
+              <w:instrText xml:space="preserve"> PAGEREF _Toc192184221 \h </w:instrText>
+            </w:r>
+            <w:r>
+              <w:rPr>
+                <w:b w:val="0"/>
+                <w:webHidden/>
+                <w:sz w:val="24"/>
+              </w:rPr>
+            </w:r>
+            <w:r>
+              <w:rPr>
+                <w:b w:val="0"/>
+                <w:webHidden/>
+                <w:sz w:val="24"/>
+              </w:rPr>
+              <w:fldChar w:fldCharType="separate"/>
+            </w:r>
+            <w:r>
+              <w:rPr>
+                <w:b w:val="0"/>
+                <w:webHidden/>
+                <w:sz w:val="24"/>
+              </w:rPr>
+              <w:t>10</w:t>
+            </w:r>
+            <w:r>
+              <w:rPr>
+                <w:b w:val="0"/>
+                <w:webHidden/>
+                <w:sz w:val="24"/>
+              </w:rPr>
+              <w:fldChar w:fldCharType="end"/>
+            </w:r>
+          </w:hyperlink>
+        </w:p>
+        <w:p>
+          <w:r>
+            <w:rPr>
+              <w:bCs/>
+            </w:rPr>
+            <w:fldChar w:fldCharType="end"/>
+          </w:r>
+        </w:p>
+      </w:sdtContent>
+    </w:sdt>
+    <w:p>
+      <w:pPr>
+        <w:jc w:val="left"/>
+        <w:rPr>
+          <w:rFonts w:eastAsiaTheme="majorEastAsia" w:cstheme="majorBidi"/>
+          <w:b/>
+          <w:caps/>
+          <w:color w:val="FF5B5B"/>
+          <w:sz w:val="28"/>
+          <w:szCs w:val="40"/>
+        </w:rPr>
+      </w:pPr>
+      <w:r>
+        <w:br w:type="page"/>
+      </w:r>
+    </w:p>
     <w:p>
       <w:pPr>
         <w:pStyle w:val="Ttulo1"/>
         <w:spacing w:before="0"/>
       </w:pPr>
+      <w:bookmarkStart w:id="0" w:name="_Toc192184212"/>
       <w:r>
         <w:lastRenderedPageBreak/>
         <w:t>Introdução</w:t>
       </w:r>
+      <w:bookmarkEnd w:id="0"/>
     </w:p>
     <w:p>
       <w:pPr>
@@ -820,7 +1714,7 @@
                                           <pic:cNvPicPr/>
                                         </pic:nvPicPr>
                                         <pic:blipFill>
-                                          <a:blip r:embed="rId11">
+                                          <a:blip r:embed="rId10">
                                             <a:extLst>
                                               <a:ext uri="{28A0092B-C50C-407E-A947-70E740481C1C}">
                                                 <a14:useLocalDpi xmlns:a14="http://schemas.microsoft.com/office/drawing/2010/main" val="0"/>
@@ -869,11 +1763,7 @@
           </mc:Choice>
           <mc:Fallback>
             <w:pict>
-              <v:shapetype w14:anchorId="6AB2A481" id="_x0000_t202" coordsize="21600,21600" o:spt="202" path="m,l,21600r21600,l21600,xe">
-                <v:stroke joinstyle="miter"/>
-                <v:path gradientshapeok="t" o:connecttype="rect"/>
-              </v:shapetype>
-              <v:shape id="Caixa de texto 4" o:spid="_x0000_s1027" type="#_x0000_t202" style="position:absolute;margin-left:83.6pt;margin-top:.4pt;width:224.25pt;height:174.75pt;z-index:251662336;visibility:visible;mso-wrap-style:square;mso-width-percent:0;mso-height-percent:0;mso-wrap-distance-left:9pt;mso-wrap-distance-top:0;mso-wrap-distance-right:9pt;mso-wrap-distance-bottom:0;mso-position-horizontal:absolute;mso-position-horizontal-relative:margin;mso-position-vertical:absolute;mso-position-vertical-relative:text;mso-width-percent:0;mso-height-percent:0;mso-width-relative:margin;mso-height-relative:margin;v-text-anchor:top" o:gfxdata="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" fillcolor="white [3201]" stroked="f" strokeweight=".5pt">
+              <v:shape w14:anchorId="6AB2A481" id="Caixa de texto 4" o:spid="_x0000_s1027" type="#_x0000_t202" style="position:absolute;margin-left:83.6pt;margin-top:.4pt;width:224.25pt;height:174.75pt;z-index:251662336;visibility:visible;mso-wrap-style:square;mso-width-percent:0;mso-height-percent:0;mso-wrap-distance-left:9pt;mso-wrap-distance-top:0;mso-wrap-distance-right:9pt;mso-wrap-distance-bottom:0;mso-position-horizontal:absolute;mso-position-horizontal-relative:margin;mso-position-vertical:absolute;mso-position-vertical-relative:text;mso-width-percent:0;mso-height-percent:0;mso-width-relative:margin;mso-height-relative:margin;v-text-anchor:top" o:gfxdata="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" fillcolor="white [3201]" stroked="f" strokeweight=".5pt">
                 <v:textbox>
                   <w:txbxContent>
                     <w:p>
@@ -897,7 +1787,7 @@
                                     <pic:cNvPicPr/>
                                   </pic:nvPicPr>
                                   <pic:blipFill>
-                                    <a:blip r:embed="rId11">
+                                    <a:blip r:embed="rId10">
                                       <a:extLst>
                                         <a:ext uri="{28A0092B-C50C-407E-A947-70E740481C1C}">
                                           <a14:useLocalDpi xmlns:a14="http://schemas.microsoft.com/office/drawing/2010/main" val="0"/>
@@ -986,6 +1876,15 @@
           <w:sz w:val="26"/>
         </w:rPr>
       </w:pPr>
+    </w:p>
+    <w:p>
+      <w:pPr>
+        <w:jc w:val="left"/>
+        <w:rPr>
+          <w:color w:val="2A2A2A"/>
+          <w:sz w:val="26"/>
+        </w:rPr>
+      </w:pPr>
       <w:r>
         <w:rPr>
           <w:noProof/>
@@ -993,16 +1892,16 @@
         <mc:AlternateContent>
           <mc:Choice Requires="wps">
             <w:drawing>
-              <wp:anchor distT="0" distB="0" distL="114300" distR="114300" simplePos="0" relativeHeight="251664384" behindDoc="0" locked="0" layoutInCell="1" allowOverlap="1" wp14:anchorId="2DDAEB76" wp14:editId="7CF21013">
+              <wp:anchor distT="0" distB="0" distL="114300" distR="114300" simplePos="0" relativeHeight="251664384" behindDoc="0" locked="0" layoutInCell="1" allowOverlap="1" wp14:anchorId="2DDAEB76" wp14:editId="5AAF52FC">
                 <wp:simplePos x="0" y="0"/>
                 <wp:positionH relativeFrom="margin">
                   <wp:align>center</wp:align>
                 </wp:positionH>
                 <wp:positionV relativeFrom="paragraph">
-                  <wp:posOffset>229870</wp:posOffset>
+                  <wp:posOffset>10160</wp:posOffset>
                 </wp:positionV>
-                <wp:extent cx="2076450" cy="320040"/>
-                <wp:effectExtent l="0" t="0" r="0" b="3810"/>
+                <wp:extent cx="1841500" cy="294640"/>
+                <wp:effectExtent l="0" t="0" r="6350" b="0"/>
                 <wp:wrapNone/>
                 <wp:docPr id="1752519834" name="Caixa de texto 1752519834"/>
                 <wp:cNvGraphicFramePr/>
@@ -1013,7 +1912,7 @@
                       <wps:spPr>
                         <a:xfrm>
                           <a:off x="0" y="0"/>
-                          <a:ext cx="2076450" cy="320040"/>
+                          <a:ext cx="1841500" cy="294640"/>
                         </a:xfrm>
                         <a:prstGeom prst="rect">
                           <a:avLst/>
@@ -1030,20 +1929,20 @@
                           <w:p>
                             <w:pPr>
                               <w:rPr>
-                                <w:sz w:val="20"/>
+                                <w:sz w:val="18"/>
                               </w:rPr>
                             </w:pPr>
                             <w:r>
                               <w:rPr>
-                                <w:sz w:val="20"/>
+                                <w:sz w:val="18"/>
                               </w:rPr>
-                              <w:t xml:space="preserve">Fig.1 – </w:t>
+                              <w:t>Fig.1 – Modelo 3D do veículo</w:t>
                             </w:r>
                             <w:r>
                               <w:rPr>
-                                <w:sz w:val="20"/>
+                                <w:sz w:val="18"/>
                               </w:rPr>
-                              <w:t>Modelo 3D do veículo</w:t>
+                              <w:t>.</w:t>
                             </w:r>
                           </w:p>
                         </w:txbxContent>
@@ -1068,26 +1967,26 @@
           </mc:Choice>
           <mc:Fallback>
             <w:pict>
-              <v:shape w14:anchorId="2DDAEB76" id="Caixa de texto 1752519834" o:spid="_x0000_s1028" type="#_x0000_t202" style="position:absolute;margin-left:0;margin-top:18.1pt;width:163.5pt;height:25.2pt;z-index:251664384;visibility:visible;mso-wrap-style:square;mso-width-percent:0;mso-height-percent:0;mso-wrap-distance-left:9pt;mso-wrap-distance-top:0;mso-wrap-distance-right:9pt;mso-wrap-distance-bottom:0;mso-position-horizontal:center;mso-position-horizontal-relative:margin;mso-position-vertical:absolute;mso-position-vertical-relative:text;mso-width-percent:0;mso-height-percent:0;mso-width-relative:margin;mso-height-relative:margin;v-text-anchor:top" o:gfxdata="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" fillcolor="white [3201]" stroked="f" strokeweight=".5pt">
+              <v:shape w14:anchorId="2DDAEB76" id="Caixa de texto 1752519834" o:spid="_x0000_s1028" type="#_x0000_t202" style="position:absolute;margin-left:0;margin-top:.8pt;width:145pt;height:23.2pt;z-index:251664384;visibility:visible;mso-wrap-style:square;mso-width-percent:0;mso-height-percent:0;mso-wrap-distance-left:9pt;mso-wrap-distance-top:0;mso-wrap-distance-right:9pt;mso-wrap-distance-bottom:0;mso-position-horizontal:center;mso-position-horizontal-relative:margin;mso-position-vertical:absolute;mso-position-vertical-relative:text;mso-width-percent:0;mso-height-percent:0;mso-width-relative:margin;mso-height-relative:margin;v-text-anchor:top" o:gfxdata="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" fillcolor="white [3201]" stroked="f" strokeweight=".5pt">
                 <v:textbox>
                   <w:txbxContent>
                     <w:p>
                       <w:pPr>
                         <w:rPr>
-                          <w:sz w:val="20"/>
+                          <w:sz w:val="18"/>
                         </w:rPr>
                       </w:pPr>
                       <w:r>
                         <w:rPr>
-                          <w:sz w:val="20"/>
+                          <w:sz w:val="18"/>
                         </w:rPr>
-                        <w:t xml:space="preserve">Fig.1 – </w:t>
+                        <w:t>Fig.1 – Modelo 3D do veículo</w:t>
                       </w:r>
                       <w:r>
                         <w:rPr>
-                          <w:sz w:val="20"/>
+                          <w:sz w:val="18"/>
                         </w:rPr>
-                        <w:t>Modelo 3D do veículo</w:t>
+                        <w:t>.</w:t>
                       </w:r>
                     </w:p>
                   </w:txbxContent>
@@ -1107,8 +2006,6 @@
           <w:sz w:val="26"/>
         </w:rPr>
       </w:pPr>
-      <w:bookmarkStart w:id="0" w:name="_GoBack"/>
-      <w:bookmarkEnd w:id="0"/>
     </w:p>
     <w:p>
       <w:pPr>
@@ -1118,42 +2015,35 @@
           <w:sz w:val="26"/>
         </w:rPr>
       </w:pPr>
+      <w:r>
+        <w:rPr>
+          <w:color w:val="2A2A2A"/>
+          <w:sz w:val="26"/>
+        </w:rPr>
+        <w:br w:type="page"/>
+      </w:r>
     </w:p>
     <w:p>
       <w:pPr>
-        <w:jc w:val="left"/>
-        <w:rPr>
-          <w:color w:val="2A2A2A"/>
-          <w:sz w:val="26"/>
-        </w:rPr>
-      </w:pPr>
-      <w:r>
-        <w:rPr>
-          <w:color w:val="2A2A2A"/>
-          <w:sz w:val="26"/>
-        </w:rPr>
-        <w:br w:type="page"/>
-      </w:r>
+        <w:pStyle w:val="Ttulo1"/>
+      </w:pPr>
+      <w:bookmarkStart w:id="1" w:name="_Toc192184213"/>
+      <w:r>
+        <w:lastRenderedPageBreak/>
+        <w:t>LEVANTAMENTO DE REQUISITOS</w:t>
+      </w:r>
+      <w:bookmarkEnd w:id="1"/>
     </w:p>
     <w:p>
       <w:pPr>
-        <w:pStyle w:val="Ttulo1"/>
-      </w:pPr>
-      <w:r>
-        <w:lastRenderedPageBreak/>
-        <w:t>LEVANTAMENTO DE REQUISITOS</w:t>
+        <w:pStyle w:val="Subttulo"/>
+      </w:pPr>
+      <w:r>
+        <w:t>Requisitos Funcionais</w:t>
       </w:r>
     </w:p>
     <w:p>
       <w:pPr>
-        <w:pStyle w:val="Subttulo"/>
-      </w:pPr>
-      <w:r>
-        <w:t>Requisitos Funcionais</w:t>
-      </w:r>
-    </w:p>
-    <w:p>
-      <w:pPr>
         <w:rPr>
           <w:color w:val="2A2A2A"/>
         </w:rPr>
@@ -1296,13 +2186,6 @@
         </w:rPr>
         <w:t xml:space="preserve"> deve ser projetado para suportar diferentes formatos de carga (esfera, cilindro, cubo, cone).</w:t>
       </w:r>
-    </w:p>
-    <w:p>
-      <w:pPr>
-        <w:rPr>
-          <w:color w:val="2A2A2A"/>
-        </w:rPr>
-      </w:pPr>
     </w:p>
     <w:p>
       <w:pPr>
@@ -1537,6 +2420,116 @@
           <w:color w:val="2A2A2A"/>
         </w:rPr>
       </w:pPr>
+      <w:r>
+        <w:rPr>
+          <w:b/>
+          <w:bCs/>
+          <w:color w:val="2A2A2A"/>
+        </w:rPr>
+        <w:t xml:space="preserve">Automação </w:t>
+      </w:r>
+      <w:r>
+        <w:rPr>
+          <w:b/>
+          <w:bCs/>
+          <w:color w:val="2A2A2A"/>
+        </w:rPr>
+        <w:t>e C</w:t>
+      </w:r>
+      <w:r>
+        <w:rPr>
+          <w:b/>
+          <w:bCs/>
+          <w:color w:val="2A2A2A"/>
+        </w:rPr>
+        <w:t xml:space="preserve">omunicação </w:t>
+      </w:r>
+      <w:r>
+        <w:rPr>
+          <w:b/>
+          <w:bCs/>
+          <w:color w:val="2A2A2A"/>
+        </w:rPr>
+        <w:t>via rede de dados</w:t>
+      </w:r>
+      <w:r>
+        <w:rPr>
+          <w:b/>
+          <w:bCs/>
+          <w:color w:val="2A2A2A"/>
+        </w:rPr>
+        <w:t>:</w:t>
+      </w:r>
+      <w:r>
+        <w:rPr>
+          <w:bCs/>
+          <w:color w:val="2A2A2A"/>
+        </w:rPr>
+        <w:t xml:space="preserve"> O sistema deve permitir </w:t>
+      </w:r>
+      <w:r>
+        <w:rPr>
+          <w:bCs/>
+          <w:color w:val="2A2A2A"/>
+        </w:rPr>
+        <w:t xml:space="preserve">o controlo absoluto do veículo via rede de dados (internet), disponibilizando um </w:t>
+      </w:r>
+      <w:proofErr w:type="spellStart"/>
+      <w:r>
+        <w:rPr>
+          <w:bCs/>
+          <w:color w:val="2A2A2A"/>
+        </w:rPr>
+        <w:t>um</w:t>
+      </w:r>
+      <w:proofErr w:type="spellEnd"/>
+      <w:r>
+        <w:rPr>
+          <w:bCs/>
+          <w:color w:val="2A2A2A"/>
+        </w:rPr>
+        <w:t xml:space="preserve"> </w:t>
+      </w:r>
+      <w:proofErr w:type="spellStart"/>
+      <w:r>
+        <w:rPr>
+          <w:bCs/>
+          <w:color w:val="2A2A2A"/>
+        </w:rPr>
+        <w:t>dashboard</w:t>
+      </w:r>
+      <w:proofErr w:type="spellEnd"/>
+      <w:r>
+        <w:rPr>
+          <w:bCs/>
+          <w:color w:val="2A2A2A"/>
+        </w:rPr>
+        <w:t xml:space="preserve">, que implemente envio/receção de dados </w:t>
+      </w:r>
+      <w:r>
+        <w:rPr>
+          <w:color w:val="2A2A2A"/>
+        </w:rPr>
+        <w:t>via MQTT.</w:t>
+      </w:r>
+      <w:r>
+        <w:rPr>
+          <w:color w:val="2A2A2A"/>
+        </w:rPr>
+        <w:t xml:space="preserve"> </w:t>
+      </w:r>
+      <w:r>
+        <w:rPr>
+          <w:color w:val="2A2A2A"/>
+        </w:rPr>
+        <w:t>Monitoramento dos dados de sensores e envio de comandos remotos.</w:t>
+      </w:r>
+      <w:r>
+        <w:rPr>
+          <w:color w:val="2A2A2A"/>
+        </w:rPr>
+        <w:t xml:space="preserve"> </w:t>
+      </w:r>
     </w:p>
     <w:p>
       <w:pPr>
@@ -1550,7 +2543,7 @@
           <w:bCs/>
           <w:color w:val="2A2A2A"/>
         </w:rPr>
-        <w:t xml:space="preserve">Automação </w:t>
+        <w:t>Servidor MQTT e Base de Dados</w:t>
       </w:r>
       <w:r>
         <w:rPr>
@@ -1558,83 +2551,154 @@
           <w:bCs/>
           <w:color w:val="2A2A2A"/>
         </w:rPr>
-        <w:t>e C</w:t>
-      </w:r>
+        <w:t xml:space="preserve">: </w:t>
+      </w:r>
+      <w:r>
+        <w:rPr>
+          <w:color w:val="2A2A2A"/>
+        </w:rPr>
+        <w:t xml:space="preserve">Deve existir um servidor central com ligação a uma base de dados, que permita o armazenamento de dados sobre métricas relevantes </w:t>
+      </w:r>
+      <w:r>
+        <w:rPr>
+          <w:color w:val="2A2A2A"/>
+        </w:rPr>
+        <w:t xml:space="preserve">do </w:t>
+      </w:r>
+      <w:r>
+        <w:rPr>
+          <w:color w:val="2A2A2A"/>
+        </w:rPr>
+        <w:t>veículo, e</w:t>
+      </w:r>
+      <w:r>
+        <w:rPr>
+          <w:color w:val="2A2A2A"/>
+        </w:rPr>
+        <w:t xml:space="preserve"> para intermediar a comunicação</w:t>
+      </w:r>
+      <w:r>
+        <w:rPr>
+          <w:color w:val="2A2A2A"/>
+        </w:rPr>
+        <w:t xml:space="preserve"> entre o agente remoto (</w:t>
+      </w:r>
+      <w:proofErr w:type="spellStart"/>
+      <w:r>
+        <w:rPr>
+          <w:color w:val="2A2A2A"/>
+        </w:rPr>
+        <w:t>dashboard</w:t>
+      </w:r>
+      <w:proofErr w:type="spellEnd"/>
+      <w:r>
+        <w:rPr>
+          <w:color w:val="2A2A2A"/>
+        </w:rPr>
+        <w:t xml:space="preserve">) e o sistema </w:t>
+      </w:r>
+      <w:r>
+        <w:rPr>
+          <w:color w:val="2A2A2A"/>
+        </w:rPr>
+        <w:t>central do veículo (microcontrolador).</w:t>
+      </w:r>
+    </w:p>
+    <w:p>
+      <w:pPr>
+        <w:rPr>
+          <w:color w:val="2A2A2A"/>
+        </w:rPr>
+      </w:pPr>
       <w:r>
         <w:rPr>
           <w:b/>
           <w:bCs/>
           <w:color w:val="2A2A2A"/>
         </w:rPr>
-        <w:t xml:space="preserve">omunicação </w:t>
-      </w:r>
+        <w:t>Interface Web/</w:t>
+      </w:r>
+      <w:proofErr w:type="spellStart"/>
       <w:r>
         <w:rPr>
           <w:b/>
           <w:bCs/>
           <w:color w:val="2A2A2A"/>
         </w:rPr>
-        <w:t>via rede de dados</w:t>
-      </w:r>
+        <w:t>Dashboard</w:t>
+      </w:r>
+      <w:proofErr w:type="spellEnd"/>
       <w:r>
         <w:rPr>
           <w:b/>
           <w:bCs/>
           <w:color w:val="2A2A2A"/>
         </w:rPr>
-        <w:t>:</w:t>
-      </w:r>
-      <w:r>
-        <w:rPr>
-          <w:bCs/>
-          <w:color w:val="2A2A2A"/>
-        </w:rPr>
-        <w:t xml:space="preserve"> O sistema deve permitir </w:t>
-      </w:r>
-      <w:r>
-        <w:rPr>
-          <w:bCs/>
-          <w:color w:val="2A2A2A"/>
-        </w:rPr>
-        <w:t xml:space="preserve">o controlo absoluto do veículo via rede de dados (internet), disponibilizando um </w:t>
+        <w:t xml:space="preserve">: </w:t>
+      </w:r>
+      <w:r>
+        <w:rPr>
+          <w:color w:val="2A2A2A"/>
+        </w:rPr>
+        <w:t xml:space="preserve">Desenvolvimento de um </w:t>
       </w:r>
       <w:proofErr w:type="spellStart"/>
       <w:r>
         <w:rPr>
-          <w:bCs/>
-          <w:color w:val="2A2A2A"/>
-        </w:rPr>
-        <w:t>um</w:t>
+          <w:color w:val="2A2A2A"/>
+        </w:rPr>
+        <w:t>dashboard</w:t>
       </w:r>
       <w:proofErr w:type="spellEnd"/>
       <w:r>
         <w:rPr>
-          <w:bCs/>
+          <w:color w:val="2A2A2A"/>
+        </w:rPr>
+        <w:t xml:space="preserve"> interativo para </w:t>
+      </w:r>
+      <w:r>
+        <w:rPr>
+          <w:color w:val="2A2A2A"/>
+        </w:rPr>
+        <w:t>controlo</w:t>
+      </w:r>
+      <w:r>
+        <w:rPr>
+          <w:color w:val="2A2A2A"/>
+        </w:rPr>
+        <w:t xml:space="preserve"> remoto e monitoramento.</w:t>
+      </w:r>
+      <w:r>
+        <w:rPr>
           <w:color w:val="2A2A2A"/>
         </w:rPr>
         <w:t xml:space="preserve"> </w:t>
       </w:r>
+      <w:r>
+        <w:rPr>
+          <w:color w:val="2A2A2A"/>
+        </w:rPr>
+        <w:t>Exibição de dados em tempo real (status dos sensores, carga, bateria</w:t>
+      </w:r>
+      <w:r>
+        <w:rPr>
+          <w:color w:val="2A2A2A"/>
+        </w:rPr>
+        <w:t xml:space="preserve">, </w:t>
+      </w:r>
       <w:proofErr w:type="spellStart"/>
       <w:r>
         <w:rPr>
-          <w:bCs/>
-          <w:color w:val="2A2A2A"/>
-        </w:rPr>
-        <w:t>dashboard</w:t>
+          <w:color w:val="2A2A2A"/>
+        </w:rPr>
+        <w:t>etc</w:t>
       </w:r>
       <w:proofErr w:type="spellEnd"/>
       <w:r>
         <w:rPr>
-          <w:bCs/>
-          <w:color w:val="2A2A2A"/>
-        </w:rPr>
-        <w:t xml:space="preserve">, que implemente envio/receção de dados </w:t>
-      </w:r>
-      <w:r>
-        <w:rPr>
-          <w:color w:val="2A2A2A"/>
-        </w:rPr>
-        <w:t>via MQTT.</w:t>
+          <w:color w:val="2A2A2A"/>
+        </w:rPr>
+        <w:t>).</w:t>
       </w:r>
       <w:r>
         <w:rPr>
@@ -1646,23 +2710,125 @@
         <w:rPr>
           <w:color w:val="2A2A2A"/>
         </w:rPr>
-        <w:t>Monitoramento dos dados de sensores e envio de comandos remotos.</w:t>
-      </w:r>
-      <w:r>
-        <w:rPr>
-          <w:color w:val="2A2A2A"/>
-        </w:rPr>
-        <w:t xml:space="preserve"> </w:t>
+        <w:t xml:space="preserve">Capacidade de enviar comandos ao veículo via </w:t>
+      </w:r>
+      <w:r>
+        <w:rPr>
+          <w:color w:val="2A2A2A"/>
+        </w:rPr>
+        <w:t>rede de dados.</w:t>
       </w:r>
     </w:p>
     <w:p>
       <w:pPr>
         <w:rPr>
+          <w:color w:val="2A2A2A"/>
+        </w:rPr>
+      </w:pPr>
+      <w:proofErr w:type="gramStart"/>
+      <w:r>
+        <w:rPr>
           <w:b/>
           <w:bCs/>
           <w:color w:val="2A2A2A"/>
         </w:rPr>
-      </w:pPr>
+        <w:t xml:space="preserve">Autonomia e </w:t>
+      </w:r>
+      <w:r>
+        <w:rPr>
+          <w:b/>
+          <w:bCs/>
+          <w:color w:val="2A2A2A"/>
+        </w:rPr>
+        <w:t>Controlo</w:t>
+      </w:r>
+      <w:r>
+        <w:rPr>
+          <w:b/>
+          <w:bCs/>
+          <w:color w:val="2A2A2A"/>
+        </w:rPr>
+        <w:t xml:space="preserve"> Remoto</w:t>
+      </w:r>
+      <w:proofErr w:type="gramEnd"/>
+      <w:r>
+        <w:rPr>
+          <w:b/>
+          <w:bCs/>
+          <w:color w:val="2A2A2A"/>
+        </w:rPr>
+        <w:t>:</w:t>
+      </w:r>
+      <w:r>
+        <w:rPr>
+          <w:b/>
+          <w:bCs/>
+          <w:color w:val="2A2A2A"/>
+        </w:rPr>
+        <w:t xml:space="preserve"> </w:t>
+      </w:r>
+      <w:r>
+        <w:rPr>
+          <w:color w:val="2A2A2A"/>
+        </w:rPr>
+        <w:t>Controlo</w:t>
+      </w:r>
+      <w:r>
+        <w:rPr>
+          <w:color w:val="2A2A2A"/>
+        </w:rPr>
+        <w:t xml:space="preserve"> remoto via interface web.</w:t>
+      </w:r>
+      <w:r>
+        <w:rPr>
+          <w:color w:val="2A2A2A"/>
+        </w:rPr>
+        <w:t xml:space="preserve"> </w:t>
+      </w:r>
+      <w:r>
+        <w:rPr>
+          <w:color w:val="2A2A2A"/>
+        </w:rPr>
+        <w:t>E</w:t>
+      </w:r>
+      <w:r>
+        <w:rPr>
+          <w:color w:val="2A2A2A"/>
+        </w:rPr>
+        <w:t>xecução de trajeto de forma autônoma.</w:t>
+      </w:r>
+      <w:r>
+        <w:rPr>
+          <w:color w:val="2A2A2A"/>
+        </w:rPr>
+        <w:t xml:space="preserve"> </w:t>
+      </w:r>
+      <w:r>
+        <w:rPr>
+          <w:color w:val="2A2A2A"/>
+        </w:rPr>
+        <w:t>Algoritmos de navegação e desvio de obstáculos.</w:t>
+      </w:r>
+      <w:r>
+        <w:rPr>
+          <w:color w:val="2A2A2A"/>
+        </w:rPr>
+        <w:t xml:space="preserve"> A plataforma deve integrar componentes </w:t>
+      </w:r>
+      <w:proofErr w:type="spellStart"/>
+      <w:r>
+        <w:rPr>
+          <w:color w:val="2A2A2A"/>
+        </w:rPr>
+        <w:t>IoT</w:t>
+      </w:r>
+      <w:proofErr w:type="spellEnd"/>
+      <w:r>
+        <w:rPr>
+          <w:color w:val="2A2A2A"/>
+        </w:rPr>
+        <w:t>, permitindo monitoramento e envio de dados em tempo real.</w:t>
+      </w:r>
     </w:p>
     <w:p>
       <w:pPr>
@@ -1676,7 +2842,7 @@
           <w:bCs/>
           <w:color w:val="2A2A2A"/>
         </w:rPr>
-        <w:t>Servidor MQTT e Base de Dados</w:t>
+        <w:t xml:space="preserve">Gerador de </w:t>
       </w:r>
       <w:r>
         <w:rPr>
@@ -1684,37 +2850,69 @@
           <w:bCs/>
           <w:color w:val="2A2A2A"/>
         </w:rPr>
-        <w:t xml:space="preserve">: </w:t>
-      </w:r>
-      <w:r>
-        <w:rPr>
-          <w:color w:val="2A2A2A"/>
-        </w:rPr>
-        <w:t xml:space="preserve">Deve existir um servidor central com ligação a uma base de dados, que permita o armazenamento de dados sobre métricas relevantes </w:t>
-      </w:r>
-      <w:r>
-        <w:rPr>
-          <w:color w:val="2A2A2A"/>
-        </w:rPr>
-        <w:t xml:space="preserve">do </w:t>
-      </w:r>
-      <w:r>
-        <w:rPr>
-          <w:color w:val="2A2A2A"/>
-        </w:rPr>
-        <w:t>veículo, e</w:t>
-      </w:r>
-      <w:r>
-        <w:rPr>
-          <w:color w:val="2A2A2A"/>
-        </w:rPr>
-        <w:t xml:space="preserve"> para intermediar a comunicação</w:t>
-      </w:r>
-      <w:r>
-        <w:rPr>
-          <w:color w:val="2A2A2A"/>
-        </w:rPr>
-        <w:t xml:space="preserve"> entre o agente remoto (</w:t>
+        <w:t>Relatórios Formatados</w:t>
+      </w:r>
+      <w:r>
+        <w:rPr>
+          <w:b/>
+          <w:bCs/>
+          <w:color w:val="2A2A2A"/>
+        </w:rPr>
+        <w:t>:</w:t>
+      </w:r>
+      <w:r>
+        <w:rPr>
+          <w:color w:val="2A2A2A"/>
+        </w:rPr>
+        <w:t xml:space="preserve"> O sistema deve </w:t>
+      </w:r>
+      <w:r>
+        <w:rPr>
+          <w:color w:val="2A2A2A"/>
+        </w:rPr>
+        <w:t xml:space="preserve">ser capaz de </w:t>
+      </w:r>
+      <w:r>
+        <w:rPr>
+          <w:color w:val="2A2A2A"/>
+        </w:rPr>
+        <w:t>gerar</w:t>
+      </w:r>
+      <w:r>
+        <w:rPr>
+          <w:color w:val="2A2A2A"/>
+        </w:rPr>
+        <w:t xml:space="preserve"> relatórios</w:t>
+      </w:r>
+      <w:r>
+        <w:rPr>
+          <w:color w:val="2A2A2A"/>
+        </w:rPr>
+        <w:t xml:space="preserve"> </w:t>
+      </w:r>
+      <w:r>
+        <w:rPr>
+          <w:color w:val="2A2A2A"/>
+        </w:rPr>
+        <w:t>sobre o estado do veículo</w:t>
+      </w:r>
+      <w:r>
+        <w:rPr>
+          <w:color w:val="2A2A2A"/>
+        </w:rPr>
+        <w:t xml:space="preserve">, </w:t>
+      </w:r>
+      <w:r>
+        <w:rPr>
+          <w:color w:val="2A2A2A"/>
+        </w:rPr>
+        <w:t>a partir dos dados coletados d</w:t>
+      </w:r>
+      <w:r>
+        <w:rPr>
+          <w:color w:val="2A2A2A"/>
+        </w:rPr>
+        <w:t xml:space="preserve">e um </w:t>
       </w:r>
       <w:proofErr w:type="spellStart"/>
       <w:r>
@@ -1728,13 +2926,89 @@
         <w:rPr>
           <w:color w:val="2A2A2A"/>
         </w:rPr>
-        <w:t xml:space="preserve">) e o sistema </w:t>
-      </w:r>
-      <w:r>
-        <w:rPr>
-          <w:color w:val="2A2A2A"/>
-        </w:rPr>
-        <w:t>central do veículo (microcontrolador).</w:t>
+        <w:t>.</w:t>
+      </w:r>
+      <w:r>
+        <w:rPr>
+          <w:color w:val="2A2A2A"/>
+        </w:rPr>
+        <w:t xml:space="preserve"> Um programa </w:t>
+      </w:r>
+      <w:proofErr w:type="spellStart"/>
+      <w:r>
+        <w:rPr>
+          <w:color w:val="2A2A2A"/>
+        </w:rPr>
+        <w:t>Lex</w:t>
+      </w:r>
+      <w:proofErr w:type="spellEnd"/>
+      <w:r>
+        <w:rPr>
+          <w:color w:val="2A2A2A"/>
+        </w:rPr>
+        <w:t>/</w:t>
+      </w:r>
+      <w:proofErr w:type="spellStart"/>
+      <w:r>
+        <w:rPr>
+          <w:color w:val="2A2A2A"/>
+        </w:rPr>
+        <w:t>Yacc</w:t>
+      </w:r>
+      <w:proofErr w:type="spellEnd"/>
+      <w:r>
+        <w:rPr>
+          <w:color w:val="2A2A2A"/>
+        </w:rPr>
+        <w:t xml:space="preserve"> deve interpretar </w:t>
+      </w:r>
+      <w:r>
+        <w:rPr>
+          <w:color w:val="2A2A2A"/>
+        </w:rPr>
+        <w:t>os dados</w:t>
+      </w:r>
+      <w:r>
+        <w:rPr>
+          <w:color w:val="2A2A2A"/>
+        </w:rPr>
+        <w:t xml:space="preserve"> e convertê-lo</w:t>
+      </w:r>
+      <w:r>
+        <w:rPr>
+          <w:color w:val="2A2A2A"/>
+        </w:rPr>
+        <w:t>s</w:t>
+      </w:r>
+      <w:r>
+        <w:rPr>
+          <w:color w:val="2A2A2A"/>
+        </w:rPr>
+        <w:t xml:space="preserve"> em um</w:t>
+      </w:r>
+      <w:r>
+        <w:rPr>
+          <w:color w:val="2A2A2A"/>
+        </w:rPr>
+        <w:t xml:space="preserve"> (ou mais) documentos </w:t>
+      </w:r>
+      <w:r>
+        <w:rPr>
+          <w:color w:val="2A2A2A"/>
+        </w:rPr>
+        <w:t>formatad</w:t>
+      </w:r>
+      <w:r>
+        <w:rPr>
+          <w:color w:val="2A2A2A"/>
+        </w:rPr>
+        <w:t>os</w:t>
+      </w:r>
+      <w:r>
+        <w:rPr>
+          <w:color w:val="2A2A2A"/>
+        </w:rPr>
+        <w:t>.</w:t>
       </w:r>
     </w:p>
     <w:p>
@@ -1750,113 +3024,187 @@
           <w:color w:val="2A2A2A"/>
         </w:rPr>
       </w:pPr>
+    </w:p>
+    <w:p>
+      <w:pPr>
+        <w:pStyle w:val="Subttulo"/>
+      </w:pPr>
+      <w:r>
+        <w:lastRenderedPageBreak/>
+        <w:t>Requisitos Não Funcionais</w:t>
+      </w:r>
+    </w:p>
+    <w:p>
+      <w:pPr>
+        <w:rPr>
+          <w:color w:val="2A2A2A"/>
+        </w:rPr>
+      </w:pPr>
       <w:r>
         <w:rPr>
           <w:b/>
           <w:bCs/>
           <w:color w:val="2A2A2A"/>
         </w:rPr>
-        <w:t>Interface Web/</w:t>
-      </w:r>
-      <w:proofErr w:type="spellStart"/>
+        <w:t>Performance:</w:t>
+      </w:r>
+      <w:r>
+        <w:rPr>
+          <w:color w:val="2A2A2A"/>
+        </w:rPr>
+        <w:t xml:space="preserve"> O sistema deve garantir tempo de resposta menor que 500ms para</w:t>
+      </w:r>
+      <w:r>
+        <w:rPr>
+          <w:color w:val="2A2A2A"/>
+        </w:rPr>
+        <w:t xml:space="preserve"> mensagens</w:t>
+      </w:r>
+      <w:r>
+        <w:rPr>
+          <w:color w:val="2A2A2A"/>
+        </w:rPr>
+        <w:t xml:space="preserve"> MQTT</w:t>
+      </w:r>
+      <w:r>
+        <w:rPr>
+          <w:color w:val="2A2A2A"/>
+        </w:rPr>
+        <w:t>,</w:t>
+      </w:r>
+      <w:r>
+        <w:rPr>
+          <w:color w:val="2A2A2A"/>
+        </w:rPr>
+        <w:t xml:space="preserve"> para possibilitar um controlo remoto “viável”</w:t>
+      </w:r>
+      <w:r>
+        <w:rPr>
+          <w:color w:val="2A2A2A"/>
+        </w:rPr>
+        <w:t>. O processamento dos</w:t>
+      </w:r>
+      <w:r>
+        <w:rPr>
+          <w:color w:val="2A2A2A"/>
+        </w:rPr>
+        <w:t xml:space="preserve"> dados de</w:t>
+      </w:r>
+      <w:r>
+        <w:rPr>
+          <w:color w:val="2A2A2A"/>
+        </w:rPr>
+        <w:t xml:space="preserve"> sensores</w:t>
+      </w:r>
+      <w:r>
+        <w:rPr>
+          <w:color w:val="2A2A2A"/>
+        </w:rPr>
+        <w:t xml:space="preserve"> também</w:t>
+      </w:r>
+      <w:r>
+        <w:rPr>
+          <w:color w:val="2A2A2A"/>
+        </w:rPr>
+        <w:t xml:space="preserve"> deve ser eficiente para evitar atrasos.</w:t>
+      </w:r>
+    </w:p>
+    <w:p>
+      <w:pPr>
+        <w:rPr>
+          <w:color w:val="2A2A2A"/>
+        </w:rPr>
+      </w:pPr>
       <w:r>
         <w:rPr>
           <w:b/>
           <w:bCs/>
           <w:color w:val="2A2A2A"/>
         </w:rPr>
-        <w:t>Dashboard</w:t>
-      </w:r>
-      <w:proofErr w:type="spellEnd"/>
+        <w:t>Escalabilidade:</w:t>
+      </w:r>
+      <w:r>
+        <w:rPr>
+          <w:color w:val="2A2A2A"/>
+        </w:rPr>
+        <w:t xml:space="preserve"> O sistema deve permitir adição de novos sensores ou módulos sem reconfiguração significativa.</w:t>
+      </w:r>
+    </w:p>
+    <w:p>
+      <w:pPr>
+        <w:rPr>
+          <w:color w:val="2A2A2A"/>
+        </w:rPr>
+      </w:pPr>
       <w:r>
         <w:rPr>
           <w:b/>
           <w:bCs/>
           <w:color w:val="2A2A2A"/>
         </w:rPr>
-        <w:t xml:space="preserve">: </w:t>
-      </w:r>
-      <w:r>
-        <w:rPr>
-          <w:color w:val="2A2A2A"/>
-        </w:rPr>
-        <w:t xml:space="preserve">Desenvolvimento de um </w:t>
+        <w:t>Confiabilidade:</w:t>
+      </w:r>
+      <w:r>
+        <w:rPr>
+          <w:color w:val="2A2A2A"/>
+        </w:rPr>
+        <w:t xml:space="preserve"> Implementação de </w:t>
       </w:r>
       <w:proofErr w:type="spellStart"/>
       <w:r>
         <w:rPr>
           <w:color w:val="2A2A2A"/>
         </w:rPr>
-        <w:t>dashboard</w:t>
+        <w:t>QoS</w:t>
       </w:r>
       <w:proofErr w:type="spellEnd"/>
       <w:r>
         <w:rPr>
           <w:color w:val="2A2A2A"/>
         </w:rPr>
-        <w:t xml:space="preserve"> interativo para </w:t>
-      </w:r>
-      <w:r>
-        <w:rPr>
-          <w:color w:val="2A2A2A"/>
-        </w:rPr>
-        <w:t>controlo</w:t>
-      </w:r>
-      <w:r>
-        <w:rPr>
-          <w:color w:val="2A2A2A"/>
-        </w:rPr>
-        <w:t xml:space="preserve"> remoto e monitoramento.</w:t>
-      </w:r>
+        <w:t xml:space="preserve"> (</w:t>
+      </w:r>
+      <w:proofErr w:type="spellStart"/>
+      <w:r>
+        <w:rPr>
+          <w:color w:val="2A2A2A"/>
+        </w:rPr>
+        <w:t>Quality</w:t>
+      </w:r>
+      <w:proofErr w:type="spellEnd"/>
       <w:r>
         <w:rPr>
           <w:color w:val="2A2A2A"/>
         </w:rPr>
         <w:t xml:space="preserve"> </w:t>
       </w:r>
-      <w:r>
-        <w:rPr>
-          <w:color w:val="2A2A2A"/>
-        </w:rPr>
-        <w:t>Exibição de dados em tempo real (status dos sensores, carga, bateria</w:t>
-      </w:r>
-      <w:r>
-        <w:rPr>
-          <w:color w:val="2A2A2A"/>
-        </w:rPr>
-        <w:t xml:space="preserve">, </w:t>
-      </w:r>
       <w:proofErr w:type="spellStart"/>
       <w:r>
         <w:rPr>
           <w:color w:val="2A2A2A"/>
         </w:rPr>
-        <w:t>etc</w:t>
+        <w:t>of</w:t>
       </w:r>
       <w:proofErr w:type="spellEnd"/>
       <w:r>
         <w:rPr>
           <w:color w:val="2A2A2A"/>
         </w:rPr>
-        <w:t>).</w:t>
-      </w:r>
-      <w:r>
-        <w:rPr>
-          <w:color w:val="2A2A2A"/>
-        </w:rPr>
         <w:t xml:space="preserve"> </w:t>
       </w:r>
-      <w:r>
-        <w:rPr>
-          <w:color w:val="2A2A2A"/>
-        </w:rPr>
-        <w:t xml:space="preserve">Capacidade de enviar comandos ao veículo via </w:t>
-      </w:r>
-      <w:r>
-        <w:rPr>
-          <w:color w:val="2A2A2A"/>
-        </w:rPr>
-        <w:t>rede de dados.</w:t>
+      <w:proofErr w:type="spellStart"/>
+      <w:r>
+        <w:rPr>
+          <w:color w:val="2A2A2A"/>
+        </w:rPr>
+        <w:t>Service</w:t>
+      </w:r>
+      <w:proofErr w:type="spellEnd"/>
+      <w:r>
+        <w:rPr>
+          <w:color w:val="2A2A2A"/>
+        </w:rPr>
+        <w:t>) no MQTT para garantir entrega das mensagens. Implementação de reconexão automática em caso de falha de comunicação.</w:t>
       </w:r>
     </w:p>
     <w:p>
@@ -1865,6 +3213,20 @@
           <w:color w:val="2A2A2A"/>
         </w:rPr>
       </w:pPr>
+      <w:r>
+        <w:rPr>
+          <w:b/>
+          <w:bCs/>
+          <w:color w:val="2A2A2A"/>
+        </w:rPr>
+        <w:t>Segurança:</w:t>
+      </w:r>
+      <w:r>
+        <w:rPr>
+          <w:color w:val="2A2A2A"/>
+        </w:rPr>
+        <w:t xml:space="preserve"> Autenticação no servidor MQTT para evitar acessos não autorizados. Uso de TLS/SSL para comunicação segura.</w:t>
+      </w:r>
     </w:p>
     <w:p>
       <w:pPr>
@@ -1872,44 +3234,197 @@
           <w:color w:val="2A2A2A"/>
         </w:rPr>
       </w:pPr>
-      <w:proofErr w:type="gramStart"/>
       <w:r>
         <w:rPr>
           <w:b/>
           <w:bCs/>
           <w:color w:val="2A2A2A"/>
         </w:rPr>
-        <w:t xml:space="preserve">Autonomia e </w:t>
-      </w:r>
+        <w:t>Manutenção e Atualização:</w:t>
+      </w:r>
+      <w:r>
+        <w:rPr>
+          <w:color w:val="2A2A2A"/>
+        </w:rPr>
+        <w:t xml:space="preserve"> O sistema deve permitir fácil atualização </w:t>
+      </w:r>
+      <w:r>
+        <w:rPr>
+          <w:color w:val="2A2A2A"/>
+        </w:rPr>
+        <w:t xml:space="preserve">e customização do </w:t>
+      </w:r>
+      <w:proofErr w:type="spellStart"/>
+      <w:r>
+        <w:rPr>
+          <w:color w:val="2A2A2A"/>
+        </w:rPr>
+        <w:t>dashboard</w:t>
+      </w:r>
+      <w:proofErr w:type="spellEnd"/>
+      <w:r>
+        <w:rPr>
+          <w:color w:val="2A2A2A"/>
+        </w:rPr>
+        <w:t xml:space="preserve"> sem interrupção do serviço. </w:t>
+      </w:r>
+      <w:proofErr w:type="spellStart"/>
+      <w:r>
+        <w:rPr>
+          <w:color w:val="2A2A2A"/>
+        </w:rPr>
+        <w:t>Logs</w:t>
+      </w:r>
+      <w:proofErr w:type="spellEnd"/>
+      <w:r>
+        <w:rPr>
+          <w:color w:val="2A2A2A"/>
+        </w:rPr>
+        <w:t xml:space="preserve"> detalhados de erros e eventos devem ser mantidos para diagnóstico.</w:t>
+      </w:r>
+    </w:p>
+    <w:p>
+      <w:pPr>
+        <w:pStyle w:val="Ttulo1"/>
+      </w:pPr>
+      <w:bookmarkStart w:id="2" w:name="_Toc192184214"/>
+      <w:r>
+        <w:t>Computação</w:t>
+      </w:r>
+      <w:r>
+        <w:t xml:space="preserve"> F</w:t>
+      </w:r>
+      <w:r>
+        <w:t>í</w:t>
+      </w:r>
+      <w:r>
+        <w:t>sica e IoT</w:t>
+      </w:r>
+      <w:bookmarkEnd w:id="2"/>
+    </w:p>
+    <w:p>
+      <w:pPr>
+        <w:rPr>
+          <w:color w:val="2A2A2A"/>
+        </w:rPr>
+      </w:pPr>
+      <w:r>
+        <w:rPr>
+          <w:color w:val="2A2A2A"/>
+        </w:rPr>
+        <w:t xml:space="preserve">A disciplina de Computação Física e </w:t>
+      </w:r>
+      <w:proofErr w:type="spellStart"/>
+      <w:r>
+        <w:rPr>
+          <w:color w:val="2A2A2A"/>
+        </w:rPr>
+        <w:t>IoT</w:t>
+      </w:r>
+      <w:proofErr w:type="spellEnd"/>
+      <w:r>
+        <w:rPr>
+          <w:color w:val="2A2A2A"/>
+        </w:rPr>
+        <w:t xml:space="preserve"> desempenha um papel central no desenvolvimento do veículo inteligente para transporte de carga, inclui a integração do hardware com software. </w:t>
+      </w:r>
+    </w:p>
+    <w:p>
+      <w:pPr>
+        <w:rPr>
+          <w:color w:val="2A2A2A"/>
+        </w:rPr>
+      </w:pPr>
       <w:r>
         <w:rPr>
           <w:b/>
           <w:bCs/>
           <w:color w:val="2A2A2A"/>
         </w:rPr>
-        <w:t>Controlo</w:t>
-      </w:r>
+        <w:t>Construção Física do Veículo:</w:t>
+      </w:r>
+      <w:r>
+        <w:rPr>
+          <w:color w:val="2A2A2A"/>
+        </w:rPr>
+        <w:t xml:space="preserve"> Envolve o desenvolvimento do chassis e da estrutura mecânica. Além disso, serão </w:t>
+      </w:r>
+      <w:r>
+        <w:rPr>
+          <w:color w:val="2A2A2A"/>
+        </w:rPr>
+        <w:t>instalados</w:t>
+      </w:r>
+      <w:r>
+        <w:rPr>
+          <w:color w:val="2A2A2A"/>
+        </w:rPr>
+        <w:t xml:space="preserve"> sensores, atuadores e módulos </w:t>
+      </w:r>
+      <w:proofErr w:type="spellStart"/>
+      <w:r>
+        <w:rPr>
+          <w:color w:val="2A2A2A"/>
+        </w:rPr>
+        <w:t>IoT</w:t>
+      </w:r>
+      <w:proofErr w:type="spellEnd"/>
+      <w:r>
+        <w:rPr>
+          <w:color w:val="2A2A2A"/>
+        </w:rPr>
+        <w:t xml:space="preserve"> para permitir a interação do veículo com o ambiente.</w:t>
+      </w:r>
+    </w:p>
+    <w:p>
+      <w:pPr>
+        <w:rPr>
+          <w:color w:val="2A2A2A"/>
+        </w:rPr>
+      </w:pPr>
       <w:r>
         <w:rPr>
           <w:b/>
           <w:bCs/>
           <w:color w:val="2A2A2A"/>
         </w:rPr>
-        <w:t xml:space="preserve"> Remoto</w:t>
-      </w:r>
-      <w:proofErr w:type="gramEnd"/>
+        <w:t>Diagramas de Circuitos:</w:t>
+      </w:r>
+      <w:r>
+        <w:rPr>
+          <w:color w:val="2A2A2A"/>
+        </w:rPr>
+        <w:t xml:space="preserve"> </w:t>
+      </w:r>
+      <w:r>
+        <w:rPr>
+          <w:color w:val="2A2A2A"/>
+        </w:rPr>
+        <w:t>E</w:t>
+      </w:r>
+      <w:r>
+        <w:rPr>
+          <w:color w:val="2A2A2A"/>
+        </w:rPr>
+        <w:t>squemas elétricos e de conexão entre os componentes, detalhando a distribuição de sensores, motores, microcontroladores e sistemas de comunicação, assegurando a integração adequada entre hardware e software.</w:t>
+      </w:r>
+    </w:p>
+    <w:p>
+      <w:pPr>
+        <w:rPr>
+          <w:color w:val="2A2A2A"/>
+        </w:rPr>
+      </w:pPr>
       <w:r>
         <w:rPr>
           <w:b/>
           <w:bCs/>
           <w:color w:val="2A2A2A"/>
         </w:rPr>
-        <w:t>:</w:t>
-      </w:r>
-      <w:r>
-        <w:rPr>
-          <w:b/>
-          <w:bCs/>
+        <w:t>Desenvolvimento do Software:</w:t>
+      </w:r>
+      <w:r>
+        <w:rPr>
           <w:color w:val="2A2A2A"/>
         </w:rPr>
         <w:t xml:space="preserve"> </w:t>
@@ -1918,49 +3433,37 @@
         <w:rPr>
           <w:color w:val="2A2A2A"/>
         </w:rPr>
-        <w:t>Controlo</w:t>
-      </w:r>
-      <w:r>
-        <w:rPr>
-          <w:color w:val="2A2A2A"/>
-        </w:rPr>
-        <w:t xml:space="preserve"> remoto via interface web.</w:t>
-      </w:r>
-      <w:r>
-        <w:rPr>
-          <w:color w:val="2A2A2A"/>
-        </w:rPr>
-        <w:t xml:space="preserve"> </w:t>
-      </w:r>
-      <w:r>
-        <w:rPr>
-          <w:color w:val="2A2A2A"/>
-        </w:rPr>
-        <w:t>E</w:t>
-      </w:r>
-      <w:r>
-        <w:rPr>
-          <w:color w:val="2A2A2A"/>
-        </w:rPr>
-        <w:t>xecução de trajeto de forma autônoma.</w:t>
-      </w:r>
-      <w:r>
-        <w:rPr>
-          <w:color w:val="2A2A2A"/>
-        </w:rPr>
-        <w:t xml:space="preserve"> </w:t>
-      </w:r>
-      <w:r>
-        <w:rPr>
-          <w:color w:val="2A2A2A"/>
-        </w:rPr>
-        <w:t>Algoritmos de navegação e desvio de obstáculos.</w:t>
-      </w:r>
-      <w:r>
-        <w:rPr>
-          <w:color w:val="2A2A2A"/>
-        </w:rPr>
-        <w:t xml:space="preserve"> A plataforma deve integrar componentes </w:t>
+        <w:t>O código fonte</w:t>
+      </w:r>
+      <w:r>
+        <w:rPr>
+          <w:color w:val="2A2A2A"/>
+        </w:rPr>
+        <w:t xml:space="preserve"> do sistema responsável pelo </w:t>
+      </w:r>
+      <w:r>
+        <w:rPr>
+          <w:color w:val="2A2A2A"/>
+        </w:rPr>
+        <w:t>controlo</w:t>
+      </w:r>
+      <w:r>
+        <w:rPr>
+          <w:color w:val="2A2A2A"/>
+        </w:rPr>
+        <w:t xml:space="preserve"> do veículo, além da implementação de algoritmos para navegação, sensores e comunicação remota. O sistema </w:t>
+      </w:r>
+      <w:r>
+        <w:rPr>
+          <w:color w:val="2A2A2A"/>
+        </w:rPr>
+        <w:t>inclui</w:t>
+      </w:r>
+      <w:r>
+        <w:rPr>
+          <w:color w:val="2A2A2A"/>
+        </w:rPr>
+        <w:t xml:space="preserve"> protocolos </w:t>
       </w:r>
       <w:proofErr w:type="spellStart"/>
       <w:r>
@@ -1974,676 +3477,31 @@
         <w:rPr>
           <w:color w:val="2A2A2A"/>
         </w:rPr>
-        <w:t>, permitindo monitoramento e envio de dados em tempo real.</w:t>
+        <w:t xml:space="preserve"> para envio e receção de dados, permitindo o monitoramento e </w:t>
+      </w:r>
+      <w:r>
+        <w:rPr>
+          <w:color w:val="2A2A2A"/>
+        </w:rPr>
+        <w:t>controlo</w:t>
+      </w:r>
+      <w:r>
+        <w:rPr>
+          <w:color w:val="2A2A2A"/>
+        </w:rPr>
+        <w:t xml:space="preserve"> do veículo a partir de uma interface externa.</w:t>
       </w:r>
     </w:p>
     <w:p>
       <w:pPr>
-        <w:rPr>
-          <w:color w:val="2A2A2A"/>
-        </w:rPr>
-      </w:pPr>
-      <w:r>
-        <w:rPr>
-          <w:b/>
-          <w:bCs/>
-          <w:color w:val="2A2A2A"/>
-        </w:rPr>
+        <w:pStyle w:val="Ttulo1"/>
+      </w:pPr>
+      <w:bookmarkStart w:id="3" w:name="_Toc192184215"/>
+      <w:r>
         <w:lastRenderedPageBreak/>
-        <w:t xml:space="preserve">Gerador de </w:t>
-      </w:r>
-      <w:r>
-        <w:rPr>
-          <w:b/>
-          <w:bCs/>
-          <w:color w:val="2A2A2A"/>
-        </w:rPr>
-        <w:t>Relatórios Formatados</w:t>
-      </w:r>
-      <w:r>
-        <w:rPr>
-          <w:b/>
-          <w:bCs/>
-          <w:color w:val="2A2A2A"/>
-        </w:rPr>
-        <w:t>:</w:t>
-      </w:r>
-      <w:r>
-        <w:rPr>
-          <w:color w:val="2A2A2A"/>
-        </w:rPr>
-        <w:t xml:space="preserve"> O sistema deve </w:t>
-      </w:r>
-      <w:r>
-        <w:rPr>
-          <w:color w:val="2A2A2A"/>
-        </w:rPr>
-        <w:t xml:space="preserve">ser capaz de </w:t>
-      </w:r>
-      <w:r>
-        <w:rPr>
-          <w:color w:val="2A2A2A"/>
-        </w:rPr>
-        <w:t>gerar</w:t>
-      </w:r>
-      <w:r>
-        <w:rPr>
-          <w:color w:val="2A2A2A"/>
-        </w:rPr>
-        <w:t xml:space="preserve"> relatórios</w:t>
-      </w:r>
-      <w:r>
-        <w:rPr>
-          <w:color w:val="2A2A2A"/>
-        </w:rPr>
-        <w:t xml:space="preserve"> </w:t>
-      </w:r>
-      <w:r>
-        <w:rPr>
-          <w:color w:val="2A2A2A"/>
-        </w:rPr>
-        <w:t>sobre o estado do veículo</w:t>
-      </w:r>
-      <w:r>
-        <w:rPr>
-          <w:color w:val="2A2A2A"/>
-        </w:rPr>
-        <w:t xml:space="preserve">, </w:t>
-      </w:r>
-      <w:r>
-        <w:rPr>
-          <w:color w:val="2A2A2A"/>
-        </w:rPr>
-        <w:t>a partir dos dados coletados d</w:t>
-      </w:r>
-      <w:r>
-        <w:rPr>
-          <w:color w:val="2A2A2A"/>
-        </w:rPr>
-        <w:t xml:space="preserve">e um </w:t>
-      </w:r>
-      <w:proofErr w:type="spellStart"/>
-      <w:r>
-        <w:rPr>
-          <w:color w:val="2A2A2A"/>
-        </w:rPr>
-        <w:t>dashboard</w:t>
-      </w:r>
-      <w:proofErr w:type="spellEnd"/>
-      <w:r>
-        <w:rPr>
-          <w:color w:val="2A2A2A"/>
-        </w:rPr>
-        <w:t>.</w:t>
-      </w:r>
-      <w:r>
-        <w:rPr>
-          <w:color w:val="2A2A2A"/>
-        </w:rPr>
-        <w:t xml:space="preserve"> Um programa </w:t>
-      </w:r>
-      <w:proofErr w:type="spellStart"/>
-      <w:r>
-        <w:rPr>
-          <w:color w:val="2A2A2A"/>
-        </w:rPr>
-        <w:t>Lex</w:t>
-      </w:r>
-      <w:proofErr w:type="spellEnd"/>
-      <w:r>
-        <w:rPr>
-          <w:color w:val="2A2A2A"/>
-        </w:rPr>
-        <w:t>/</w:t>
-      </w:r>
-      <w:proofErr w:type="spellStart"/>
-      <w:r>
-        <w:rPr>
-          <w:color w:val="2A2A2A"/>
-        </w:rPr>
-        <w:t>Yacc</w:t>
-      </w:r>
-      <w:proofErr w:type="spellEnd"/>
-      <w:r>
-        <w:rPr>
-          <w:color w:val="2A2A2A"/>
-        </w:rPr>
-        <w:t xml:space="preserve"> deve interpretar </w:t>
-      </w:r>
-      <w:r>
-        <w:rPr>
-          <w:color w:val="2A2A2A"/>
-        </w:rPr>
-        <w:t>os dados</w:t>
-      </w:r>
-      <w:r>
-        <w:rPr>
-          <w:color w:val="2A2A2A"/>
-        </w:rPr>
-        <w:t xml:space="preserve"> e convertê-lo</w:t>
-      </w:r>
-      <w:r>
-        <w:rPr>
-          <w:color w:val="2A2A2A"/>
-        </w:rPr>
-        <w:t>s</w:t>
-      </w:r>
-      <w:r>
-        <w:rPr>
-          <w:color w:val="2A2A2A"/>
-        </w:rPr>
-        <w:t xml:space="preserve"> em um</w:t>
-      </w:r>
-      <w:r>
-        <w:rPr>
-          <w:color w:val="2A2A2A"/>
-        </w:rPr>
-        <w:t xml:space="preserve"> (ou mais) documentos </w:t>
-      </w:r>
-      <w:r>
-        <w:rPr>
-          <w:color w:val="2A2A2A"/>
-        </w:rPr>
-        <w:t>formatad</w:t>
-      </w:r>
-      <w:r>
-        <w:rPr>
-          <w:color w:val="2A2A2A"/>
-        </w:rPr>
-        <w:t>os</w:t>
-      </w:r>
-      <w:r>
-        <w:rPr>
-          <w:color w:val="2A2A2A"/>
-        </w:rPr>
-        <w:t>.</w:t>
-      </w:r>
-    </w:p>
-    <w:p>
-      <w:pPr>
-        <w:rPr>
-          <w:color w:val="2A2A2A"/>
-        </w:rPr>
-      </w:pPr>
-    </w:p>
-    <w:p>
-      <w:pPr>
-        <w:pStyle w:val="Subttulo"/>
-      </w:pPr>
-      <w:r>
-        <w:t>Requisitos Não Funcionais</w:t>
-      </w:r>
-    </w:p>
-    <w:p>
-      <w:pPr>
-        <w:rPr>
-          <w:color w:val="2A2A2A"/>
-        </w:rPr>
-      </w:pPr>
-      <w:r>
-        <w:rPr>
-          <w:b/>
-          <w:bCs/>
-          <w:color w:val="2A2A2A"/>
-        </w:rPr>
-        <w:t>Performance:</w:t>
-      </w:r>
-      <w:r>
-        <w:rPr>
-          <w:color w:val="2A2A2A"/>
-        </w:rPr>
-        <w:t xml:space="preserve"> O sistema deve garantir tempo de resposta menor que 500ms para</w:t>
-      </w:r>
-      <w:r>
-        <w:rPr>
-          <w:color w:val="2A2A2A"/>
-        </w:rPr>
-        <w:t xml:space="preserve"> mensagens</w:t>
-      </w:r>
-      <w:r>
-        <w:rPr>
-          <w:color w:val="2A2A2A"/>
-        </w:rPr>
-        <w:t xml:space="preserve"> MQTT</w:t>
-      </w:r>
-      <w:r>
-        <w:rPr>
-          <w:color w:val="2A2A2A"/>
-        </w:rPr>
-        <w:t>,</w:t>
-      </w:r>
-      <w:r>
-        <w:rPr>
-          <w:color w:val="2A2A2A"/>
-        </w:rPr>
-        <w:t xml:space="preserve"> para possibilitar um controlo remoto “viável”</w:t>
-      </w:r>
-      <w:r>
-        <w:rPr>
-          <w:color w:val="2A2A2A"/>
-        </w:rPr>
-        <w:t>. O processamento dos</w:t>
-      </w:r>
-      <w:r>
-        <w:rPr>
-          <w:color w:val="2A2A2A"/>
-        </w:rPr>
-        <w:t xml:space="preserve"> dados de</w:t>
-      </w:r>
-      <w:r>
-        <w:rPr>
-          <w:color w:val="2A2A2A"/>
-        </w:rPr>
-        <w:t xml:space="preserve"> sensores</w:t>
-      </w:r>
-      <w:r>
-        <w:rPr>
-          <w:color w:val="2A2A2A"/>
-        </w:rPr>
-        <w:t xml:space="preserve"> também</w:t>
-      </w:r>
-      <w:r>
-        <w:rPr>
-          <w:color w:val="2A2A2A"/>
-        </w:rPr>
-        <w:t xml:space="preserve"> deve ser eficiente para evitar atrasos.</w:t>
-      </w:r>
-    </w:p>
-    <w:p>
-      <w:pPr>
-        <w:rPr>
-          <w:color w:val="2A2A2A"/>
-        </w:rPr>
-      </w:pPr>
-      <w:r>
-        <w:rPr>
-          <w:b/>
-          <w:bCs/>
-          <w:color w:val="2A2A2A"/>
-        </w:rPr>
-        <w:t>Escalabilidade:</w:t>
-      </w:r>
-      <w:r>
-        <w:rPr>
-          <w:color w:val="2A2A2A"/>
-        </w:rPr>
-        <w:t xml:space="preserve"> O sistema deve permitir adição de novos sensores ou módulos sem reconfiguração significativa.</w:t>
-      </w:r>
-    </w:p>
-    <w:p>
-      <w:pPr>
-        <w:rPr>
-          <w:color w:val="2A2A2A"/>
-        </w:rPr>
-      </w:pPr>
-      <w:r>
-        <w:rPr>
-          <w:b/>
-          <w:bCs/>
-          <w:color w:val="2A2A2A"/>
-        </w:rPr>
-        <w:t>Confiabilidade:</w:t>
-      </w:r>
-      <w:r>
-        <w:rPr>
-          <w:color w:val="2A2A2A"/>
-        </w:rPr>
-        <w:t xml:space="preserve"> Implementação de </w:t>
-      </w:r>
-      <w:proofErr w:type="spellStart"/>
-      <w:r>
-        <w:rPr>
-          <w:color w:val="2A2A2A"/>
-        </w:rPr>
-        <w:t>QoS</w:t>
-      </w:r>
-      <w:proofErr w:type="spellEnd"/>
-      <w:r>
-        <w:rPr>
-          <w:color w:val="2A2A2A"/>
-        </w:rPr>
-        <w:t xml:space="preserve"> (</w:t>
-      </w:r>
-      <w:proofErr w:type="spellStart"/>
-      <w:r>
-        <w:rPr>
-          <w:color w:val="2A2A2A"/>
-        </w:rPr>
-        <w:t>Quality</w:t>
-      </w:r>
-      <w:proofErr w:type="spellEnd"/>
-      <w:r>
-        <w:rPr>
-          <w:color w:val="2A2A2A"/>
-        </w:rPr>
-        <w:t xml:space="preserve"> </w:t>
-      </w:r>
-      <w:proofErr w:type="spellStart"/>
-      <w:r>
-        <w:rPr>
-          <w:color w:val="2A2A2A"/>
-        </w:rPr>
-        <w:t>of</w:t>
-      </w:r>
-      <w:proofErr w:type="spellEnd"/>
-      <w:r>
-        <w:rPr>
-          <w:color w:val="2A2A2A"/>
-        </w:rPr>
-        <w:t xml:space="preserve"> </w:t>
-      </w:r>
-      <w:proofErr w:type="spellStart"/>
-      <w:r>
-        <w:rPr>
-          <w:color w:val="2A2A2A"/>
-        </w:rPr>
-        <w:t>Service</w:t>
-      </w:r>
-      <w:proofErr w:type="spellEnd"/>
-      <w:r>
-        <w:rPr>
-          <w:color w:val="2A2A2A"/>
-        </w:rPr>
-        <w:t>) no MQTT para garantir entrega das mensagens. Implementação de reconexão automática em caso de falha de comunicação.</w:t>
-      </w:r>
-    </w:p>
-    <w:p>
-      <w:pPr>
-        <w:rPr>
-          <w:color w:val="2A2A2A"/>
-        </w:rPr>
-      </w:pPr>
-      <w:r>
-        <w:rPr>
-          <w:b/>
-          <w:bCs/>
-          <w:color w:val="2A2A2A"/>
-        </w:rPr>
-        <w:t>Segurança:</w:t>
-      </w:r>
-      <w:r>
-        <w:rPr>
-          <w:color w:val="2A2A2A"/>
-        </w:rPr>
-        <w:t xml:space="preserve"> Autenticação no servidor MQTT para evitar acessos não autorizados. Uso de TLS/SSL para comunicação segura.</w:t>
-      </w:r>
-    </w:p>
-    <w:p>
-      <w:pPr>
-        <w:rPr>
-          <w:color w:val="2A2A2A"/>
-        </w:rPr>
-      </w:pPr>
-      <w:r>
-        <w:rPr>
-          <w:b/>
-          <w:bCs/>
-          <w:color w:val="2A2A2A"/>
-        </w:rPr>
-        <w:t>Manutenção e Atualização:</w:t>
-      </w:r>
-      <w:r>
-        <w:rPr>
-          <w:color w:val="2A2A2A"/>
-        </w:rPr>
-        <w:t xml:space="preserve"> O sistema deve permitir fácil atualização </w:t>
-      </w:r>
-      <w:r>
-        <w:rPr>
-          <w:color w:val="2A2A2A"/>
-        </w:rPr>
-        <w:t xml:space="preserve">e customização do </w:t>
-      </w:r>
-      <w:proofErr w:type="spellStart"/>
-      <w:r>
-        <w:rPr>
-          <w:color w:val="2A2A2A"/>
-        </w:rPr>
-        <w:t>dashboard</w:t>
-      </w:r>
-      <w:proofErr w:type="spellEnd"/>
-      <w:r>
-        <w:rPr>
-          <w:color w:val="2A2A2A"/>
-        </w:rPr>
-        <w:t xml:space="preserve"> sem interrupção do serviço. </w:t>
-      </w:r>
-      <w:proofErr w:type="spellStart"/>
-      <w:r>
-        <w:rPr>
-          <w:color w:val="2A2A2A"/>
-        </w:rPr>
-        <w:t>Logs</w:t>
-      </w:r>
-      <w:proofErr w:type="spellEnd"/>
-      <w:r>
-        <w:rPr>
-          <w:color w:val="2A2A2A"/>
-        </w:rPr>
-        <w:t xml:space="preserve"> detalhados de erros e eventos devem ser mantidos para diagnóstico.</w:t>
-      </w:r>
-    </w:p>
-    <w:p>
-      <w:pPr>
-        <w:pStyle w:val="Ttulo1"/>
-      </w:pPr>
-      <w:r>
-        <w:t>Computação</w:t>
-      </w:r>
-      <w:r>
-        <w:t xml:space="preserve"> F</w:t>
-      </w:r>
-      <w:r>
-        <w:t>í</w:t>
-      </w:r>
-      <w:r>
-        <w:t>sica e IoT</w:t>
-      </w:r>
-    </w:p>
-    <w:p>
-      <w:pPr>
-        <w:rPr>
-          <w:color w:val="2A2A2A"/>
-        </w:rPr>
-      </w:pPr>
-      <w:r>
-        <w:rPr>
-          <w:color w:val="2A2A2A"/>
-        </w:rPr>
-        <w:t xml:space="preserve">A disciplina de Computação Física e </w:t>
-      </w:r>
-      <w:proofErr w:type="spellStart"/>
-      <w:r>
-        <w:rPr>
-          <w:color w:val="2A2A2A"/>
-        </w:rPr>
-        <w:t>IoT</w:t>
-      </w:r>
-      <w:proofErr w:type="spellEnd"/>
-      <w:r>
-        <w:rPr>
-          <w:color w:val="2A2A2A"/>
-        </w:rPr>
-        <w:t xml:space="preserve"> desempenha um papel central no desenvolvimento do veículo inteligente para transporte de carga, inclui a integração do hardware com software. </w:t>
-      </w:r>
-    </w:p>
-    <w:p>
-      <w:pPr>
-        <w:rPr>
-          <w:color w:val="2A2A2A"/>
-        </w:rPr>
-      </w:pPr>
-      <w:r>
-        <w:rPr>
-          <w:b/>
-          <w:bCs/>
-          <w:color w:val="2A2A2A"/>
-        </w:rPr>
-        <w:t>Construção Física do Veículo:</w:t>
-      </w:r>
-      <w:r>
-        <w:rPr>
-          <w:color w:val="2A2A2A"/>
-        </w:rPr>
-        <w:t xml:space="preserve"> Envolve o desenvolvimento do chassis e da estrutura mecânica. Além disso, serão </w:t>
-      </w:r>
-      <w:r>
-        <w:rPr>
-          <w:color w:val="2A2A2A"/>
-        </w:rPr>
-        <w:t>instalados</w:t>
-      </w:r>
-      <w:r>
-        <w:rPr>
-          <w:color w:val="2A2A2A"/>
-        </w:rPr>
-        <w:t xml:space="preserve"> sensores, atuadores e módulos </w:t>
-      </w:r>
-      <w:proofErr w:type="spellStart"/>
-      <w:r>
-        <w:rPr>
-          <w:color w:val="2A2A2A"/>
-        </w:rPr>
-        <w:t>IoT</w:t>
-      </w:r>
-      <w:proofErr w:type="spellEnd"/>
-      <w:r>
-        <w:rPr>
-          <w:color w:val="2A2A2A"/>
-        </w:rPr>
-        <w:t xml:space="preserve"> para permitir a interação do veículo com o ambiente.</w:t>
-      </w:r>
-    </w:p>
-    <w:p>
-      <w:pPr>
-        <w:rPr>
-          <w:color w:val="2A2A2A"/>
-        </w:rPr>
-      </w:pPr>
-      <w:r>
-        <w:rPr>
-          <w:b/>
-          <w:bCs/>
-          <w:color w:val="2A2A2A"/>
-        </w:rPr>
-        <w:t>Diagramas de Circuitos:</w:t>
-      </w:r>
-      <w:r>
-        <w:rPr>
-          <w:color w:val="2A2A2A"/>
-        </w:rPr>
-        <w:t xml:space="preserve"> </w:t>
-      </w:r>
-      <w:r>
-        <w:rPr>
-          <w:color w:val="2A2A2A"/>
-        </w:rPr>
-        <w:t>E</w:t>
-      </w:r>
-      <w:r>
-        <w:rPr>
-          <w:color w:val="2A2A2A"/>
-        </w:rPr>
-        <w:t>squemas elétricos e de conexão entre os componentes, detalhando a distribuição de sensores, motores, microcontroladores e sistemas de comunicação, assegurando a integração adequada entre hardware e software.</w:t>
-      </w:r>
-    </w:p>
-    <w:p>
-      <w:pPr>
-        <w:rPr>
-          <w:color w:val="2A2A2A"/>
-        </w:rPr>
-      </w:pPr>
-      <w:r>
-        <w:rPr>
-          <w:b/>
-          <w:bCs/>
-          <w:color w:val="2A2A2A"/>
-        </w:rPr>
-        <w:t>Desenvolvimento do Software:</w:t>
-      </w:r>
-      <w:r>
-        <w:rPr>
-          <w:color w:val="2A2A2A"/>
-        </w:rPr>
-        <w:t xml:space="preserve"> </w:t>
-      </w:r>
-      <w:r>
-        <w:rPr>
-          <w:color w:val="2A2A2A"/>
-        </w:rPr>
-        <w:t>O código fonte</w:t>
-      </w:r>
-      <w:r>
-        <w:rPr>
-          <w:color w:val="2A2A2A"/>
-        </w:rPr>
-        <w:t xml:space="preserve"> do sistema responsável pelo </w:t>
-      </w:r>
-      <w:r>
-        <w:rPr>
-          <w:color w:val="2A2A2A"/>
-        </w:rPr>
-        <w:t>controlo</w:t>
-      </w:r>
-      <w:r>
-        <w:rPr>
-          <w:color w:val="2A2A2A"/>
-        </w:rPr>
-        <w:t xml:space="preserve"> do veículo, além da implementação de algoritmos para navegação, sensores e comunicação remota. O sistema </w:t>
-      </w:r>
-      <w:r>
-        <w:rPr>
-          <w:color w:val="2A2A2A"/>
-        </w:rPr>
-        <w:t>inclui</w:t>
-      </w:r>
-      <w:r>
-        <w:rPr>
-          <w:color w:val="2A2A2A"/>
-        </w:rPr>
-        <w:t xml:space="preserve"> protocolos </w:t>
-      </w:r>
-      <w:proofErr w:type="spellStart"/>
-      <w:r>
-        <w:rPr>
-          <w:color w:val="2A2A2A"/>
-        </w:rPr>
-        <w:t>IoT</w:t>
-      </w:r>
-      <w:proofErr w:type="spellEnd"/>
-      <w:r>
-        <w:rPr>
-          <w:color w:val="2A2A2A"/>
-        </w:rPr>
-        <w:t xml:space="preserve"> para envio e </w:t>
-      </w:r>
-      <w:r>
-        <w:rPr>
-          <w:color w:val="2A2A2A"/>
-        </w:rPr>
-        <w:lastRenderedPageBreak/>
-        <w:t xml:space="preserve">receção de dados, permitindo o monitoramento e </w:t>
-      </w:r>
-      <w:r>
-        <w:rPr>
-          <w:color w:val="2A2A2A"/>
-        </w:rPr>
-        <w:t>controlo</w:t>
-      </w:r>
-      <w:r>
-        <w:rPr>
-          <w:color w:val="2A2A2A"/>
-        </w:rPr>
-        <w:t xml:space="preserve"> do veículo a partir de uma interface externa.</w:t>
-      </w:r>
-    </w:p>
-    <w:p>
-      <w:pPr>
-        <w:pStyle w:val="Ttulo1"/>
-      </w:pPr>
-      <w:r>
         <w:t>Sistemas Operativos</w:t>
       </w:r>
+      <w:bookmarkEnd w:id="3"/>
     </w:p>
     <w:p>
       <w:pPr>
@@ -2954,9 +3812,11 @@
       <w:pPr>
         <w:pStyle w:val="Ttulo1"/>
       </w:pPr>
+      <w:bookmarkStart w:id="4" w:name="_Toc192184216"/>
       <w:r>
         <w:t>Compiladores</w:t>
       </w:r>
+      <w:bookmarkEnd w:id="4"/>
     </w:p>
     <w:p>
       <w:pPr>
@@ -2980,19 +3840,25 @@
         <w:rPr>
           <w:color w:val="2A2A2A"/>
         </w:rPr>
-        <w:t>se enquadra n</w:t>
-      </w:r>
-      <w:r>
-        <w:rPr>
-          <w:color w:val="2A2A2A"/>
-        </w:rPr>
-        <w:t xml:space="preserve">a automação da geração de </w:t>
-      </w:r>
-      <w:r>
-        <w:rPr>
-          <w:color w:val="2A2A2A"/>
-        </w:rPr>
-        <w:t>relatórios</w:t>
+        <w:t>enquadra</w:t>
+      </w:r>
+      <w:r>
+        <w:rPr>
+          <w:color w:val="2A2A2A"/>
+        </w:rPr>
+        <w:t>-se</w:t>
+      </w:r>
+      <w:r>
+        <w:rPr>
+          <w:color w:val="2A2A2A"/>
+        </w:rPr>
+        <w:t xml:space="preserve"> n</w:t>
+      </w:r>
+      <w:r>
+        <w:rPr>
+          <w:color w:val="2A2A2A"/>
+        </w:rPr>
+        <w:t>a implementação de scripts para automatizar a criação</w:t>
       </w:r>
       <w:r>
         <w:rPr>
@@ -3004,8 +3870,43 @@
         <w:rPr>
           <w:color w:val="2A2A2A"/>
         </w:rPr>
-        <w:t>periódicos sobre as métricas do veículo</w:t>
-      </w:r>
+        <w:t>de documentação</w:t>
+      </w:r>
+      <w:r>
+        <w:rPr>
+          <w:color w:val="2A2A2A"/>
+        </w:rPr>
+        <w:t xml:space="preserve"> sobre</w:t>
+      </w:r>
+      <w:r>
+        <w:rPr>
+          <w:color w:val="2A2A2A"/>
+        </w:rPr>
+        <w:t xml:space="preserve"> os </w:t>
+      </w:r>
+      <w:proofErr w:type="spellStart"/>
+      <w:r>
+        <w:rPr>
+          <w:i/>
+          <w:color w:val="2A2A2A"/>
+        </w:rPr>
+        <w:t>flows</w:t>
+      </w:r>
+      <w:proofErr w:type="spellEnd"/>
+      <w:r>
+        <w:rPr>
+          <w:color w:val="2A2A2A"/>
+        </w:rPr>
+        <w:t xml:space="preserve"> de Node-</w:t>
+      </w:r>
+      <w:proofErr w:type="spellStart"/>
+      <w:r>
+        <w:rPr>
+          <w:color w:val="2A2A2A"/>
+        </w:rPr>
+        <w:t>Red</w:t>
+      </w:r>
+      <w:proofErr w:type="spellEnd"/>
       <w:r>
         <w:rPr>
           <w:color w:val="2A2A2A"/>
@@ -3035,7 +3936,7 @@
           <w:b/>
           <w:color w:val="2A2A2A"/>
         </w:rPr>
-        <w:t>Geração Automática de Documentação</w:t>
+        <w:t>Exportação da Configuração do Sistema</w:t>
       </w:r>
       <w:r>
         <w:rPr>
@@ -3048,7 +3949,31 @@
         <w:rPr>
           <w:color w:val="2A2A2A"/>
         </w:rPr>
-        <w:t xml:space="preserve"> O sistema desenvolvido no Node-RED produz um ficheiro em </w:t>
+        <w:t xml:space="preserve"> O sistema desenvolvido no Node-R</w:t>
+      </w:r>
+      <w:r>
+        <w:rPr>
+          <w:color w:val="2A2A2A"/>
+        </w:rPr>
+        <w:t>ed</w:t>
+      </w:r>
+      <w:r>
+        <w:rPr>
+          <w:color w:val="2A2A2A"/>
+        </w:rPr>
+        <w:t xml:space="preserve"> </w:t>
+      </w:r>
+      <w:r>
+        <w:rPr>
+          <w:color w:val="2A2A2A"/>
+        </w:rPr>
+        <w:t>será exportado n</w:t>
+      </w:r>
+      <w:r>
+        <w:rPr>
+          <w:color w:val="2A2A2A"/>
+        </w:rPr>
+        <w:t xml:space="preserve">um ficheiro em </w:t>
       </w:r>
       <w:proofErr w:type="gramStart"/>
       <w:r>
@@ -3216,26 +4141,22 @@
         <w:rPr>
           <w:color w:val="2A2A2A"/>
         </w:rPr>
-        <w:t xml:space="preserve">O resultado da interpretação será transformado automaticamente em um documento </w:t>
-      </w:r>
-      <w:r>
-        <w:rPr>
-          <w:color w:val="2A2A2A"/>
-        </w:rPr>
-        <w:lastRenderedPageBreak/>
-        <w:t>formatado, servindo como um manual técnico do sistema, facilitando a compreensão e manutenção do projeto.</w:t>
+        <w:t>O resultado da interpretação será transformado automaticamente em um documento formatado, servindo como um manual técnico do sistema, facilitando a compreensão e manutenção do projeto.</w:t>
       </w:r>
     </w:p>
     <w:p>
       <w:pPr>
         <w:pStyle w:val="Ttulo1"/>
       </w:pPr>
-      <w:r>
+      <w:bookmarkStart w:id="5" w:name="_Toc192184217"/>
+      <w:r>
+        <w:lastRenderedPageBreak/>
         <w:t>Empreendedorismo</w:t>
       </w:r>
       <w:r>
         <w:t xml:space="preserve"> – base tecnológica</w:t>
       </w:r>
+      <w:bookmarkEnd w:id="5"/>
     </w:p>
     <w:p>
       <w:pPr>
@@ -3705,7 +4626,6 @@
           <w:bCs/>
           <w:color w:val="2A2A2A"/>
         </w:rPr>
-        <w:lastRenderedPageBreak/>
         <w:t>Caterpillar:</w:t>
       </w:r>
       <w:r>
@@ -3722,9 +4642,12 @@
           <w:sz w:val="32"/>
         </w:rPr>
       </w:pPr>
-      <w:r>
+      <w:bookmarkStart w:id="6" w:name="_Toc192184218"/>
+      <w:r>
+        <w:lastRenderedPageBreak/>
         <w:t>Pesquisa de projetos relacionados</w:t>
       </w:r>
+      <w:bookmarkEnd w:id="6"/>
     </w:p>
     <w:p>
       <w:pPr>
@@ -3816,13 +4739,21 @@
         <w:rPr>
           <w:color w:val="2A2A2A"/>
         </w:rPr>
-        <w:t>, enviando dados sobre localização e estado operacional para os servidores da Amazon. Embora funcione de forma autónoma, existe uma equipa de controlo remoto preparada para intervir em caso de imprevistos. Além disso, o seu design compacto e velocidade reduzida garantem uma operação segura em ambientes urbanos, sem representar risco para peões.</w:t>
+        <w:t>, enviando dados sobre localização e estado operacional para os servidores da Amazon. Embora funcione de forma autónoma, existe uma equipa de controlo remoto preparada para intervir em caso de imprevistos. Além disso, o seu design compacto e velocidade reduzida garantem uma operação segura em ambientes urbanos, sem representar risco para peões</w:t>
+      </w:r>
+      <w:r>
+        <w:rPr>
+          <w:color w:val="2A2A2A"/>
+        </w:rPr>
+        <w:t>.</w:t>
       </w:r>
     </w:p>
     <w:p>
       <w:pPr>
-        <w:rPr>
-          <w:color w:val="2A2A2A"/>
+        <w:spacing w:after="0"/>
+        <w:rPr>
+          <w:color w:val="2A2A2A"/>
+          <w:sz w:val="10"/>
         </w:rPr>
       </w:pPr>
     </w:p>
@@ -3923,8 +4854,11 @@
     </w:p>
     <w:p>
       <w:pPr>
-        <w:rPr>
-          <w:color w:val="2A2A2A"/>
+        <w:spacing w:after="0"/>
+        <w:rPr>
+          <w:color w:val="2A2A2A"/>
+          <w:sz w:val="10"/>
+          <w:szCs w:val="10"/>
         </w:rPr>
       </w:pPr>
     </w:p>
@@ -3993,7 +4927,6 @@
         <w:rPr>
           <w:color w:val="2A2A2A"/>
         </w:rPr>
-        <w:lastRenderedPageBreak/>
         <w:t xml:space="preserve">Caraterísticas: O FedEx Roxo destaca-se pela sua mobilidade avançada, utilizando um sistema de rodas omnidirecionais que permite movimentos mais precisos, incluindo a capacidade de subir escadas e deslocar-se em passeios irregulares. Está equipado com câmaras, sensores de profundidade </w:t>
       </w:r>
       <w:proofErr w:type="gramStart"/>
@@ -4016,151 +4949,214 @@
         <w:rPr>
           <w:color w:val="2A2A2A"/>
         </w:rPr>
-        <w:t>, garantindo uma navegação autónoma eficiente. A sua capacidade de carga permite transportar vários pacotes em simultâneo e realizar entregas para diferentes destinatários num único trajeto. Para garantir a segurança, recorre a inteligência artificial para evitar colisões e pode ser controlado remotamente sempre que necessário. Além disso, funciona com bateria elétrica, tornando-se uma opção sustentável para entregas urbanas.</w:t>
+        <w:t xml:space="preserve">, garantindo uma navegação autónoma eficiente. A sua capacidade de carga permite transportar vários pacotes em simultâneo e realizar entregas para diferentes destinatários num único trajeto. Para garantir a segurança, </w:t>
+      </w:r>
+      <w:r>
+        <w:rPr>
+          <w:color w:val="2A2A2A"/>
+        </w:rPr>
+        <w:lastRenderedPageBreak/>
+        <w:t>recorre a inteligência artificial para evitar colisões e pode ser controlado remotamente sempre que necessário. Além disso, funciona com bateria elétrica, tornando-se uma opção sustentável para entregas urbanas.</w:t>
       </w:r>
     </w:p>
     <w:p>
       <w:pPr>
         <w:pStyle w:val="Ttulo1"/>
       </w:pPr>
+      <w:bookmarkStart w:id="7" w:name="_Toc192184219"/>
       <w:r>
         <w:t>Arquitetura do Sistema</w:t>
       </w:r>
+      <w:bookmarkEnd w:id="7"/>
     </w:p>
     <w:p>
       <w:r>
-        <w:rPr>
-          <w:noProof/>
-        </w:rPr>
+        <w:t xml:space="preserve">O sistema </w:t>
+      </w:r>
+      <w:r>
+        <w:rPr>
+          <w:b/>
+        </w:rPr>
+        <w:t>CyberTruck</w:t>
+      </w:r>
+      <w:r>
+        <w:rPr>
+          <w:b/>
+        </w:rPr>
+        <w:t>-v1</w:t>
+      </w:r>
+      <w:r>
+        <w:t xml:space="preserve"> é composto essencialmente pelas seguintes componentes ilustradas na figura abaixo: </w:t>
+      </w:r>
+    </w:p>
+    <w:p>
+      <w:pPr>
+        <w:pStyle w:val="PargrafodaLista"/>
+        <w:numPr>
+          <w:ilvl w:val="0"/>
+          <w:numId w:val="39"/>
+        </w:numPr>
+      </w:pPr>
+      <w:r>
+        <w:rPr>
+          <w:b/>
+        </w:rPr>
+        <w:t>MQTT Broker</w:t>
+      </w:r>
+      <w:r>
+        <w:t xml:space="preserve">, responsável por mediar a transmissão de dados via MQTT. Nele se ligam os </w:t>
+      </w:r>
+      <w:proofErr w:type="spellStart"/>
+      <w:r>
+        <w:rPr>
+          <w:i/>
+        </w:rPr>
+        <w:t>subscribers</w:t>
+      </w:r>
+      <w:proofErr w:type="spellEnd"/>
+      <w:r>
+        <w:t xml:space="preserve"> (</w:t>
+      </w:r>
+      <w:proofErr w:type="spellStart"/>
+      <w:r>
+        <w:t>receptores</w:t>
+      </w:r>
+      <w:proofErr w:type="spellEnd"/>
+      <w:r>
+        <w:t xml:space="preserve">) e os </w:t>
+      </w:r>
+      <w:r>
+        <w:rPr>
+          <w:i/>
+        </w:rPr>
+        <w:t>publishers</w:t>
+      </w:r>
+      <w:r>
+        <w:t xml:space="preserve"> (emissores).</w:t>
+      </w:r>
+    </w:p>
+    <w:p>
+      <w:pPr>
+        <w:pStyle w:val="PargrafodaLista"/>
+        <w:numPr>
+          <w:ilvl w:val="0"/>
+          <w:numId w:val="39"/>
+        </w:numPr>
+      </w:pPr>
+      <w:r>
+        <w:rPr>
+          <w:b/>
+        </w:rPr>
+        <w:t>Node-</w:t>
+      </w:r>
+      <w:proofErr w:type="spellStart"/>
+      <w:r>
+        <w:rPr>
+          <w:b/>
+        </w:rPr>
+        <w:t>Red</w:t>
+      </w:r>
+      <w:proofErr w:type="spellEnd"/>
+      <w:r>
+        <w:t xml:space="preserve"> </w:t>
+      </w:r>
+      <w:r>
+        <w:rPr>
+          <w:b/>
+        </w:rPr>
+        <w:t>(agente remoto),</w:t>
+      </w:r>
+      <w:r>
+        <w:t xml:space="preserve"> o “cérebro” por trás da condução autónoma, recebe dados dos sensores do veículo e</w:t>
+      </w:r>
+      <w:r>
+        <w:t xml:space="preserve"> envia comandos para controlar</w:t>
+      </w:r>
+      <w:r>
+        <w:t xml:space="preserve"> os atuadores (através de um MQTT Broker)</w:t>
+      </w:r>
+      <w:r>
+        <w:t>.</w:t>
+      </w:r>
+    </w:p>
+    <w:p>
+      <w:pPr>
+        <w:pStyle w:val="PargrafodaLista"/>
+        <w:numPr>
+          <w:ilvl w:val="0"/>
+          <w:numId w:val="39"/>
+        </w:numPr>
+      </w:pPr>
+      <w:r>
+        <w:rPr>
+          <w:b/>
+        </w:rPr>
+        <w:t>Base de dados</w:t>
+      </w:r>
+      <w:r>
+        <w:t xml:space="preserve"> para persistir algumas métricas relevantes sobre o veículo e o meio.</w:t>
+      </w:r>
+    </w:p>
+    <w:p>
+      <w:pPr>
+        <w:pStyle w:val="PargrafodaLista"/>
+        <w:numPr>
+          <w:ilvl w:val="0"/>
+          <w:numId w:val="39"/>
+        </w:numPr>
+      </w:pPr>
+      <w:r>
+        <w:rPr>
+          <w:b/>
+        </w:rPr>
+        <w:t>O veículo</w:t>
+      </w:r>
+      <w:r>
+        <w:t>, composto de uma série de componentes mecânicos (motores, chassis, etc.) e eletrónicos (sensores, atuadores, etc) que permitem a operação do veículo.</w:t>
+      </w:r>
+    </w:p>
+    <w:p>
+      <w:pPr>
+        <w:pStyle w:val="PargrafodaLista"/>
+        <w:numPr>
+          <w:ilvl w:val="0"/>
+          <w:numId w:val="39"/>
+        </w:numPr>
+      </w:pPr>
+      <w:r>
+        <w:t xml:space="preserve">A funcionamento mínimo do sistema </w:t>
+      </w:r>
+      <w:r>
+        <w:t>CyberTruck</w:t>
+      </w:r>
+      <w:r>
+        <w:t>-v1</w:t>
+      </w:r>
+      <w:r>
+        <w:rPr>
+          <w:b/>
+        </w:rPr>
+        <w:t xml:space="preserve"> </w:t>
+      </w:r>
+      <w:r>
+        <w:t>depende estritamente da ligação a uma rede dados (LAN ou internet).</w:t>
+      </w:r>
+    </w:p>
+    <w:p>
+      <w:r>
         <mc:AlternateContent>
           <mc:Choice Requires="wps">
             <w:drawing>
-              <wp:anchor distT="0" distB="0" distL="114300" distR="114300" simplePos="0" relativeHeight="251661312" behindDoc="0" locked="0" layoutInCell="1" allowOverlap="1" wp14:anchorId="40395CC7" wp14:editId="3CB5C94D">
+              <wp:anchor distT="0" distB="0" distL="114300" distR="114300" simplePos="0" relativeHeight="251671552" behindDoc="0" locked="0" layoutInCell="1" allowOverlap="1" wp14:anchorId="36D6B34C" wp14:editId="55ABBFE7">
                 <wp:simplePos x="0" y="0"/>
                 <wp:positionH relativeFrom="margin">
-                  <wp:align>center</wp:align>
+                  <wp:posOffset>763270</wp:posOffset>
                 </wp:positionH>
                 <wp:positionV relativeFrom="paragraph">
-                  <wp:posOffset>3908425</wp:posOffset>
+                  <wp:posOffset>173355</wp:posOffset>
                 </wp:positionV>
-                <wp:extent cx="2800350" cy="320040"/>
-                <wp:effectExtent l="0" t="0" r="0" b="3810"/>
-                <wp:wrapNone/>
-                <wp:docPr id="3" name="Caixa de texto 3"/>
-                <wp:cNvGraphicFramePr/>
-                <a:graphic xmlns:a="http://schemas.openxmlformats.org/drawingml/2006/main">
-                  <a:graphicData uri="http://schemas.microsoft.com/office/word/2010/wordprocessingShape">
-                    <wps:wsp>
-                      <wps:cNvSpPr txBox="1"/>
-                      <wps:spPr>
-                        <a:xfrm>
-                          <a:off x="0" y="0"/>
-                          <a:ext cx="2800350" cy="320040"/>
-                        </a:xfrm>
-                        <a:prstGeom prst="rect">
-                          <a:avLst/>
-                        </a:prstGeom>
-                        <a:solidFill>
-                          <a:schemeClr val="lt1"/>
-                        </a:solidFill>
-                        <a:ln w="6350">
-                          <a:noFill/>
-                        </a:ln>
-                      </wps:spPr>
-                      <wps:txbx>
-                        <w:txbxContent>
-                          <w:p>
-                            <w:pPr>
-                              <w:rPr>
-                                <w:sz w:val="20"/>
-                              </w:rPr>
-                            </w:pPr>
-                            <w:r>
-                              <w:rPr>
-                                <w:sz w:val="20"/>
-                              </w:rPr>
-                              <w:t xml:space="preserve">Fig.1 – Arquitetura do sistema </w:t>
-                            </w:r>
-                            <w:proofErr w:type="spellStart"/>
-                            <w:r>
-                              <w:rPr>
-                                <w:sz w:val="20"/>
-                              </w:rPr>
-                              <w:t>CyberTruck</w:t>
-                            </w:r>
-                            <w:proofErr w:type="spellEnd"/>
-                          </w:p>
-                        </w:txbxContent>
-                      </wps:txbx>
-                      <wps:bodyPr rot="0" spcFirstLastPara="0" vertOverflow="overflow" horzOverflow="overflow" vert="horz" wrap="square" lIns="91440" tIns="45720" rIns="91440" bIns="45720" numCol="1" spcCol="0" rtlCol="0" fromWordArt="0" anchor="t" anchorCtr="0" forceAA="0" compatLnSpc="1">
-                        <a:prstTxWarp prst="textNoShape">
-                          <a:avLst/>
-                        </a:prstTxWarp>
-                        <a:noAutofit/>
-                      </wps:bodyPr>
-                    </wps:wsp>
-                  </a:graphicData>
-                </a:graphic>
-                <wp14:sizeRelH relativeFrom="margin">
-                  <wp14:pctWidth>0</wp14:pctWidth>
-                </wp14:sizeRelH>
-                <wp14:sizeRelV relativeFrom="margin">
-                  <wp14:pctHeight>0</wp14:pctHeight>
-                </wp14:sizeRelV>
-              </wp:anchor>
-            </w:drawing>
-          </mc:Choice>
-          <mc:Fallback>
-            <w:pict>
-              <v:shape w14:anchorId="40395CC7" id="Caixa de texto 3" o:spid="_x0000_s1029" type="#_x0000_t202" style="position:absolute;left:0;text-align:left;margin-left:0;margin-top:307.75pt;width:220.5pt;height:25.2pt;z-index:251661312;visibility:visible;mso-wrap-style:square;mso-width-percent:0;mso-height-percent:0;mso-wrap-distance-left:9pt;mso-wrap-distance-top:0;mso-wrap-distance-right:9pt;mso-wrap-distance-bottom:0;mso-position-horizontal:center;mso-position-horizontal-relative:margin;mso-position-vertical:absolute;mso-position-vertical-relative:text;mso-width-percent:0;mso-height-percent:0;mso-width-relative:margin;mso-height-relative:margin;v-text-anchor:top" o:gfxdata="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" fillcolor="white [3201]" stroked="f" strokeweight=".5pt">
-                <v:textbox>
-                  <w:txbxContent>
-                    <w:p>
-                      <w:pPr>
-                        <w:rPr>
-                          <w:sz w:val="20"/>
-                        </w:rPr>
-                      </w:pPr>
-                      <w:r>
-                        <w:rPr>
-                          <w:sz w:val="20"/>
-                        </w:rPr>
-                        <w:t xml:space="preserve">Fig.1 – Arquitetura do sistema </w:t>
-                      </w:r>
-                      <w:proofErr w:type="spellStart"/>
-                      <w:r>
-                        <w:rPr>
-                          <w:sz w:val="20"/>
-                        </w:rPr>
-                        <w:t>CyberTruck</w:t>
-                      </w:r>
-                      <w:proofErr w:type="spellEnd"/>
-                    </w:p>
-                  </w:txbxContent>
-                </v:textbox>
-                <w10:wrap anchorx="margin"/>
-              </v:shape>
-            </w:pict>
-          </mc:Fallback>
-        </mc:AlternateContent>
-      </w:r>
-      <w:r>
-        <w:rPr>
-          <w:noProof/>
-        </w:rPr>
-        <mc:AlternateContent>
-          <mc:Choice Requires="wps">
-            <w:drawing>
-              <wp:anchor distT="0" distB="0" distL="114300" distR="114300" simplePos="0" relativeHeight="251660288" behindDoc="0" locked="0" layoutInCell="1" allowOverlap="1" wp14:anchorId="5A24AABC" wp14:editId="16DCBF18">
-                <wp:simplePos x="0" y="0"/>
-                <wp:positionH relativeFrom="margin">
-                  <wp:align>center</wp:align>
-                </wp:positionH>
-                <wp:positionV relativeFrom="paragraph">
-                  <wp:posOffset>50800</wp:posOffset>
-                </wp:positionV>
-                <wp:extent cx="4320540" cy="3832860"/>
-                <wp:effectExtent l="0" t="0" r="3810" b="0"/>
+                <wp:extent cx="3924300" cy="3530600"/>
+                <wp:effectExtent l="0" t="0" r="0" b="0"/>
                 <wp:wrapNone/>
                 <wp:docPr id="1" name="Caixa de texto 1"/>
                 <wp:cNvGraphicFramePr/>
@@ -4171,7 +5167,7 @@
                       <wps:spPr>
                         <a:xfrm>
                           <a:off x="0" y="0"/>
-                          <a:ext cx="4320540" cy="3832860"/>
+                          <a:ext cx="3924300" cy="3530600"/>
                         </a:xfrm>
                         <a:prstGeom prst="rect">
                           <a:avLst/>
@@ -4191,9 +5187,9 @@
                                 <w:noProof/>
                               </w:rPr>
                               <w:drawing>
-                                <wp:inline distT="0" distB="0" distL="0" distR="0" wp14:anchorId="7ED41585" wp14:editId="0D62D534">
-                                  <wp:extent cx="4091940" cy="3727892"/>
-                                  <wp:effectExtent l="0" t="0" r="3810" b="6350"/>
+                                <wp:inline distT="0" distB="0" distL="0" distR="0" wp14:anchorId="0B3492C7" wp14:editId="259FD28E">
+                                  <wp:extent cx="3721100" cy="3390045"/>
+                                  <wp:effectExtent l="0" t="0" r="0" b="1270"/>
                                   <wp:docPr id="2" name="Imagem 2"/>
                                   <wp:cNvGraphicFramePr>
                                     <a:graphicFrameLocks xmlns:a="http://schemas.openxmlformats.org/drawingml/2006/main" noChangeAspect="1"/>
@@ -4206,7 +5202,7 @@
                                           <pic:cNvPicPr/>
                                         </pic:nvPicPr>
                                         <pic:blipFill>
-                                          <a:blip r:embed="rId12">
+                                          <a:blip r:embed="rId11">
                                             <a:extLst>
                                               <a:ext uri="{28A0092B-C50C-407E-A947-70E740481C1C}">
                                                 <a14:useLocalDpi xmlns:a14="http://schemas.microsoft.com/office/drawing/2010/main" val="0"/>
@@ -4220,7 +5216,7 @@
                                         <pic:spPr>
                                           <a:xfrm>
                                             <a:off x="0" y="0"/>
-                                            <a:ext cx="4137356" cy="3769268"/>
+                                            <a:ext cx="3783441" cy="3446840"/>
                                           </a:xfrm>
                                           <a:prstGeom prst="rect">
                                             <a:avLst/>
@@ -4255,7 +5251,7 @@
           </mc:Choice>
           <mc:Fallback>
             <w:pict>
-              <v:shape w14:anchorId="5A24AABC" id="_x0000_s1030" type="#_x0000_t202" style="position:absolute;left:0;text-align:left;margin-left:0;margin-top:4pt;width:340.2pt;height:301.8pt;z-index:251660288;visibility:visible;mso-wrap-style:square;mso-width-percent:0;mso-height-percent:0;mso-wrap-distance-left:9pt;mso-wrap-distance-top:0;mso-wrap-distance-right:9pt;mso-wrap-distance-bottom:0;mso-position-horizontal:center;mso-position-horizontal-relative:margin;mso-position-vertical:absolute;mso-position-vertical-relative:text;mso-width-percent:0;mso-height-percent:0;mso-width-relative:margin;mso-height-relative:margin;v-text-anchor:top" o:gfxdata="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" fillcolor="white [3201]" stroked="f" strokeweight=".5pt">
+              <v:shape w14:anchorId="36D6B34C" id="_x0000_s1029" type="#_x0000_t202" style="position:absolute;left:0;text-align:left;margin-left:60.1pt;margin-top:13.65pt;width:309pt;height:278pt;z-index:251671552;visibility:visible;mso-wrap-style:square;mso-width-percent:0;mso-height-percent:0;mso-wrap-distance-left:9pt;mso-wrap-distance-top:0;mso-wrap-distance-right:9pt;mso-wrap-distance-bottom:0;mso-position-horizontal:absolute;mso-position-horizontal-relative:margin;mso-position-vertical:absolute;mso-position-vertical-relative:text;mso-width-percent:0;mso-height-percent:0;mso-width-relative:margin;mso-height-relative:margin;v-text-anchor:top" o:gfxdata="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" fillcolor="white [3201]" stroked="f" strokeweight=".5pt">
                 <v:textbox>
                   <w:txbxContent>
                     <w:p>
@@ -4264,9 +5260,9 @@
                           <w:noProof/>
                         </w:rPr>
                         <w:drawing>
-                          <wp:inline distT="0" distB="0" distL="0" distR="0" wp14:anchorId="7ED41585" wp14:editId="0D62D534">
-                            <wp:extent cx="4091940" cy="3727892"/>
-                            <wp:effectExtent l="0" t="0" r="3810" b="6350"/>
+                          <wp:inline distT="0" distB="0" distL="0" distR="0" wp14:anchorId="0B3492C7" wp14:editId="259FD28E">
+                            <wp:extent cx="3721100" cy="3390045"/>
+                            <wp:effectExtent l="0" t="0" r="0" b="1270"/>
                             <wp:docPr id="2" name="Imagem 2"/>
                             <wp:cNvGraphicFramePr>
                               <a:graphicFrameLocks xmlns:a="http://schemas.openxmlformats.org/drawingml/2006/main" noChangeAspect="1"/>
@@ -4279,7 +5275,7 @@
                                     <pic:cNvPicPr/>
                                   </pic:nvPicPr>
                                   <pic:blipFill>
-                                    <a:blip r:embed="rId12">
+                                    <a:blip r:embed="rId11">
                                       <a:extLst>
                                         <a:ext uri="{28A0092B-C50C-407E-A947-70E740481C1C}">
                                           <a14:useLocalDpi xmlns:a14="http://schemas.microsoft.com/office/drawing/2010/main" val="0"/>
@@ -4293,7 +5289,7 @@
                                   <pic:spPr>
                                     <a:xfrm>
                                       <a:off x="0" y="0"/>
-                                      <a:ext cx="4137356" cy="3769268"/>
+                                      <a:ext cx="3783441" cy="3446840"/>
                                     </a:xfrm>
                                     <a:prstGeom prst="rect">
                                       <a:avLst/>
@@ -4315,8 +5311,848 @@
         </mc:AlternateContent>
       </w:r>
     </w:p>
+    <w:p>
+      <w:pPr>
+        <w:rPr>
+          <w:sz w:val="20"/>
+        </w:rPr>
+      </w:pPr>
+    </w:p>
+    <w:p/>
+    <w:p/>
+    <w:p/>
+    <w:p/>
+    <w:p/>
+    <w:p/>
+    <w:p/>
+    <w:p/>
+    <w:p/>
+    <w:p/>
+    <w:p>
+      <w:r>
+        <mc:AlternateContent>
+          <mc:Choice Requires="wps">
+            <w:drawing>
+              <wp:anchor distT="0" distB="0" distL="114300" distR="114300" simplePos="0" relativeHeight="251672576" behindDoc="0" locked="0" layoutInCell="1" allowOverlap="1" wp14:anchorId="2855113B" wp14:editId="78053DE0">
+                <wp:simplePos x="0" y="0"/>
+                <wp:positionH relativeFrom="margin">
+                  <wp:align>center</wp:align>
+                </wp:positionH>
+                <wp:positionV relativeFrom="paragraph">
+                  <wp:posOffset>59690</wp:posOffset>
+                </wp:positionV>
+                <wp:extent cx="2768600" cy="307340"/>
+                <wp:effectExtent l="0" t="0" r="0" b="0"/>
+                <wp:wrapNone/>
+                <wp:docPr id="3" name="Caixa de texto 3"/>
+                <wp:cNvGraphicFramePr/>
+                <a:graphic xmlns:a="http://schemas.openxmlformats.org/drawingml/2006/main">
+                  <a:graphicData uri="http://schemas.microsoft.com/office/word/2010/wordprocessingShape">
+                    <wps:wsp>
+                      <wps:cNvSpPr txBox="1"/>
+                      <wps:spPr>
+                        <a:xfrm>
+                          <a:off x="0" y="0"/>
+                          <a:ext cx="2768600" cy="307340"/>
+                        </a:xfrm>
+                        <a:prstGeom prst="rect">
+                          <a:avLst/>
+                        </a:prstGeom>
+                        <a:solidFill>
+                          <a:schemeClr val="lt1"/>
+                        </a:solidFill>
+                        <a:ln w="6350">
+                          <a:noFill/>
+                        </a:ln>
+                      </wps:spPr>
+                      <wps:txbx>
+                        <w:txbxContent>
+                          <w:p>
+                            <w:pPr>
+                              <w:rPr>
+                                <w:sz w:val="18"/>
+                              </w:rPr>
+                            </w:pPr>
+                            <w:r>
+                              <w:rPr>
+                                <w:sz w:val="18"/>
+                              </w:rPr>
+                              <w:t>Fig.</w:t>
+                            </w:r>
+                            <w:r>
+                              <w:rPr>
+                                <w:sz w:val="18"/>
+                              </w:rPr>
+                              <w:t>2</w:t>
+                            </w:r>
+                            <w:r>
+                              <w:rPr>
+                                <w:sz w:val="18"/>
+                              </w:rPr>
+                              <w:t xml:space="preserve"> – Arquitetura do sistema CyberTruck-v1.</w:t>
+                            </w:r>
+                          </w:p>
+                        </w:txbxContent>
+                      </wps:txbx>
+                      <wps:bodyPr rot="0" spcFirstLastPara="0" vertOverflow="overflow" horzOverflow="overflow" vert="horz" wrap="square" lIns="91440" tIns="45720" rIns="91440" bIns="45720" numCol="1" spcCol="0" rtlCol="0" fromWordArt="0" anchor="t" anchorCtr="0" forceAA="0" compatLnSpc="1">
+                        <a:prstTxWarp prst="textNoShape">
+                          <a:avLst/>
+                        </a:prstTxWarp>
+                        <a:noAutofit/>
+                      </wps:bodyPr>
+                    </wps:wsp>
+                  </a:graphicData>
+                </a:graphic>
+                <wp14:sizeRelH relativeFrom="margin">
+                  <wp14:pctWidth>0</wp14:pctWidth>
+                </wp14:sizeRelH>
+                <wp14:sizeRelV relativeFrom="margin">
+                  <wp14:pctHeight>0</wp14:pctHeight>
+                </wp14:sizeRelV>
+              </wp:anchor>
+            </w:drawing>
+          </mc:Choice>
+          <mc:Fallback>
+            <w:pict>
+              <v:shape w14:anchorId="2855113B" id="Caixa de texto 3" o:spid="_x0000_s1030" type="#_x0000_t202" style="position:absolute;left:0;text-align:left;margin-left:0;margin-top:4.7pt;width:218pt;height:24.2pt;z-index:251672576;visibility:visible;mso-wrap-style:square;mso-width-percent:0;mso-height-percent:0;mso-wrap-distance-left:9pt;mso-wrap-distance-top:0;mso-wrap-distance-right:9pt;mso-wrap-distance-bottom:0;mso-position-horizontal:center;mso-position-horizontal-relative:margin;mso-position-vertical:absolute;mso-position-vertical-relative:text;mso-width-percent:0;mso-height-percent:0;mso-width-relative:margin;mso-height-relative:margin;v-text-anchor:top" o:gfxdata="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" fillcolor="white [3201]" stroked="f" strokeweight=".5pt">
+                <v:textbox>
+                  <w:txbxContent>
+                    <w:p>
+                      <w:pPr>
+                        <w:rPr>
+                          <w:sz w:val="18"/>
+                        </w:rPr>
+                      </w:pPr>
+                      <w:r>
+                        <w:rPr>
+                          <w:sz w:val="18"/>
+                        </w:rPr>
+                        <w:t>Fig.</w:t>
+                      </w:r>
+                      <w:r>
+                        <w:rPr>
+                          <w:sz w:val="18"/>
+                        </w:rPr>
+                        <w:t>2</w:t>
+                      </w:r>
+                      <w:r>
+                        <w:rPr>
+                          <w:sz w:val="18"/>
+                        </w:rPr>
+                        <w:t xml:space="preserve"> – Arquitetura do sistema CyberTruck-v1.</w:t>
+                      </w:r>
+                    </w:p>
+                  </w:txbxContent>
+                </v:textbox>
+                <w10:wrap anchorx="margin"/>
+              </v:shape>
+            </w:pict>
+          </mc:Fallback>
+        </mc:AlternateContent>
+      </w:r>
+    </w:p>
+    <w:p>
+      <w:pPr>
+        <w:pStyle w:val="Ttulo1"/>
+      </w:pPr>
+      <w:bookmarkStart w:id="8" w:name="_Toc192184220"/>
+      <w:r>
+        <w:lastRenderedPageBreak/>
+        <w:t>Modelo de dados</w:t>
+      </w:r>
+      <w:bookmarkEnd w:id="8"/>
+    </w:p>
+    <w:p>
+      <w:r>
+        <w:t xml:space="preserve">Na figura abaixo apresenta-se o modelo de dados simplificado, capaz de garantir o funcionamento básico do sistema </w:t>
+      </w:r>
+      <w:r>
+        <w:rPr>
+          <w:b/>
+        </w:rPr>
+        <w:t>CyberTruck-v1</w:t>
+      </w:r>
+      <w:r>
+        <w:t>.</w:t>
+      </w:r>
+    </w:p>
+    <w:p>
+      <w:r>
+        <w:rPr>
+          <w:noProof/>
+        </w:rPr>
+        <mc:AlternateContent>
+          <mc:Choice Requires="wps">
+            <w:drawing>
+              <wp:anchor distT="0" distB="0" distL="114300" distR="114300" simplePos="0" relativeHeight="251675648" behindDoc="0" locked="0" layoutInCell="1" allowOverlap="1" wp14:anchorId="04948B6F" wp14:editId="159C8EF6">
+                <wp:simplePos x="0" y="0"/>
+                <wp:positionH relativeFrom="margin">
+                  <wp:align>center</wp:align>
+                </wp:positionH>
+                <wp:positionV relativeFrom="paragraph">
+                  <wp:posOffset>134620</wp:posOffset>
+                </wp:positionV>
+                <wp:extent cx="5105400" cy="2679700"/>
+                <wp:effectExtent l="0" t="0" r="0" b="6350"/>
+                <wp:wrapNone/>
+                <wp:docPr id="5" name="Caixa de texto 5"/>
+                <wp:cNvGraphicFramePr/>
+                <a:graphic xmlns:a="http://schemas.openxmlformats.org/drawingml/2006/main">
+                  <a:graphicData uri="http://schemas.microsoft.com/office/word/2010/wordprocessingShape">
+                    <wps:wsp>
+                      <wps:cNvSpPr txBox="1"/>
+                      <wps:spPr>
+                        <a:xfrm>
+                          <a:off x="0" y="0"/>
+                          <a:ext cx="5105400" cy="2679700"/>
+                        </a:xfrm>
+                        <a:prstGeom prst="rect">
+                          <a:avLst/>
+                        </a:prstGeom>
+                        <a:solidFill>
+                          <a:schemeClr val="lt1"/>
+                        </a:solidFill>
+                        <a:ln w="6350">
+                          <a:noFill/>
+                        </a:ln>
+                      </wps:spPr>
+                      <wps:txbx>
+                        <w:txbxContent>
+                          <w:p>
+                            <w:r>
+                              <w:rPr>
+                                <w:noProof/>
+                              </w:rPr>
+                              <w:drawing>
+                                <wp:inline distT="0" distB="0" distL="0" distR="0" wp14:anchorId="3BED8275" wp14:editId="2152DED4">
+                                  <wp:extent cx="4835853" cy="2463800"/>
+                                  <wp:effectExtent l="0" t="0" r="3175" b="0"/>
+                                  <wp:docPr id="8" name="Imagem 8"/>
+                                  <wp:cNvGraphicFramePr>
+                                    <a:graphicFrameLocks xmlns:a="http://schemas.openxmlformats.org/drawingml/2006/main" noChangeAspect="1"/>
+                                  </wp:cNvGraphicFramePr>
+                                  <a:graphic xmlns:a="http://schemas.openxmlformats.org/drawingml/2006/main">
+                                    <a:graphicData uri="http://schemas.openxmlformats.org/drawingml/2006/picture">
+                                      <pic:pic xmlns:pic="http://schemas.openxmlformats.org/drawingml/2006/picture">
+                                        <pic:nvPicPr>
+                                          <pic:cNvPr id="6" name="data-model.drawio.png"/>
+                                          <pic:cNvPicPr/>
+                                        </pic:nvPicPr>
+                                        <pic:blipFill>
+                                          <a:blip r:embed="rId12">
+                                            <a:extLst>
+                                              <a:ext uri="{28A0092B-C50C-407E-A947-70E740481C1C}">
+                                                <a14:useLocalDpi xmlns:a14="http://schemas.microsoft.com/office/drawing/2010/main" val="0"/>
+                                              </a:ext>
+                                            </a:extLst>
+                                          </a:blip>
+                                          <a:stretch>
+                                            <a:fillRect/>
+                                          </a:stretch>
+                                        </pic:blipFill>
+                                        <pic:spPr>
+                                          <a:xfrm>
+                                            <a:off x="0" y="0"/>
+                                            <a:ext cx="4853420" cy="2472750"/>
+                                          </a:xfrm>
+                                          <a:prstGeom prst="rect">
+                                            <a:avLst/>
+                                          </a:prstGeom>
+                                        </pic:spPr>
+                                      </pic:pic>
+                                    </a:graphicData>
+                                  </a:graphic>
+                                </wp:inline>
+                              </w:drawing>
+                            </w:r>
+                          </w:p>
+                        </w:txbxContent>
+                      </wps:txbx>
+                      <wps:bodyPr rot="0" spcFirstLastPara="0" vertOverflow="overflow" horzOverflow="overflow" vert="horz" wrap="square" lIns="91440" tIns="45720" rIns="91440" bIns="45720" numCol="1" spcCol="0" rtlCol="0" fromWordArt="0" anchor="t" anchorCtr="0" forceAA="0" compatLnSpc="1">
+                        <a:prstTxWarp prst="textNoShape">
+                          <a:avLst/>
+                        </a:prstTxWarp>
+                        <a:noAutofit/>
+                      </wps:bodyPr>
+                    </wps:wsp>
+                  </a:graphicData>
+                </a:graphic>
+                <wp14:sizeRelH relativeFrom="margin">
+                  <wp14:pctWidth>0</wp14:pctWidth>
+                </wp14:sizeRelH>
+                <wp14:sizeRelV relativeFrom="margin">
+                  <wp14:pctHeight>0</wp14:pctHeight>
+                </wp14:sizeRelV>
+              </wp:anchor>
+            </w:drawing>
+          </mc:Choice>
+          <mc:Fallback>
+            <w:pict>
+              <v:shape w14:anchorId="04948B6F" id="Caixa de texto 5" o:spid="_x0000_s1031" type="#_x0000_t202" style="position:absolute;left:0;text-align:left;margin-left:0;margin-top:10.6pt;width:402pt;height:211pt;z-index:251675648;visibility:visible;mso-wrap-style:square;mso-width-percent:0;mso-height-percent:0;mso-wrap-distance-left:9pt;mso-wrap-distance-top:0;mso-wrap-distance-right:9pt;mso-wrap-distance-bottom:0;mso-position-horizontal:center;mso-position-horizontal-relative:margin;mso-position-vertical:absolute;mso-position-vertical-relative:text;mso-width-percent:0;mso-height-percent:0;mso-width-relative:margin;mso-height-relative:margin;v-text-anchor:top" o:gfxdata="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" fillcolor="white [3201]" stroked="f" strokeweight=".5pt">
+                <v:textbox>
+                  <w:txbxContent>
+                    <w:p>
+                      <w:r>
+                        <w:rPr>
+                          <w:noProof/>
+                        </w:rPr>
+                        <w:drawing>
+                          <wp:inline distT="0" distB="0" distL="0" distR="0" wp14:anchorId="3BED8275" wp14:editId="2152DED4">
+                            <wp:extent cx="4835853" cy="2463800"/>
+                            <wp:effectExtent l="0" t="0" r="3175" b="0"/>
+                            <wp:docPr id="8" name="Imagem 8"/>
+                            <wp:cNvGraphicFramePr>
+                              <a:graphicFrameLocks xmlns:a="http://schemas.openxmlformats.org/drawingml/2006/main" noChangeAspect="1"/>
+                            </wp:cNvGraphicFramePr>
+                            <a:graphic xmlns:a="http://schemas.openxmlformats.org/drawingml/2006/main">
+                              <a:graphicData uri="http://schemas.openxmlformats.org/drawingml/2006/picture">
+                                <pic:pic xmlns:pic="http://schemas.openxmlformats.org/drawingml/2006/picture">
+                                  <pic:nvPicPr>
+                                    <pic:cNvPr id="6" name="data-model.drawio.png"/>
+                                    <pic:cNvPicPr/>
+                                  </pic:nvPicPr>
+                                  <pic:blipFill>
+                                    <a:blip r:embed="rId12">
+                                      <a:extLst>
+                                        <a:ext uri="{28A0092B-C50C-407E-A947-70E740481C1C}">
+                                          <a14:useLocalDpi xmlns:a14="http://schemas.microsoft.com/office/drawing/2010/main" val="0"/>
+                                        </a:ext>
+                                      </a:extLst>
+                                    </a:blip>
+                                    <a:stretch>
+                                      <a:fillRect/>
+                                    </a:stretch>
+                                  </pic:blipFill>
+                                  <pic:spPr>
+                                    <a:xfrm>
+                                      <a:off x="0" y="0"/>
+                                      <a:ext cx="4853420" cy="2472750"/>
+                                    </a:xfrm>
+                                    <a:prstGeom prst="rect">
+                                      <a:avLst/>
+                                    </a:prstGeom>
+                                  </pic:spPr>
+                                </pic:pic>
+                              </a:graphicData>
+                            </a:graphic>
+                          </wp:inline>
+                        </w:drawing>
+                      </w:r>
+                    </w:p>
+                  </w:txbxContent>
+                </v:textbox>
+                <w10:wrap anchorx="margin"/>
+              </v:shape>
+            </w:pict>
+          </mc:Fallback>
+        </mc:AlternateContent>
+      </w:r>
+    </w:p>
+    <w:p/>
+    <w:p/>
+    <w:p/>
+    <w:p/>
+    <w:p/>
+    <w:p/>
+    <w:p/>
+    <w:p/>
+    <w:p>
+      <w:pPr>
+        <w:jc w:val="left"/>
+      </w:pPr>
+      <w:r>
+        <w:rPr>
+          <w:noProof/>
+        </w:rPr>
+        <mc:AlternateContent>
+          <mc:Choice Requires="wps">
+            <w:drawing>
+              <wp:anchor distT="0" distB="0" distL="114300" distR="114300" simplePos="0" relativeHeight="251676672" behindDoc="0" locked="0" layoutInCell="1" allowOverlap="1" wp14:anchorId="48F37FA9" wp14:editId="1AD071E6">
+                <wp:simplePos x="0" y="0"/>
+                <wp:positionH relativeFrom="margin">
+                  <wp:align>center</wp:align>
+                </wp:positionH>
+                <wp:positionV relativeFrom="paragraph">
+                  <wp:posOffset>79375</wp:posOffset>
+                </wp:positionV>
+                <wp:extent cx="3175000" cy="304800"/>
+                <wp:effectExtent l="0" t="0" r="6350" b="0"/>
+                <wp:wrapNone/>
+                <wp:docPr id="9" name="Caixa de texto 9"/>
+                <wp:cNvGraphicFramePr/>
+                <a:graphic xmlns:a="http://schemas.openxmlformats.org/drawingml/2006/main">
+                  <a:graphicData uri="http://schemas.microsoft.com/office/word/2010/wordprocessingShape">
+                    <wps:wsp>
+                      <wps:cNvSpPr txBox="1"/>
+                      <wps:spPr>
+                        <a:xfrm>
+                          <a:off x="0" y="0"/>
+                          <a:ext cx="3175000" cy="304800"/>
+                        </a:xfrm>
+                        <a:prstGeom prst="rect">
+                          <a:avLst/>
+                        </a:prstGeom>
+                        <a:solidFill>
+                          <a:schemeClr val="lt1"/>
+                        </a:solidFill>
+                        <a:ln w="6350">
+                          <a:noFill/>
+                        </a:ln>
+                      </wps:spPr>
+                      <wps:txbx>
+                        <w:txbxContent>
+                          <w:p>
+                            <w:pPr>
+                              <w:rPr>
+                                <w:sz w:val="18"/>
+                              </w:rPr>
+                            </w:pPr>
+                            <w:r>
+                              <w:rPr>
+                                <w:sz w:val="18"/>
+                              </w:rPr>
+                              <w:t>Fig.</w:t>
+                            </w:r>
+                            <w:r>
+                              <w:rPr>
+                                <w:sz w:val="18"/>
+                              </w:rPr>
+                              <w:t>3</w:t>
+                            </w:r>
+                            <w:r>
+                              <w:rPr>
+                                <w:sz w:val="18"/>
+                              </w:rPr>
+                              <w:t xml:space="preserve"> – Modelo de dados simplificado CyberTruck-v1.</w:t>
+                            </w:r>
+                          </w:p>
+                        </w:txbxContent>
+                      </wps:txbx>
+                      <wps:bodyPr rot="0" spcFirstLastPara="0" vertOverflow="overflow" horzOverflow="overflow" vert="horz" wrap="square" lIns="91440" tIns="45720" rIns="91440" bIns="45720" numCol="1" spcCol="0" rtlCol="0" fromWordArt="0" anchor="t" anchorCtr="0" forceAA="0" compatLnSpc="1">
+                        <a:prstTxWarp prst="textNoShape">
+                          <a:avLst/>
+                        </a:prstTxWarp>
+                        <a:noAutofit/>
+                      </wps:bodyPr>
+                    </wps:wsp>
+                  </a:graphicData>
+                </a:graphic>
+                <wp14:sizeRelH relativeFrom="margin">
+                  <wp14:pctWidth>0</wp14:pctWidth>
+                </wp14:sizeRelH>
+                <wp14:sizeRelV relativeFrom="margin">
+                  <wp14:pctHeight>0</wp14:pctHeight>
+                </wp14:sizeRelV>
+              </wp:anchor>
+            </w:drawing>
+          </mc:Choice>
+          <mc:Fallback>
+            <w:pict>
+              <v:shape w14:anchorId="48F37FA9" id="Caixa de texto 9" o:spid="_x0000_s1032" type="#_x0000_t202" style="position:absolute;margin-left:0;margin-top:6.25pt;width:250pt;height:24pt;z-index:251676672;visibility:visible;mso-wrap-style:square;mso-width-percent:0;mso-height-percent:0;mso-wrap-distance-left:9pt;mso-wrap-distance-top:0;mso-wrap-distance-right:9pt;mso-wrap-distance-bottom:0;mso-position-horizontal:center;mso-position-horizontal-relative:margin;mso-position-vertical:absolute;mso-position-vertical-relative:text;mso-width-percent:0;mso-height-percent:0;mso-width-relative:margin;mso-height-relative:margin;v-text-anchor:top" o:gfxdata="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" fillcolor="white [3201]" stroked="f" strokeweight=".5pt">
+                <v:textbox>
+                  <w:txbxContent>
+                    <w:p>
+                      <w:pPr>
+                        <w:rPr>
+                          <w:sz w:val="18"/>
+                        </w:rPr>
+                      </w:pPr>
+                      <w:r>
+                        <w:rPr>
+                          <w:sz w:val="18"/>
+                        </w:rPr>
+                        <w:t>Fig.</w:t>
+                      </w:r>
+                      <w:r>
+                        <w:rPr>
+                          <w:sz w:val="18"/>
+                        </w:rPr>
+                        <w:t>3</w:t>
+                      </w:r>
+                      <w:r>
+                        <w:rPr>
+                          <w:sz w:val="18"/>
+                        </w:rPr>
+                        <w:t xml:space="preserve"> – Modelo de dados simplificado CyberTruck-v1.</w:t>
+                      </w:r>
+                    </w:p>
+                  </w:txbxContent>
+                </v:textbox>
+                <w10:wrap anchorx="margin"/>
+              </v:shape>
+            </w:pict>
+          </mc:Fallback>
+        </mc:AlternateContent>
+      </w:r>
+    </w:p>
+    <w:p>
+      <w:pPr>
+        <w:pStyle w:val="Ttulo1"/>
+      </w:pPr>
+      <w:bookmarkStart w:id="9" w:name="_Toc192184221"/>
+      <w:r>
+        <w:t>Diagrama elétrico do veículo</w:t>
+      </w:r>
+      <w:bookmarkEnd w:id="9"/>
+    </w:p>
+    <w:p>
+      <w:r>
+        <w:t xml:space="preserve">Na figura abaixo apresenta-se o </w:t>
+      </w:r>
+      <w:r>
+        <w:t>diagrama elétrico</w:t>
+      </w:r>
+      <w:r>
+        <w:t xml:space="preserve">, capaz de garantir o funcionamento básico do </w:t>
+      </w:r>
+      <w:r>
+        <w:t>veículo, leitura de dados dos sensores e controlo dos atuadores, ligação a rede de dados (</w:t>
+      </w:r>
+      <w:proofErr w:type="spellStart"/>
+      <w:r>
+        <w:t>WiFi</w:t>
+      </w:r>
+      <w:proofErr w:type="spellEnd"/>
+      <w:r>
+        <w:t>).</w:t>
+      </w:r>
+      <w:r>
+        <w:t xml:space="preserve"> </w:t>
+      </w:r>
+      <w:r>
+        <w:rPr>
+          <w:b/>
+        </w:rPr>
+        <w:t>CyberTruck-v1</w:t>
+      </w:r>
+      <w:r>
+        <w:t>.</w:t>
+      </w:r>
+    </w:p>
+    <w:p>
+      <w:bookmarkStart w:id="10" w:name="_GoBack"/>
+      <w:bookmarkEnd w:id="10"/>
+      <w:r>
+        <w:rPr>
+          <w:noProof/>
+        </w:rPr>
+        <mc:AlternateContent>
+          <mc:Choice Requires="wps">
+            <w:drawing>
+              <wp:anchor distT="0" distB="0" distL="114300" distR="114300" simplePos="0" relativeHeight="251673600" behindDoc="0" locked="0" layoutInCell="1" allowOverlap="1" wp14:anchorId="027698FD" wp14:editId="2C5D6BE8">
+                <wp:simplePos x="0" y="0"/>
+                <wp:positionH relativeFrom="margin">
+                  <wp:posOffset>626745</wp:posOffset>
+                </wp:positionH>
+                <wp:positionV relativeFrom="paragraph">
+                  <wp:posOffset>34925</wp:posOffset>
+                </wp:positionV>
+                <wp:extent cx="4099560" cy="2895600"/>
+                <wp:effectExtent l="0" t="0" r="0" b="0"/>
+                <wp:wrapNone/>
+                <wp:docPr id="10" name="Caixa de texto 10"/>
+                <wp:cNvGraphicFramePr/>
+                <a:graphic xmlns:a="http://schemas.openxmlformats.org/drawingml/2006/main">
+                  <a:graphicData uri="http://schemas.microsoft.com/office/word/2010/wordprocessingShape">
+                    <wps:wsp>
+                      <wps:cNvSpPr txBox="1"/>
+                      <wps:spPr>
+                        <a:xfrm>
+                          <a:off x="0" y="0"/>
+                          <a:ext cx="4099560" cy="2895600"/>
+                        </a:xfrm>
+                        <a:prstGeom prst="rect">
+                          <a:avLst/>
+                        </a:prstGeom>
+                        <a:solidFill>
+                          <a:schemeClr val="lt1"/>
+                        </a:solidFill>
+                        <a:ln w="6350">
+                          <a:noFill/>
+                        </a:ln>
+                      </wps:spPr>
+                      <wps:txbx>
+                        <w:txbxContent>
+                          <w:p>
+                            <w:r>
+                              <w:rPr>
+                                <w:noProof/>
+                              </w:rPr>
+                              <w:drawing>
+                                <wp:inline distT="0" distB="0" distL="0" distR="0" wp14:anchorId="27CB704A" wp14:editId="4107BF23">
+                                  <wp:extent cx="3950335" cy="2797810"/>
+                                  <wp:effectExtent l="0" t="0" r="0" b="2540"/>
+                                  <wp:docPr id="12" name="Imagem 12"/>
+                                  <wp:cNvGraphicFramePr>
+                                    <a:graphicFrameLocks xmlns:a="http://schemas.openxmlformats.org/drawingml/2006/main" noChangeAspect="1"/>
+                                  </wp:cNvGraphicFramePr>
+                                  <a:graphic xmlns:a="http://schemas.openxmlformats.org/drawingml/2006/main">
+                                    <a:graphicData uri="http://schemas.openxmlformats.org/drawingml/2006/picture">
+                                      <pic:pic xmlns:pic="http://schemas.openxmlformats.org/drawingml/2006/picture">
+                                        <pic:nvPicPr>
+                                          <pic:cNvPr id="12" name="Schematic_CyberTruck_2025-03-06.png"/>
+                                          <pic:cNvPicPr/>
+                                        </pic:nvPicPr>
+                                        <pic:blipFill>
+                                          <a:blip r:embed="rId13">
+                                            <a:extLst>
+                                              <a:ext uri="{28A0092B-C50C-407E-A947-70E740481C1C}">
+                                                <a14:useLocalDpi xmlns:a14="http://schemas.microsoft.com/office/drawing/2010/main" val="0"/>
+                                              </a:ext>
+                                            </a:extLst>
+                                          </a:blip>
+                                          <a:stretch>
+                                            <a:fillRect/>
+                                          </a:stretch>
+                                        </pic:blipFill>
+                                        <pic:spPr>
+                                          <a:xfrm>
+                                            <a:off x="0" y="0"/>
+                                            <a:ext cx="3950335" cy="2797810"/>
+                                          </a:xfrm>
+                                          <a:prstGeom prst="rect">
+                                            <a:avLst/>
+                                          </a:prstGeom>
+                                        </pic:spPr>
+                                      </pic:pic>
+                                    </a:graphicData>
+                                  </a:graphic>
+                                </wp:inline>
+                              </w:drawing>
+                            </w:r>
+                          </w:p>
+                        </w:txbxContent>
+                      </wps:txbx>
+                      <wps:bodyPr rot="0" spcFirstLastPara="0" vertOverflow="overflow" horzOverflow="overflow" vert="horz" wrap="square" lIns="91440" tIns="45720" rIns="91440" bIns="45720" numCol="1" spcCol="0" rtlCol="0" fromWordArt="0" anchor="t" anchorCtr="0" forceAA="0" compatLnSpc="1">
+                        <a:prstTxWarp prst="textNoShape">
+                          <a:avLst/>
+                        </a:prstTxWarp>
+                        <a:noAutofit/>
+                      </wps:bodyPr>
+                    </wps:wsp>
+                  </a:graphicData>
+                </a:graphic>
+                <wp14:sizeRelH relativeFrom="margin">
+                  <wp14:pctWidth>0</wp14:pctWidth>
+                </wp14:sizeRelH>
+                <wp14:sizeRelV relativeFrom="margin">
+                  <wp14:pctHeight>0</wp14:pctHeight>
+                </wp14:sizeRelV>
+              </wp:anchor>
+            </w:drawing>
+          </mc:Choice>
+          <mc:Fallback>
+            <w:pict>
+              <v:shape w14:anchorId="027698FD" id="Caixa de texto 10" o:spid="_x0000_s1033" type="#_x0000_t202" style="position:absolute;left:0;text-align:left;margin-left:49.35pt;margin-top:2.75pt;width:322.8pt;height:228pt;z-index:251673600;visibility:visible;mso-wrap-style:square;mso-width-percent:0;mso-height-percent:0;mso-wrap-distance-left:9pt;mso-wrap-distance-top:0;mso-wrap-distance-right:9pt;mso-wrap-distance-bottom:0;mso-position-horizontal:absolute;mso-position-horizontal-relative:margin;mso-position-vertical:absolute;mso-position-vertical-relative:text;mso-width-percent:0;mso-height-percent:0;mso-width-relative:margin;mso-height-relative:margin;v-text-anchor:top" o:gfxdata="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" fillcolor="white [3201]" stroked="f" strokeweight=".5pt">
+                <v:textbox>
+                  <w:txbxContent>
+                    <w:p>
+                      <w:r>
+                        <w:rPr>
+                          <w:noProof/>
+                        </w:rPr>
+                        <w:drawing>
+                          <wp:inline distT="0" distB="0" distL="0" distR="0" wp14:anchorId="27CB704A" wp14:editId="4107BF23">
+                            <wp:extent cx="3950335" cy="2797810"/>
+                            <wp:effectExtent l="0" t="0" r="0" b="2540"/>
+                            <wp:docPr id="12" name="Imagem 12"/>
+                            <wp:cNvGraphicFramePr>
+                              <a:graphicFrameLocks xmlns:a="http://schemas.openxmlformats.org/drawingml/2006/main" noChangeAspect="1"/>
+                            </wp:cNvGraphicFramePr>
+                            <a:graphic xmlns:a="http://schemas.openxmlformats.org/drawingml/2006/main">
+                              <a:graphicData uri="http://schemas.openxmlformats.org/drawingml/2006/picture">
+                                <pic:pic xmlns:pic="http://schemas.openxmlformats.org/drawingml/2006/picture">
+                                  <pic:nvPicPr>
+                                    <pic:cNvPr id="12" name="Schematic_CyberTruck_2025-03-06.png"/>
+                                    <pic:cNvPicPr/>
+                                  </pic:nvPicPr>
+                                  <pic:blipFill>
+                                    <a:blip r:embed="rId13">
+                                      <a:extLst>
+                                        <a:ext uri="{28A0092B-C50C-407E-A947-70E740481C1C}">
+                                          <a14:useLocalDpi xmlns:a14="http://schemas.microsoft.com/office/drawing/2010/main" val="0"/>
+                                        </a:ext>
+                                      </a:extLst>
+                                    </a:blip>
+                                    <a:stretch>
+                                      <a:fillRect/>
+                                    </a:stretch>
+                                  </pic:blipFill>
+                                  <pic:spPr>
+                                    <a:xfrm>
+                                      <a:off x="0" y="0"/>
+                                      <a:ext cx="3950335" cy="2797810"/>
+                                    </a:xfrm>
+                                    <a:prstGeom prst="rect">
+                                      <a:avLst/>
+                                    </a:prstGeom>
+                                  </pic:spPr>
+                                </pic:pic>
+                              </a:graphicData>
+                            </a:graphic>
+                          </wp:inline>
+                        </w:drawing>
+                      </w:r>
+                    </w:p>
+                  </w:txbxContent>
+                </v:textbox>
+                <w10:wrap anchorx="margin"/>
+              </v:shape>
+            </w:pict>
+          </mc:Fallback>
+        </mc:AlternateContent>
+      </w:r>
+      <w:r>
+        <w:rPr>
+          <w:noProof/>
+        </w:rPr>
+        <mc:AlternateContent>
+          <mc:Choice Requires="wps">
+            <w:drawing>
+              <wp:anchor distT="0" distB="0" distL="114300" distR="114300" simplePos="0" relativeHeight="251678720" behindDoc="0" locked="0" layoutInCell="1" allowOverlap="1" wp14:anchorId="3EFA265B" wp14:editId="2445892E">
+                <wp:simplePos x="0" y="0"/>
+                <wp:positionH relativeFrom="margin">
+                  <wp:align>center</wp:align>
+                </wp:positionH>
+                <wp:positionV relativeFrom="paragraph">
+                  <wp:posOffset>3029585</wp:posOffset>
+                </wp:positionV>
+                <wp:extent cx="3175000" cy="304800"/>
+                <wp:effectExtent l="0" t="0" r="6350" b="0"/>
+                <wp:wrapNone/>
+                <wp:docPr id="11" name="Caixa de texto 11"/>
+                <wp:cNvGraphicFramePr/>
+                <a:graphic xmlns:a="http://schemas.openxmlformats.org/drawingml/2006/main">
+                  <a:graphicData uri="http://schemas.microsoft.com/office/word/2010/wordprocessingShape">
+                    <wps:wsp>
+                      <wps:cNvSpPr txBox="1"/>
+                      <wps:spPr>
+                        <a:xfrm>
+                          <a:off x="0" y="0"/>
+                          <a:ext cx="3175000" cy="304800"/>
+                        </a:xfrm>
+                        <a:prstGeom prst="rect">
+                          <a:avLst/>
+                        </a:prstGeom>
+                        <a:solidFill>
+                          <a:schemeClr val="lt1"/>
+                        </a:solidFill>
+                        <a:ln w="6350">
+                          <a:noFill/>
+                        </a:ln>
+                      </wps:spPr>
+                      <wps:txbx>
+                        <w:txbxContent>
+                          <w:p>
+                            <w:pPr>
+                              <w:rPr>
+                                <w:sz w:val="18"/>
+                              </w:rPr>
+                            </w:pPr>
+                            <w:r>
+                              <w:rPr>
+                                <w:sz w:val="18"/>
+                              </w:rPr>
+                              <w:t>Fig.</w:t>
+                            </w:r>
+                            <w:r>
+                              <w:rPr>
+                                <w:sz w:val="18"/>
+                              </w:rPr>
+                              <w:t>4</w:t>
+                            </w:r>
+                            <w:r>
+                              <w:rPr>
+                                <w:sz w:val="18"/>
+                              </w:rPr>
+                              <w:t xml:space="preserve"> –</w:t>
+                            </w:r>
+                            <w:r>
+                              <w:rPr>
+                                <w:sz w:val="18"/>
+                              </w:rPr>
+                              <w:t xml:space="preserve"> Diagrama elétrico do veículo </w:t>
+                            </w:r>
+                            <w:r>
+                              <w:rPr>
+                                <w:sz w:val="18"/>
+                              </w:rPr>
+                              <w:t>CyberTruck-v1.</w:t>
+                            </w:r>
+                          </w:p>
+                        </w:txbxContent>
+                      </wps:txbx>
+                      <wps:bodyPr rot="0" spcFirstLastPara="0" vertOverflow="overflow" horzOverflow="overflow" vert="horz" wrap="square" lIns="91440" tIns="45720" rIns="91440" bIns="45720" numCol="1" spcCol="0" rtlCol="0" fromWordArt="0" anchor="t" anchorCtr="0" forceAA="0" compatLnSpc="1">
+                        <a:prstTxWarp prst="textNoShape">
+                          <a:avLst/>
+                        </a:prstTxWarp>
+                        <a:noAutofit/>
+                      </wps:bodyPr>
+                    </wps:wsp>
+                  </a:graphicData>
+                </a:graphic>
+                <wp14:sizeRelH relativeFrom="margin">
+                  <wp14:pctWidth>0</wp14:pctWidth>
+                </wp14:sizeRelH>
+                <wp14:sizeRelV relativeFrom="margin">
+                  <wp14:pctHeight>0</wp14:pctHeight>
+                </wp14:sizeRelV>
+              </wp:anchor>
+            </w:drawing>
+          </mc:Choice>
+          <mc:Fallback>
+            <w:pict>
+              <v:shape w14:anchorId="3EFA265B" id="Caixa de texto 11" o:spid="_x0000_s1034" type="#_x0000_t202" style="position:absolute;left:0;text-align:left;margin-left:0;margin-top:238.55pt;width:250pt;height:24pt;z-index:251678720;visibility:visible;mso-wrap-style:square;mso-width-percent:0;mso-height-percent:0;mso-wrap-distance-left:9pt;mso-wrap-distance-top:0;mso-wrap-distance-right:9pt;mso-wrap-distance-bottom:0;mso-position-horizontal:center;mso-position-horizontal-relative:margin;mso-position-vertical:absolute;mso-position-vertical-relative:text;mso-width-percent:0;mso-height-percent:0;mso-width-relative:margin;mso-height-relative:margin;v-text-anchor:top" o:gfxdata="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" fillcolor="white [3201]" stroked="f" strokeweight=".5pt">
+                <v:textbox>
+                  <w:txbxContent>
+                    <w:p>
+                      <w:pPr>
+                        <w:rPr>
+                          <w:sz w:val="18"/>
+                        </w:rPr>
+                      </w:pPr>
+                      <w:r>
+                        <w:rPr>
+                          <w:sz w:val="18"/>
+                        </w:rPr>
+                        <w:t>Fig.</w:t>
+                      </w:r>
+                      <w:r>
+                        <w:rPr>
+                          <w:sz w:val="18"/>
+                        </w:rPr>
+                        <w:t>4</w:t>
+                      </w:r>
+                      <w:r>
+                        <w:rPr>
+                          <w:sz w:val="18"/>
+                        </w:rPr>
+                        <w:t xml:space="preserve"> –</w:t>
+                      </w:r>
+                      <w:r>
+                        <w:rPr>
+                          <w:sz w:val="18"/>
+                        </w:rPr>
+                        <w:t xml:space="preserve"> Diagrama elétrico do veículo </w:t>
+                      </w:r>
+                      <w:r>
+                        <w:rPr>
+                          <w:sz w:val="18"/>
+                        </w:rPr>
+                        <w:t>CyberTruck-v1.</w:t>
+                      </w:r>
+                    </w:p>
+                  </w:txbxContent>
+                </v:textbox>
+                <w10:wrap anchorx="margin"/>
+              </v:shape>
+            </w:pict>
+          </mc:Fallback>
+        </mc:AlternateContent>
+      </w:r>
+    </w:p>
     <w:sectPr>
-      <w:footerReference w:type="default" r:id="rId13"/>
+      <w:footerReference w:type="default" r:id="rId14"/>
       <w:pgSz w:w="11906" w:h="16838"/>
       <w:pgMar w:top="1417" w:right="1701" w:bottom="1417" w:left="1701" w:header="708" w:footer="708" w:gutter="0"/>
       <w:pgNumType w:start="2"/>
@@ -7955,6 +9791,92 @@
     </w:lvl>
   </w:abstractNum>
   <w:abstractNum w:abstractNumId="33" w15:restartNumberingAfterBreak="0">
+    <w:nsid w:val="71D7027E"/>
+    <w:multiLevelType w:val="hybridMultilevel"/>
+    <w:tmpl w:val="B4B41164"/>
+    <w:lvl w:ilvl="0" w:tplc="0809001B">
+      <w:start w:val="1"/>
+      <w:numFmt w:val="lowerRoman"/>
+      <w:lvlText w:val="%1."/>
+      <w:lvlJc w:val="right"/>
+      <w:pPr>
+        <w:ind w:left="720" w:hanging="360"/>
+      </w:pPr>
+    </w:lvl>
+    <w:lvl w:ilvl="1" w:tplc="08090019" w:tentative="1">
+      <w:start w:val="1"/>
+      <w:numFmt w:val="lowerLetter"/>
+      <w:lvlText w:val="%2."/>
+      <w:lvlJc w:val="left"/>
+      <w:pPr>
+        <w:ind w:left="1440" w:hanging="360"/>
+      </w:pPr>
+    </w:lvl>
+    <w:lvl w:ilvl="2" w:tplc="0809001B" w:tentative="1">
+      <w:start w:val="1"/>
+      <w:numFmt w:val="lowerRoman"/>
+      <w:lvlText w:val="%3."/>
+      <w:lvlJc w:val="right"/>
+      <w:pPr>
+        <w:ind w:left="2160" w:hanging="180"/>
+      </w:pPr>
+    </w:lvl>
+    <w:lvl w:ilvl="3" w:tplc="0809000F" w:tentative="1">
+      <w:start w:val="1"/>
+      <w:numFmt w:val="decimal"/>
+      <w:lvlText w:val="%4."/>
+      <w:lvlJc w:val="left"/>
+      <w:pPr>
+        <w:ind w:left="2880" w:hanging="360"/>
+      </w:pPr>
+    </w:lvl>
+    <w:lvl w:ilvl="4" w:tplc="08090019" w:tentative="1">
+      <w:start w:val="1"/>
+      <w:numFmt w:val="lowerLetter"/>
+      <w:lvlText w:val="%5."/>
+      <w:lvlJc w:val="left"/>
+      <w:pPr>
+        <w:ind w:left="3600" w:hanging="360"/>
+      </w:pPr>
+    </w:lvl>
+    <w:lvl w:ilvl="5" w:tplc="0809001B" w:tentative="1">
+      <w:start w:val="1"/>
+      <w:numFmt w:val="lowerRoman"/>
+      <w:lvlText w:val="%6."/>
+      <w:lvlJc w:val="right"/>
+      <w:pPr>
+        <w:ind w:left="4320" w:hanging="180"/>
+      </w:pPr>
+    </w:lvl>
+    <w:lvl w:ilvl="6" w:tplc="0809000F" w:tentative="1">
+      <w:start w:val="1"/>
+      <w:numFmt w:val="decimal"/>
+      <w:lvlText w:val="%7."/>
+      <w:lvlJc w:val="left"/>
+      <w:pPr>
+        <w:ind w:left="5040" w:hanging="360"/>
+      </w:pPr>
+    </w:lvl>
+    <w:lvl w:ilvl="7" w:tplc="08090019" w:tentative="1">
+      <w:start w:val="1"/>
+      <w:numFmt w:val="lowerLetter"/>
+      <w:lvlText w:val="%8."/>
+      <w:lvlJc w:val="left"/>
+      <w:pPr>
+        <w:ind w:left="5760" w:hanging="360"/>
+      </w:pPr>
+    </w:lvl>
+    <w:lvl w:ilvl="8" w:tplc="0809001B" w:tentative="1">
+      <w:start w:val="1"/>
+      <w:numFmt w:val="lowerRoman"/>
+      <w:lvlText w:val="%9."/>
+      <w:lvlJc w:val="right"/>
+      <w:pPr>
+        <w:ind w:left="6480" w:hanging="180"/>
+      </w:pPr>
+    </w:lvl>
+  </w:abstractNum>
+  <w:abstractNum w:abstractNumId="34" w15:restartNumberingAfterBreak="0">
     <w:nsid w:val="733B69E1"/>
     <w:multiLevelType w:val="hybridMultilevel"/>
     <w:tmpl w:val="4926CC32"/>
@@ -8068,7 +9990,7 @@
       </w:rPr>
     </w:lvl>
   </w:abstractNum>
-  <w:abstractNum w:abstractNumId="34" w15:restartNumberingAfterBreak="0">
+  <w:abstractNum w:abstractNumId="35" w15:restartNumberingAfterBreak="0">
     <w:nsid w:val="738163C1"/>
     <w:multiLevelType w:val="hybridMultilevel"/>
     <w:tmpl w:val="565EE012"/>
@@ -8181,7 +10103,7 @@
       </w:rPr>
     </w:lvl>
   </w:abstractNum>
-  <w:abstractNum w:abstractNumId="35" w15:restartNumberingAfterBreak="0">
+  <w:abstractNum w:abstractNumId="36" w15:restartNumberingAfterBreak="0">
     <w:nsid w:val="7856436F"/>
     <w:multiLevelType w:val="hybridMultilevel"/>
     <w:tmpl w:val="5CA48998"/>
@@ -8267,7 +10189,7 @@
       </w:pPr>
     </w:lvl>
   </w:abstractNum>
-  <w:abstractNum w:abstractNumId="36" w15:restartNumberingAfterBreak="0">
+  <w:abstractNum w:abstractNumId="37" w15:restartNumberingAfterBreak="0">
     <w:nsid w:val="78C915F1"/>
     <w:multiLevelType w:val="hybridMultilevel"/>
     <w:tmpl w:val="9FF2B9A2"/>
@@ -8356,7 +10278,7 @@
       </w:pPr>
     </w:lvl>
   </w:abstractNum>
-  <w:abstractNum w:abstractNumId="37" w15:restartNumberingAfterBreak="0">
+  <w:abstractNum w:abstractNumId="38" w15:restartNumberingAfterBreak="0">
     <w:nsid w:val="797E1957"/>
     <w:multiLevelType w:val="hybridMultilevel"/>
     <w:tmpl w:val="39025F6C"/>
@@ -8483,7 +10405,7 @@
     <w:abstractNumId w:val="9"/>
   </w:num>
   <w:num w:numId="5">
-    <w:abstractNumId w:val="36"/>
+    <w:abstractNumId w:val="37"/>
   </w:num>
   <w:num w:numId="6">
     <w:abstractNumId w:val="10"/>
@@ -8501,13 +10423,13 @@
     <w:abstractNumId w:val="22"/>
   </w:num>
   <w:num w:numId="11">
-    <w:abstractNumId w:val="37"/>
+    <w:abstractNumId w:val="38"/>
   </w:num>
   <w:num w:numId="12">
     <w:abstractNumId w:val="20"/>
   </w:num>
   <w:num w:numId="13">
-    <w:abstractNumId w:val="33"/>
+    <w:abstractNumId w:val="34"/>
   </w:num>
   <w:num w:numId="14">
     <w:abstractNumId w:val="24"/>
@@ -8540,7 +10462,7 @@
     <w:abstractNumId w:val="14"/>
   </w:num>
   <w:num w:numId="24">
-    <w:abstractNumId w:val="34"/>
+    <w:abstractNumId w:val="35"/>
   </w:num>
   <w:num w:numId="25">
     <w:abstractNumId w:val="26"/>
@@ -8582,7 +10504,10 @@
     <w:abstractNumId w:val="29"/>
   </w:num>
   <w:num w:numId="38">
-    <w:abstractNumId w:val="35"/>
+    <w:abstractNumId w:val="36"/>
+  </w:num>
+  <w:num w:numId="39">
+    <w:abstractNumId w:val="33"/>
   </w:num>
 </w:numbering>
 </file>
@@ -8986,7 +10911,7 @@
   <w:style w:type="paragraph" w:default="1" w:styleId="Normal">
     <w:name w:val="Normal"/>
     <w:qFormat/>
-    <w:rsid w:val="00897817"/>
+    <w:rsid w:val="005675D8"/>
     <w:pPr>
       <w:jc w:val="both"/>
     </w:pPr>
@@ -10028,7 +11953,7 @@
 </file>
 
 <file path=customXml/itemProps1.xml><?xml version="1.0" encoding="utf-8"?>
-<ds:datastoreItem xmlns:ds="http://schemas.openxmlformats.org/officeDocument/2006/customXml" ds:itemID="{CC1D9CE3-C83D-4CE9-8B94-7A1A72585C71}">
+<ds:datastoreItem xmlns:ds="http://schemas.openxmlformats.org/officeDocument/2006/customXml" ds:itemID="{FA263630-3AEB-4F5C-81DA-83B1DAAF31BF}">
   <ds:schemaRefs>
     <ds:schemaRef ds:uri="http://schemas.openxmlformats.org/officeDocument/2006/bibliography"/>
   </ds:schemaRefs>

</xml_diff>

<commit_message>
update: initial report. Added task schedule.
</commit_message>
<xml_diff>
--- a/docs/editables/Report-Cyber-Truck-P.F..docx
+++ b/docs/editables/Report-Cyber-Truck-P.F..docx
@@ -532,6 +532,15 @@
     </w:p>
     <w:sdt>
       <w:sdtPr>
+        <w:rPr>
+          <w:rFonts w:eastAsiaTheme="minorHAnsi" w:cstheme="minorBidi"/>
+          <w:color w:val="auto"/>
+          <w:kern w:val="2"/>
+          <w:sz w:val="22"/>
+          <w:szCs w:val="22"/>
+          <w:lang w:eastAsia="en-US"/>
+          <w14:ligatures w14:val="standardContextual"/>
+        </w:rPr>
         <w:id w:val="1433700832"/>
         <w:docPartObj>
           <w:docPartGallery w:val="Table of Contents"/>
@@ -540,15 +549,8 @@
       </w:sdtPr>
       <w:sdtEndPr>
         <w:rPr>
-          <w:rFonts w:eastAsiaTheme="minorHAnsi" w:cstheme="minorBidi"/>
           <w:b/>
           <w:bCs/>
-          <w:color w:val="auto"/>
-          <w:kern w:val="2"/>
-          <w:sz w:val="22"/>
-          <w:szCs w:val="22"/>
-          <w:lang w:eastAsia="en-US"/>
-          <w14:ligatures w14:val="standardContextual"/>
         </w:rPr>
       </w:sdtEndPr>
       <w:sdtContent>
@@ -569,7 +571,7 @@
         <w:p>
           <w:pPr>
             <w:rPr>
-              <w:sz w:val="2"/>
+              <w:sz w:val="4"/>
               <w:lang w:eastAsia="pt-PT"/>
             </w:rPr>
           </w:pPr>
@@ -581,7 +583,7 @@
               <w:rFonts w:asciiTheme="minorHAnsi" w:eastAsiaTheme="minorEastAsia" w:hAnsiTheme="minorHAnsi" w:cstheme="minorBidi"/>
               <w:b w:val="0"/>
               <w:bCs w:val="0"/>
-              <w:sz w:val="20"/>
+              <w:sz w:val="22"/>
               <w:szCs w:val="22"/>
               <w:lang w:val="en-GB" w:eastAsia="en-GB"/>
             </w:rPr>
@@ -589,27 +591,34 @@
           <w:r>
             <w:rPr>
               <w:b w:val="0"/>
+              <w:sz w:val="24"/>
+              <w:szCs w:val="24"/>
             </w:rPr>
             <w:fldChar w:fldCharType="begin"/>
           </w:r>
           <w:r>
             <w:rPr>
               <w:b w:val="0"/>
+              <w:sz w:val="24"/>
+              <w:szCs w:val="24"/>
             </w:rPr>
             <w:instrText xml:space="preserve"> TOC \o "1-3" \h \z \u </w:instrText>
           </w:r>
           <w:r>
             <w:rPr>
               <w:b w:val="0"/>
+              <w:sz w:val="24"/>
+              <w:szCs w:val="24"/>
             </w:rPr>
             <w:fldChar w:fldCharType="separate"/>
           </w:r>
-          <w:hyperlink w:anchor="_Toc192184212" w:history="1">
+          <w:hyperlink w:anchor="_Toc192194572" w:history="1">
             <w:r>
               <w:rPr>
                 <w:rStyle w:val="Hiperligao"/>
                 <w:b w:val="0"/>
-                <w:sz w:val="24"/>
+                <w:sz w:val="22"/>
+                <w:szCs w:val="22"/>
               </w:rPr>
               <w:t>Introdução</w:t>
             </w:r>
@@ -617,7 +626,8 @@
               <w:rPr>
                 <w:b w:val="0"/>
                 <w:webHidden/>
-                <w:sz w:val="24"/>
+                <w:sz w:val="22"/>
+                <w:szCs w:val="22"/>
               </w:rPr>
               <w:tab/>
             </w:r>
@@ -625,7 +635,8 @@
               <w:rPr>
                 <w:b w:val="0"/>
                 <w:webHidden/>
-                <w:sz w:val="24"/>
+                <w:sz w:val="22"/>
+                <w:szCs w:val="22"/>
               </w:rPr>
               <w:fldChar w:fldCharType="begin"/>
             </w:r>
@@ -633,22 +644,25 @@
               <w:rPr>
                 <w:b w:val="0"/>
                 <w:webHidden/>
-                <w:sz w:val="24"/>
+                <w:sz w:val="22"/>
+                <w:szCs w:val="22"/>
               </w:rPr>
-              <w:instrText xml:space="preserve"> PAGEREF _Toc192184212 \h </w:instrText>
+              <w:instrText xml:space="preserve"> PAGEREF _Toc192194572 \h </w:instrText>
             </w:r>
             <w:r>
               <w:rPr>
                 <w:b w:val="0"/>
                 <w:webHidden/>
-                <w:sz w:val="24"/>
+                <w:sz w:val="22"/>
+                <w:szCs w:val="22"/>
               </w:rPr>
             </w:r>
             <w:r>
               <w:rPr>
                 <w:b w:val="0"/>
                 <w:webHidden/>
-                <w:sz w:val="24"/>
+                <w:sz w:val="22"/>
+                <w:szCs w:val="22"/>
               </w:rPr>
               <w:fldChar w:fldCharType="separate"/>
             </w:r>
@@ -656,7 +670,8 @@
               <w:rPr>
                 <w:b w:val="0"/>
                 <w:webHidden/>
-                <w:sz w:val="24"/>
+                <w:sz w:val="22"/>
+                <w:szCs w:val="22"/>
               </w:rPr>
               <w:t>3</w:t>
             </w:r>
@@ -664,655 +679,8 @@
               <w:rPr>
                 <w:b w:val="0"/>
                 <w:webHidden/>
-                <w:sz w:val="24"/>
-              </w:rPr>
-              <w:fldChar w:fldCharType="end"/>
-            </w:r>
-          </w:hyperlink>
-        </w:p>
-        <w:p>
-          <w:pPr>
-            <w:pStyle w:val="ndice1"/>
-            <w:rPr>
-              <w:rFonts w:asciiTheme="minorHAnsi" w:eastAsiaTheme="minorEastAsia" w:hAnsiTheme="minorHAnsi" w:cstheme="minorBidi"/>
-              <w:b w:val="0"/>
-              <w:bCs w:val="0"/>
-              <w:sz w:val="20"/>
-              <w:szCs w:val="22"/>
-              <w:lang w:val="en-GB" w:eastAsia="en-GB"/>
-            </w:rPr>
-          </w:pPr>
-          <w:hyperlink w:anchor="_Toc192184213" w:history="1">
-            <w:r>
-              <w:rPr>
-                <w:rStyle w:val="Hiperligao"/>
-                <w:b w:val="0"/>
-                <w:sz w:val="24"/>
-              </w:rPr>
-              <w:t>L</w:t>
-            </w:r>
-            <w:r>
-              <w:rPr>
-                <w:rStyle w:val="Hiperligao"/>
-                <w:b w:val="0"/>
-                <w:sz w:val="24"/>
-              </w:rPr>
-              <w:t>evantamento De Requisitos</w:t>
-            </w:r>
-            <w:r>
-              <w:rPr>
-                <w:b w:val="0"/>
-                <w:webHidden/>
-                <w:sz w:val="24"/>
-              </w:rPr>
-              <w:tab/>
-            </w:r>
-            <w:r>
-              <w:rPr>
-                <w:b w:val="0"/>
-                <w:webHidden/>
-                <w:sz w:val="24"/>
-              </w:rPr>
-              <w:fldChar w:fldCharType="begin"/>
-            </w:r>
-            <w:r>
-              <w:rPr>
-                <w:b w:val="0"/>
-                <w:webHidden/>
-                <w:sz w:val="24"/>
-              </w:rPr>
-              <w:instrText xml:space="preserve"> PAGEREF _Toc192184213 \h </w:instrText>
-            </w:r>
-            <w:r>
-              <w:rPr>
-                <w:b w:val="0"/>
-                <w:webHidden/>
-                <w:sz w:val="24"/>
-              </w:rPr>
-            </w:r>
-            <w:r>
-              <w:rPr>
-                <w:b w:val="0"/>
-                <w:webHidden/>
-                <w:sz w:val="24"/>
-              </w:rPr>
-              <w:fldChar w:fldCharType="separate"/>
-            </w:r>
-            <w:r>
-              <w:rPr>
-                <w:b w:val="0"/>
-                <w:webHidden/>
-                <w:sz w:val="24"/>
-              </w:rPr>
-              <w:t>4</w:t>
-            </w:r>
-            <w:r>
-              <w:rPr>
-                <w:b w:val="0"/>
-                <w:webHidden/>
-                <w:sz w:val="24"/>
-              </w:rPr>
-              <w:fldChar w:fldCharType="end"/>
-            </w:r>
-          </w:hyperlink>
-        </w:p>
-        <w:p>
-          <w:pPr>
-            <w:pStyle w:val="ndice1"/>
-            <w:rPr>
-              <w:rFonts w:asciiTheme="minorHAnsi" w:eastAsiaTheme="minorEastAsia" w:hAnsiTheme="minorHAnsi" w:cstheme="minorBidi"/>
-              <w:b w:val="0"/>
-              <w:bCs w:val="0"/>
-              <w:sz w:val="20"/>
-              <w:szCs w:val="22"/>
-              <w:lang w:val="en-GB" w:eastAsia="en-GB"/>
-            </w:rPr>
-          </w:pPr>
-          <w:hyperlink w:anchor="_Toc192184214" w:history="1">
-            <w:r>
-              <w:rPr>
-                <w:rStyle w:val="Hiperligao"/>
-                <w:b w:val="0"/>
-                <w:sz w:val="24"/>
-              </w:rPr>
-              <w:t>Computação Física e IoT</w:t>
-            </w:r>
-            <w:r>
-              <w:rPr>
-                <w:b w:val="0"/>
-                <w:webHidden/>
-                <w:sz w:val="24"/>
-              </w:rPr>
-              <w:tab/>
-            </w:r>
-            <w:r>
-              <w:rPr>
-                <w:b w:val="0"/>
-                <w:webHidden/>
-                <w:sz w:val="24"/>
-              </w:rPr>
-              <w:fldChar w:fldCharType="begin"/>
-            </w:r>
-            <w:r>
-              <w:rPr>
-                <w:b w:val="0"/>
-                <w:webHidden/>
-                <w:sz w:val="24"/>
-              </w:rPr>
-              <w:instrText xml:space="preserve"> PAGEREF _Toc192184214 \h </w:instrText>
-            </w:r>
-            <w:r>
-              <w:rPr>
-                <w:b w:val="0"/>
-                <w:webHidden/>
-                <w:sz w:val="24"/>
-              </w:rPr>
-            </w:r>
-            <w:r>
-              <w:rPr>
-                <w:b w:val="0"/>
-                <w:webHidden/>
-                <w:sz w:val="24"/>
-              </w:rPr>
-              <w:fldChar w:fldCharType="separate"/>
-            </w:r>
-            <w:r>
-              <w:rPr>
-                <w:b w:val="0"/>
-                <w:webHidden/>
-                <w:sz w:val="24"/>
-              </w:rPr>
-              <w:t>5</w:t>
-            </w:r>
-            <w:r>
-              <w:rPr>
-                <w:b w:val="0"/>
-                <w:webHidden/>
-                <w:sz w:val="24"/>
-              </w:rPr>
-              <w:fldChar w:fldCharType="end"/>
-            </w:r>
-          </w:hyperlink>
-        </w:p>
-        <w:p>
-          <w:pPr>
-            <w:pStyle w:val="ndice1"/>
-            <w:rPr>
-              <w:rFonts w:asciiTheme="minorHAnsi" w:eastAsiaTheme="minorEastAsia" w:hAnsiTheme="minorHAnsi" w:cstheme="minorBidi"/>
-              <w:b w:val="0"/>
-              <w:bCs w:val="0"/>
-              <w:sz w:val="20"/>
-              <w:szCs w:val="22"/>
-              <w:lang w:val="en-GB" w:eastAsia="en-GB"/>
-            </w:rPr>
-          </w:pPr>
-          <w:hyperlink w:anchor="_Toc192184215" w:history="1">
-            <w:r>
-              <w:rPr>
-                <w:rStyle w:val="Hiperligao"/>
-                <w:b w:val="0"/>
-                <w:sz w:val="24"/>
-              </w:rPr>
-              <w:t>Sistemas Operativos</w:t>
-            </w:r>
-            <w:r>
-              <w:rPr>
-                <w:b w:val="0"/>
-                <w:webHidden/>
-                <w:sz w:val="24"/>
-              </w:rPr>
-              <w:tab/>
-            </w:r>
-            <w:r>
-              <w:rPr>
-                <w:b w:val="0"/>
-                <w:webHidden/>
-                <w:sz w:val="24"/>
-              </w:rPr>
-              <w:fldChar w:fldCharType="begin"/>
-            </w:r>
-            <w:r>
-              <w:rPr>
-                <w:b w:val="0"/>
-                <w:webHidden/>
-                <w:sz w:val="24"/>
-              </w:rPr>
-              <w:instrText xml:space="preserve"> PAGEREF _Toc192184215 \h </w:instrText>
-            </w:r>
-            <w:r>
-              <w:rPr>
-                <w:b w:val="0"/>
-                <w:webHidden/>
-                <w:sz w:val="24"/>
-              </w:rPr>
-            </w:r>
-            <w:r>
-              <w:rPr>
-                <w:b w:val="0"/>
-                <w:webHidden/>
-                <w:sz w:val="24"/>
-              </w:rPr>
-              <w:fldChar w:fldCharType="separate"/>
-            </w:r>
-            <w:r>
-              <w:rPr>
-                <w:b w:val="0"/>
-                <w:webHidden/>
-                <w:sz w:val="24"/>
-              </w:rPr>
-              <w:t>6</w:t>
-            </w:r>
-            <w:r>
-              <w:rPr>
-                <w:b w:val="0"/>
-                <w:webHidden/>
-                <w:sz w:val="24"/>
-              </w:rPr>
-              <w:fldChar w:fldCharType="end"/>
-            </w:r>
-          </w:hyperlink>
-        </w:p>
-        <w:p>
-          <w:pPr>
-            <w:pStyle w:val="ndice1"/>
-            <w:rPr>
-              <w:rFonts w:asciiTheme="minorHAnsi" w:eastAsiaTheme="minorEastAsia" w:hAnsiTheme="minorHAnsi" w:cstheme="minorBidi"/>
-              <w:b w:val="0"/>
-              <w:bCs w:val="0"/>
-              <w:sz w:val="20"/>
-              <w:szCs w:val="22"/>
-              <w:lang w:val="en-GB" w:eastAsia="en-GB"/>
-            </w:rPr>
-          </w:pPr>
-          <w:hyperlink w:anchor="_Toc192184216" w:history="1">
-            <w:r>
-              <w:rPr>
-                <w:rStyle w:val="Hiperligao"/>
-                <w:b w:val="0"/>
-                <w:sz w:val="24"/>
-              </w:rPr>
-              <w:t>Compiladores</w:t>
-            </w:r>
-            <w:r>
-              <w:rPr>
-                <w:b w:val="0"/>
-                <w:webHidden/>
-                <w:sz w:val="24"/>
-              </w:rPr>
-              <w:tab/>
-            </w:r>
-            <w:r>
-              <w:rPr>
-                <w:b w:val="0"/>
-                <w:webHidden/>
-                <w:sz w:val="24"/>
-              </w:rPr>
-              <w:fldChar w:fldCharType="begin"/>
-            </w:r>
-            <w:r>
-              <w:rPr>
-                <w:b w:val="0"/>
-                <w:webHidden/>
-                <w:sz w:val="24"/>
-              </w:rPr>
-              <w:instrText xml:space="preserve"> PAGEREF _Toc192184216 \h </w:instrText>
-            </w:r>
-            <w:r>
-              <w:rPr>
-                <w:b w:val="0"/>
-                <w:webHidden/>
-                <w:sz w:val="24"/>
-              </w:rPr>
-            </w:r>
-            <w:r>
-              <w:rPr>
-                <w:b w:val="0"/>
-                <w:webHidden/>
-                <w:sz w:val="24"/>
-              </w:rPr>
-              <w:fldChar w:fldCharType="separate"/>
-            </w:r>
-            <w:r>
-              <w:rPr>
-                <w:b w:val="0"/>
-                <w:webHidden/>
-                <w:sz w:val="24"/>
-              </w:rPr>
-              <w:t>6</w:t>
-            </w:r>
-            <w:r>
-              <w:rPr>
-                <w:b w:val="0"/>
-                <w:webHidden/>
-                <w:sz w:val="24"/>
-              </w:rPr>
-              <w:fldChar w:fldCharType="end"/>
-            </w:r>
-          </w:hyperlink>
-        </w:p>
-        <w:p>
-          <w:pPr>
-            <w:pStyle w:val="ndice1"/>
-            <w:rPr>
-              <w:rFonts w:asciiTheme="minorHAnsi" w:eastAsiaTheme="minorEastAsia" w:hAnsiTheme="minorHAnsi" w:cstheme="minorBidi"/>
-              <w:b w:val="0"/>
-              <w:bCs w:val="0"/>
-              <w:sz w:val="20"/>
-              <w:szCs w:val="22"/>
-              <w:lang w:val="en-GB" w:eastAsia="en-GB"/>
-            </w:rPr>
-          </w:pPr>
-          <w:hyperlink w:anchor="_Toc192184217" w:history="1">
-            <w:r>
-              <w:rPr>
-                <w:rStyle w:val="Hiperligao"/>
-                <w:b w:val="0"/>
-                <w:sz w:val="24"/>
-              </w:rPr>
-              <w:t xml:space="preserve">Empreendedorismo – </w:t>
-            </w:r>
-            <w:r>
-              <w:rPr>
-                <w:rStyle w:val="Hiperligao"/>
-                <w:b w:val="0"/>
-                <w:sz w:val="24"/>
-              </w:rPr>
-              <w:t>B</w:t>
-            </w:r>
-            <w:r>
-              <w:rPr>
-                <w:rStyle w:val="Hiperligao"/>
-                <w:b w:val="0"/>
-                <w:sz w:val="24"/>
-              </w:rPr>
-              <w:t>ase tecnológica</w:t>
-            </w:r>
-            <w:r>
-              <w:rPr>
-                <w:b w:val="0"/>
-                <w:webHidden/>
-                <w:sz w:val="24"/>
-              </w:rPr>
-              <w:tab/>
-            </w:r>
-            <w:r>
-              <w:rPr>
-                <w:b w:val="0"/>
-                <w:webHidden/>
-                <w:sz w:val="24"/>
-              </w:rPr>
-              <w:fldChar w:fldCharType="begin"/>
-            </w:r>
-            <w:r>
-              <w:rPr>
-                <w:b w:val="0"/>
-                <w:webHidden/>
-                <w:sz w:val="24"/>
-              </w:rPr>
-              <w:instrText xml:space="preserve"> PAGEREF _Toc192184217 \h </w:instrText>
-            </w:r>
-            <w:r>
-              <w:rPr>
-                <w:b w:val="0"/>
-                <w:webHidden/>
-                <w:sz w:val="24"/>
-              </w:rPr>
-            </w:r>
-            <w:r>
-              <w:rPr>
-                <w:b w:val="0"/>
-                <w:webHidden/>
-                <w:sz w:val="24"/>
-              </w:rPr>
-              <w:fldChar w:fldCharType="separate"/>
-            </w:r>
-            <w:r>
-              <w:rPr>
-                <w:b w:val="0"/>
-                <w:webHidden/>
-                <w:sz w:val="24"/>
-              </w:rPr>
-              <w:t>7</w:t>
-            </w:r>
-            <w:r>
-              <w:rPr>
-                <w:b w:val="0"/>
-                <w:webHidden/>
-                <w:sz w:val="24"/>
-              </w:rPr>
-              <w:fldChar w:fldCharType="end"/>
-            </w:r>
-          </w:hyperlink>
-        </w:p>
-        <w:p>
-          <w:pPr>
-            <w:pStyle w:val="ndice1"/>
-            <w:rPr>
-              <w:rFonts w:asciiTheme="minorHAnsi" w:eastAsiaTheme="minorEastAsia" w:hAnsiTheme="minorHAnsi" w:cstheme="minorBidi"/>
-              <w:b w:val="0"/>
-              <w:bCs w:val="0"/>
-              <w:sz w:val="20"/>
-              <w:szCs w:val="22"/>
-              <w:lang w:val="en-GB" w:eastAsia="en-GB"/>
-            </w:rPr>
-          </w:pPr>
-          <w:hyperlink w:anchor="_Toc192184218" w:history="1">
-            <w:r>
-              <w:rPr>
-                <w:rStyle w:val="Hiperligao"/>
-                <w:b w:val="0"/>
-                <w:sz w:val="24"/>
-              </w:rPr>
-              <w:t>Pesquisa de projetos relacionados</w:t>
-            </w:r>
-            <w:r>
-              <w:rPr>
-                <w:b w:val="0"/>
-                <w:webHidden/>
-                <w:sz w:val="24"/>
-              </w:rPr>
-              <w:tab/>
-            </w:r>
-            <w:r>
-              <w:rPr>
-                <w:b w:val="0"/>
-                <w:webHidden/>
-                <w:sz w:val="24"/>
-              </w:rPr>
-              <w:fldChar w:fldCharType="begin"/>
-            </w:r>
-            <w:r>
-              <w:rPr>
-                <w:b w:val="0"/>
-                <w:webHidden/>
-                <w:sz w:val="24"/>
-              </w:rPr>
-              <w:instrText xml:space="preserve"> PAGEREF _Toc192184218 \h </w:instrText>
-            </w:r>
-            <w:r>
-              <w:rPr>
-                <w:b w:val="0"/>
-                <w:webHidden/>
-                <w:sz w:val="24"/>
-              </w:rPr>
-            </w:r>
-            <w:r>
-              <w:rPr>
-                <w:b w:val="0"/>
-                <w:webHidden/>
-                <w:sz w:val="24"/>
-              </w:rPr>
-              <w:fldChar w:fldCharType="separate"/>
-            </w:r>
-            <w:r>
-              <w:rPr>
-                <w:b w:val="0"/>
-                <w:webHidden/>
-                <w:sz w:val="24"/>
-              </w:rPr>
-              <w:t>8</w:t>
-            </w:r>
-            <w:r>
-              <w:rPr>
-                <w:b w:val="0"/>
-                <w:webHidden/>
-                <w:sz w:val="24"/>
-              </w:rPr>
-              <w:fldChar w:fldCharType="end"/>
-            </w:r>
-          </w:hyperlink>
-        </w:p>
-        <w:p>
-          <w:pPr>
-            <w:pStyle w:val="ndice1"/>
-            <w:rPr>
-              <w:rFonts w:asciiTheme="minorHAnsi" w:eastAsiaTheme="minorEastAsia" w:hAnsiTheme="minorHAnsi" w:cstheme="minorBidi"/>
-              <w:b w:val="0"/>
-              <w:bCs w:val="0"/>
-              <w:sz w:val="20"/>
-              <w:szCs w:val="22"/>
-              <w:lang w:val="en-GB" w:eastAsia="en-GB"/>
-            </w:rPr>
-          </w:pPr>
-          <w:hyperlink w:anchor="_Toc192184219" w:history="1">
-            <w:r>
-              <w:rPr>
-                <w:rStyle w:val="Hiperligao"/>
-                <w:b w:val="0"/>
-                <w:sz w:val="24"/>
-              </w:rPr>
-              <w:t>Arquitetura do Sistema</w:t>
-            </w:r>
-            <w:r>
-              <w:rPr>
-                <w:b w:val="0"/>
-                <w:webHidden/>
-                <w:sz w:val="24"/>
-              </w:rPr>
-              <w:tab/>
-            </w:r>
-            <w:r>
-              <w:rPr>
-                <w:b w:val="0"/>
-                <w:webHidden/>
-                <w:sz w:val="24"/>
-              </w:rPr>
-              <w:fldChar w:fldCharType="begin"/>
-            </w:r>
-            <w:r>
-              <w:rPr>
-                <w:b w:val="0"/>
-                <w:webHidden/>
-                <w:sz w:val="24"/>
-              </w:rPr>
-              <w:instrText xml:space="preserve"> PAGEREF _Toc192184219 \h </w:instrText>
-            </w:r>
-            <w:r>
-              <w:rPr>
-                <w:b w:val="0"/>
-                <w:webHidden/>
-                <w:sz w:val="24"/>
-              </w:rPr>
-            </w:r>
-            <w:r>
-              <w:rPr>
-                <w:b w:val="0"/>
-                <w:webHidden/>
-                <w:sz w:val="24"/>
-              </w:rPr>
-              <w:fldChar w:fldCharType="separate"/>
-            </w:r>
-            <w:r>
-              <w:rPr>
-                <w:b w:val="0"/>
-                <w:webHidden/>
-                <w:sz w:val="24"/>
-              </w:rPr>
-              <w:t>9</w:t>
-            </w:r>
-            <w:r>
-              <w:rPr>
-                <w:b w:val="0"/>
-                <w:webHidden/>
-                <w:sz w:val="24"/>
-              </w:rPr>
-              <w:fldChar w:fldCharType="end"/>
-            </w:r>
-          </w:hyperlink>
-        </w:p>
-        <w:p>
-          <w:pPr>
-            <w:pStyle w:val="ndice1"/>
-            <w:rPr>
-              <w:rFonts w:asciiTheme="minorHAnsi" w:eastAsiaTheme="minorEastAsia" w:hAnsiTheme="minorHAnsi" w:cstheme="minorBidi"/>
-              <w:b w:val="0"/>
-              <w:bCs w:val="0"/>
-              <w:sz w:val="20"/>
-              <w:szCs w:val="22"/>
-              <w:lang w:val="en-GB" w:eastAsia="en-GB"/>
-            </w:rPr>
-          </w:pPr>
-          <w:hyperlink w:anchor="_Toc192184220" w:history="1">
-            <w:r>
-              <w:rPr>
-                <w:rStyle w:val="Hiperligao"/>
-                <w:b w:val="0"/>
-                <w:sz w:val="24"/>
-              </w:rPr>
-              <w:t>Modelo de dados</w:t>
-            </w:r>
-            <w:r>
-              <w:rPr>
-                <w:b w:val="0"/>
-                <w:webHidden/>
-                <w:sz w:val="24"/>
-              </w:rPr>
-              <w:tab/>
-            </w:r>
-            <w:r>
-              <w:rPr>
-                <w:b w:val="0"/>
-                <w:webHidden/>
-                <w:sz w:val="24"/>
-              </w:rPr>
-              <w:fldChar w:fldCharType="begin"/>
-            </w:r>
-            <w:r>
-              <w:rPr>
-                <w:b w:val="0"/>
-                <w:webHidden/>
-                <w:sz w:val="24"/>
-              </w:rPr>
-              <w:instrText xml:space="preserve"> PAGEREF _Toc192184220 \h </w:instrText>
-            </w:r>
-            <w:r>
-              <w:rPr>
-                <w:b w:val="0"/>
-                <w:webHidden/>
-                <w:sz w:val="24"/>
-              </w:rPr>
-            </w:r>
-            <w:r>
-              <w:rPr>
-                <w:b w:val="0"/>
-                <w:webHidden/>
-                <w:sz w:val="24"/>
-              </w:rPr>
-              <w:fldChar w:fldCharType="separate"/>
-            </w:r>
-            <w:r>
-              <w:rPr>
-                <w:b w:val="0"/>
-                <w:webHidden/>
-                <w:sz w:val="24"/>
-              </w:rPr>
-              <w:t>10</w:t>
-            </w:r>
-            <w:r>
-              <w:rPr>
-                <w:b w:val="0"/>
-                <w:webHidden/>
-                <w:sz w:val="24"/>
+                <w:sz w:val="22"/>
+                <w:szCs w:val="22"/>
               </w:rPr>
               <w:fldChar w:fldCharType="end"/>
             </w:r>
@@ -1330,20 +698,22 @@
               <w:lang w:val="en-GB" w:eastAsia="en-GB"/>
             </w:rPr>
           </w:pPr>
-          <w:hyperlink w:anchor="_Toc192184221" w:history="1">
+          <w:hyperlink w:anchor="_Toc192194573" w:history="1">
             <w:r>
               <w:rPr>
                 <w:rStyle w:val="Hiperligao"/>
                 <w:b w:val="0"/>
-                <w:sz w:val="24"/>
+                <w:sz w:val="22"/>
+                <w:szCs w:val="22"/>
               </w:rPr>
-              <w:t>Diagrama elétrico do veículo</w:t>
+              <w:t>Levantamento De Requisitos</w:t>
             </w:r>
             <w:r>
               <w:rPr>
                 <w:b w:val="0"/>
                 <w:webHidden/>
-                <w:sz w:val="24"/>
+                <w:sz w:val="22"/>
+                <w:szCs w:val="22"/>
               </w:rPr>
               <w:tab/>
             </w:r>
@@ -1351,7 +721,8 @@
               <w:rPr>
                 <w:b w:val="0"/>
                 <w:webHidden/>
-                <w:sz w:val="24"/>
+                <w:sz w:val="22"/>
+                <w:szCs w:val="22"/>
               </w:rPr>
               <w:fldChar w:fldCharType="begin"/>
             </w:r>
@@ -1359,22 +730,25 @@
               <w:rPr>
                 <w:b w:val="0"/>
                 <w:webHidden/>
-                <w:sz w:val="24"/>
+                <w:sz w:val="22"/>
+                <w:szCs w:val="22"/>
               </w:rPr>
-              <w:instrText xml:space="preserve"> PAGEREF _Toc192184221 \h </w:instrText>
+              <w:instrText xml:space="preserve"> PAGEREF _Toc192194573 \h </w:instrText>
             </w:r>
             <w:r>
               <w:rPr>
                 <w:b w:val="0"/>
                 <w:webHidden/>
-                <w:sz w:val="24"/>
+                <w:sz w:val="22"/>
+                <w:szCs w:val="22"/>
               </w:rPr>
             </w:r>
             <w:r>
               <w:rPr>
                 <w:b w:val="0"/>
                 <w:webHidden/>
-                <w:sz w:val="24"/>
+                <w:sz w:val="22"/>
+                <w:szCs w:val="22"/>
               </w:rPr>
               <w:fldChar w:fldCharType="separate"/>
             </w:r>
@@ -1382,7 +756,610 @@
               <w:rPr>
                 <w:b w:val="0"/>
                 <w:webHidden/>
-                <w:sz w:val="24"/>
+                <w:sz w:val="22"/>
+                <w:szCs w:val="22"/>
+              </w:rPr>
+              <w:t>4</w:t>
+            </w:r>
+            <w:r>
+              <w:rPr>
+                <w:b w:val="0"/>
+                <w:webHidden/>
+                <w:sz w:val="22"/>
+                <w:szCs w:val="22"/>
+              </w:rPr>
+              <w:fldChar w:fldCharType="end"/>
+            </w:r>
+          </w:hyperlink>
+        </w:p>
+        <w:p>
+          <w:pPr>
+            <w:pStyle w:val="ndice1"/>
+            <w:rPr>
+              <w:rFonts w:asciiTheme="minorHAnsi" w:eastAsiaTheme="minorEastAsia" w:hAnsiTheme="minorHAnsi" w:cstheme="minorBidi"/>
+              <w:b w:val="0"/>
+              <w:bCs w:val="0"/>
+              <w:sz w:val="22"/>
+              <w:szCs w:val="22"/>
+              <w:lang w:val="en-GB" w:eastAsia="en-GB"/>
+            </w:rPr>
+          </w:pPr>
+          <w:hyperlink w:anchor="_Toc192194574" w:history="1">
+            <w:r>
+              <w:rPr>
+                <w:rStyle w:val="Hiperligao"/>
+                <w:b w:val="0"/>
+                <w:sz w:val="22"/>
+                <w:szCs w:val="22"/>
+              </w:rPr>
+              <w:t>Computação Física E Iot</w:t>
+            </w:r>
+            <w:r>
+              <w:rPr>
+                <w:b w:val="0"/>
+                <w:webHidden/>
+                <w:sz w:val="22"/>
+                <w:szCs w:val="22"/>
+              </w:rPr>
+              <w:tab/>
+            </w:r>
+            <w:r>
+              <w:rPr>
+                <w:b w:val="0"/>
+                <w:webHidden/>
+                <w:sz w:val="22"/>
+                <w:szCs w:val="22"/>
+              </w:rPr>
+              <w:fldChar w:fldCharType="begin"/>
+            </w:r>
+            <w:r>
+              <w:rPr>
+                <w:b w:val="0"/>
+                <w:webHidden/>
+                <w:sz w:val="22"/>
+                <w:szCs w:val="22"/>
+              </w:rPr>
+              <w:instrText xml:space="preserve"> PAGEREF _Toc192194574 \h </w:instrText>
+            </w:r>
+            <w:r>
+              <w:rPr>
+                <w:b w:val="0"/>
+                <w:webHidden/>
+                <w:sz w:val="22"/>
+                <w:szCs w:val="22"/>
+              </w:rPr>
+            </w:r>
+            <w:r>
+              <w:rPr>
+                <w:b w:val="0"/>
+                <w:webHidden/>
+                <w:sz w:val="22"/>
+                <w:szCs w:val="22"/>
+              </w:rPr>
+              <w:fldChar w:fldCharType="separate"/>
+            </w:r>
+            <w:r>
+              <w:rPr>
+                <w:b w:val="0"/>
+                <w:webHidden/>
+                <w:sz w:val="22"/>
+                <w:szCs w:val="22"/>
+              </w:rPr>
+              <w:t>5</w:t>
+            </w:r>
+            <w:r>
+              <w:rPr>
+                <w:b w:val="0"/>
+                <w:webHidden/>
+                <w:sz w:val="22"/>
+                <w:szCs w:val="22"/>
+              </w:rPr>
+              <w:fldChar w:fldCharType="end"/>
+            </w:r>
+          </w:hyperlink>
+        </w:p>
+        <w:p>
+          <w:pPr>
+            <w:pStyle w:val="ndice1"/>
+            <w:rPr>
+              <w:rFonts w:asciiTheme="minorHAnsi" w:eastAsiaTheme="minorEastAsia" w:hAnsiTheme="minorHAnsi" w:cstheme="minorBidi"/>
+              <w:b w:val="0"/>
+              <w:bCs w:val="0"/>
+              <w:sz w:val="22"/>
+              <w:szCs w:val="22"/>
+              <w:lang w:val="en-GB" w:eastAsia="en-GB"/>
+            </w:rPr>
+          </w:pPr>
+          <w:hyperlink w:anchor="_Toc192194575" w:history="1">
+            <w:r>
+              <w:rPr>
+                <w:rStyle w:val="Hiperligao"/>
+                <w:b w:val="0"/>
+                <w:sz w:val="22"/>
+                <w:szCs w:val="22"/>
+              </w:rPr>
+              <w:t>Sistemas Operativos</w:t>
+            </w:r>
+            <w:r>
+              <w:rPr>
+                <w:b w:val="0"/>
+                <w:webHidden/>
+                <w:sz w:val="22"/>
+                <w:szCs w:val="22"/>
+              </w:rPr>
+              <w:tab/>
+            </w:r>
+            <w:r>
+              <w:rPr>
+                <w:b w:val="0"/>
+                <w:webHidden/>
+                <w:sz w:val="22"/>
+                <w:szCs w:val="22"/>
+              </w:rPr>
+              <w:fldChar w:fldCharType="begin"/>
+            </w:r>
+            <w:r>
+              <w:rPr>
+                <w:b w:val="0"/>
+                <w:webHidden/>
+                <w:sz w:val="22"/>
+                <w:szCs w:val="22"/>
+              </w:rPr>
+              <w:instrText xml:space="preserve"> PAGEREF _Toc192194575 \h </w:instrText>
+            </w:r>
+            <w:r>
+              <w:rPr>
+                <w:b w:val="0"/>
+                <w:webHidden/>
+                <w:sz w:val="22"/>
+                <w:szCs w:val="22"/>
+              </w:rPr>
+            </w:r>
+            <w:r>
+              <w:rPr>
+                <w:b w:val="0"/>
+                <w:webHidden/>
+                <w:sz w:val="22"/>
+                <w:szCs w:val="22"/>
+              </w:rPr>
+              <w:fldChar w:fldCharType="separate"/>
+            </w:r>
+            <w:r>
+              <w:rPr>
+                <w:b w:val="0"/>
+                <w:webHidden/>
+                <w:sz w:val="22"/>
+                <w:szCs w:val="22"/>
+              </w:rPr>
+              <w:t>6</w:t>
+            </w:r>
+            <w:r>
+              <w:rPr>
+                <w:b w:val="0"/>
+                <w:webHidden/>
+                <w:sz w:val="22"/>
+                <w:szCs w:val="22"/>
+              </w:rPr>
+              <w:fldChar w:fldCharType="end"/>
+            </w:r>
+          </w:hyperlink>
+        </w:p>
+        <w:p>
+          <w:pPr>
+            <w:pStyle w:val="ndice1"/>
+            <w:rPr>
+              <w:rFonts w:asciiTheme="minorHAnsi" w:eastAsiaTheme="minorEastAsia" w:hAnsiTheme="minorHAnsi" w:cstheme="minorBidi"/>
+              <w:b w:val="0"/>
+              <w:bCs w:val="0"/>
+              <w:sz w:val="22"/>
+              <w:szCs w:val="22"/>
+              <w:lang w:val="en-GB" w:eastAsia="en-GB"/>
+            </w:rPr>
+          </w:pPr>
+          <w:hyperlink w:anchor="_Toc192194576" w:history="1">
+            <w:r>
+              <w:rPr>
+                <w:rStyle w:val="Hiperligao"/>
+                <w:b w:val="0"/>
+                <w:sz w:val="22"/>
+                <w:szCs w:val="22"/>
+              </w:rPr>
+              <w:t>Compiladores</w:t>
+            </w:r>
+            <w:r>
+              <w:rPr>
+                <w:b w:val="0"/>
+                <w:webHidden/>
+                <w:sz w:val="22"/>
+                <w:szCs w:val="22"/>
+              </w:rPr>
+              <w:tab/>
+            </w:r>
+            <w:r>
+              <w:rPr>
+                <w:b w:val="0"/>
+                <w:webHidden/>
+                <w:sz w:val="22"/>
+                <w:szCs w:val="22"/>
+              </w:rPr>
+              <w:fldChar w:fldCharType="begin"/>
+            </w:r>
+            <w:r>
+              <w:rPr>
+                <w:b w:val="0"/>
+                <w:webHidden/>
+                <w:sz w:val="22"/>
+                <w:szCs w:val="22"/>
+              </w:rPr>
+              <w:instrText xml:space="preserve"> PAGEREF _Toc192194576 \h </w:instrText>
+            </w:r>
+            <w:r>
+              <w:rPr>
+                <w:b w:val="0"/>
+                <w:webHidden/>
+                <w:sz w:val="22"/>
+                <w:szCs w:val="22"/>
+              </w:rPr>
+            </w:r>
+            <w:r>
+              <w:rPr>
+                <w:b w:val="0"/>
+                <w:webHidden/>
+                <w:sz w:val="22"/>
+                <w:szCs w:val="22"/>
+              </w:rPr>
+              <w:fldChar w:fldCharType="separate"/>
+            </w:r>
+            <w:r>
+              <w:rPr>
+                <w:b w:val="0"/>
+                <w:webHidden/>
+                <w:sz w:val="22"/>
+                <w:szCs w:val="22"/>
+              </w:rPr>
+              <w:t>6</w:t>
+            </w:r>
+            <w:r>
+              <w:rPr>
+                <w:b w:val="0"/>
+                <w:webHidden/>
+                <w:sz w:val="22"/>
+                <w:szCs w:val="22"/>
+              </w:rPr>
+              <w:fldChar w:fldCharType="end"/>
+            </w:r>
+          </w:hyperlink>
+        </w:p>
+        <w:p>
+          <w:pPr>
+            <w:pStyle w:val="ndice1"/>
+            <w:rPr>
+              <w:rFonts w:asciiTheme="minorHAnsi" w:eastAsiaTheme="minorEastAsia" w:hAnsiTheme="minorHAnsi" w:cstheme="minorBidi"/>
+              <w:b w:val="0"/>
+              <w:bCs w:val="0"/>
+              <w:sz w:val="22"/>
+              <w:szCs w:val="22"/>
+              <w:lang w:val="en-GB" w:eastAsia="en-GB"/>
+            </w:rPr>
+          </w:pPr>
+          <w:hyperlink w:anchor="_Toc192194577" w:history="1">
+            <w:r>
+              <w:rPr>
+                <w:rStyle w:val="Hiperligao"/>
+                <w:b w:val="0"/>
+                <w:sz w:val="22"/>
+                <w:szCs w:val="22"/>
+              </w:rPr>
+              <w:t>Empreendedorismo – Base Tecnológica</w:t>
+            </w:r>
+            <w:r>
+              <w:rPr>
+                <w:b w:val="0"/>
+                <w:webHidden/>
+                <w:sz w:val="22"/>
+                <w:szCs w:val="22"/>
+              </w:rPr>
+              <w:tab/>
+            </w:r>
+            <w:r>
+              <w:rPr>
+                <w:b w:val="0"/>
+                <w:webHidden/>
+                <w:sz w:val="22"/>
+                <w:szCs w:val="22"/>
+              </w:rPr>
+              <w:fldChar w:fldCharType="begin"/>
+            </w:r>
+            <w:r>
+              <w:rPr>
+                <w:b w:val="0"/>
+                <w:webHidden/>
+                <w:sz w:val="22"/>
+                <w:szCs w:val="22"/>
+              </w:rPr>
+              <w:instrText xml:space="preserve"> PAGEREF _Toc192194577 \h </w:instrText>
+            </w:r>
+            <w:r>
+              <w:rPr>
+                <w:b w:val="0"/>
+                <w:webHidden/>
+                <w:sz w:val="22"/>
+                <w:szCs w:val="22"/>
+              </w:rPr>
+            </w:r>
+            <w:r>
+              <w:rPr>
+                <w:b w:val="0"/>
+                <w:webHidden/>
+                <w:sz w:val="22"/>
+                <w:szCs w:val="22"/>
+              </w:rPr>
+              <w:fldChar w:fldCharType="separate"/>
+            </w:r>
+            <w:r>
+              <w:rPr>
+                <w:b w:val="0"/>
+                <w:webHidden/>
+                <w:sz w:val="22"/>
+                <w:szCs w:val="22"/>
+              </w:rPr>
+              <w:t>7</w:t>
+            </w:r>
+            <w:r>
+              <w:rPr>
+                <w:b w:val="0"/>
+                <w:webHidden/>
+                <w:sz w:val="22"/>
+                <w:szCs w:val="22"/>
+              </w:rPr>
+              <w:fldChar w:fldCharType="end"/>
+            </w:r>
+          </w:hyperlink>
+        </w:p>
+        <w:p>
+          <w:pPr>
+            <w:pStyle w:val="ndice1"/>
+            <w:rPr>
+              <w:rFonts w:asciiTheme="minorHAnsi" w:eastAsiaTheme="minorEastAsia" w:hAnsiTheme="minorHAnsi" w:cstheme="minorBidi"/>
+              <w:b w:val="0"/>
+              <w:bCs w:val="0"/>
+              <w:sz w:val="22"/>
+              <w:szCs w:val="22"/>
+              <w:lang w:val="en-GB" w:eastAsia="en-GB"/>
+            </w:rPr>
+          </w:pPr>
+          <w:hyperlink w:anchor="_Toc192194578" w:history="1">
+            <w:r>
+              <w:rPr>
+                <w:rStyle w:val="Hiperligao"/>
+                <w:b w:val="0"/>
+                <w:sz w:val="22"/>
+                <w:szCs w:val="22"/>
+              </w:rPr>
+              <w:t>Pesquisa De Projetos Relacionados</w:t>
+            </w:r>
+            <w:r>
+              <w:rPr>
+                <w:b w:val="0"/>
+                <w:webHidden/>
+                <w:sz w:val="22"/>
+                <w:szCs w:val="22"/>
+              </w:rPr>
+              <w:tab/>
+            </w:r>
+            <w:r>
+              <w:rPr>
+                <w:b w:val="0"/>
+                <w:webHidden/>
+                <w:sz w:val="22"/>
+                <w:szCs w:val="22"/>
+              </w:rPr>
+              <w:fldChar w:fldCharType="begin"/>
+            </w:r>
+            <w:r>
+              <w:rPr>
+                <w:b w:val="0"/>
+                <w:webHidden/>
+                <w:sz w:val="22"/>
+                <w:szCs w:val="22"/>
+              </w:rPr>
+              <w:instrText xml:space="preserve"> PAGEREF _Toc192194578 \h </w:instrText>
+            </w:r>
+            <w:r>
+              <w:rPr>
+                <w:b w:val="0"/>
+                <w:webHidden/>
+                <w:sz w:val="22"/>
+                <w:szCs w:val="22"/>
+              </w:rPr>
+            </w:r>
+            <w:r>
+              <w:rPr>
+                <w:b w:val="0"/>
+                <w:webHidden/>
+                <w:sz w:val="22"/>
+                <w:szCs w:val="22"/>
+              </w:rPr>
+              <w:fldChar w:fldCharType="separate"/>
+            </w:r>
+            <w:r>
+              <w:rPr>
+                <w:b w:val="0"/>
+                <w:webHidden/>
+                <w:sz w:val="22"/>
+                <w:szCs w:val="22"/>
+              </w:rPr>
+              <w:t>8</w:t>
+            </w:r>
+            <w:r>
+              <w:rPr>
+                <w:b w:val="0"/>
+                <w:webHidden/>
+                <w:sz w:val="22"/>
+                <w:szCs w:val="22"/>
+              </w:rPr>
+              <w:fldChar w:fldCharType="end"/>
+            </w:r>
+          </w:hyperlink>
+        </w:p>
+        <w:p>
+          <w:pPr>
+            <w:pStyle w:val="ndice1"/>
+            <w:rPr>
+              <w:rFonts w:asciiTheme="minorHAnsi" w:eastAsiaTheme="minorEastAsia" w:hAnsiTheme="minorHAnsi" w:cstheme="minorBidi"/>
+              <w:b w:val="0"/>
+              <w:bCs w:val="0"/>
+              <w:sz w:val="22"/>
+              <w:szCs w:val="22"/>
+              <w:lang w:val="en-GB" w:eastAsia="en-GB"/>
+            </w:rPr>
+          </w:pPr>
+          <w:hyperlink w:anchor="_Toc192194579" w:history="1">
+            <w:r>
+              <w:rPr>
+                <w:rStyle w:val="Hiperligao"/>
+                <w:b w:val="0"/>
+                <w:sz w:val="22"/>
+                <w:szCs w:val="22"/>
+              </w:rPr>
+              <w:t>Arquitetura Do Sistema</w:t>
+            </w:r>
+            <w:r>
+              <w:rPr>
+                <w:b w:val="0"/>
+                <w:webHidden/>
+                <w:sz w:val="22"/>
+                <w:szCs w:val="22"/>
+              </w:rPr>
+              <w:tab/>
+            </w:r>
+            <w:r>
+              <w:rPr>
+                <w:b w:val="0"/>
+                <w:webHidden/>
+                <w:sz w:val="22"/>
+                <w:szCs w:val="22"/>
+              </w:rPr>
+              <w:fldChar w:fldCharType="begin"/>
+            </w:r>
+            <w:r>
+              <w:rPr>
+                <w:b w:val="0"/>
+                <w:webHidden/>
+                <w:sz w:val="22"/>
+                <w:szCs w:val="22"/>
+              </w:rPr>
+              <w:instrText xml:space="preserve"> PAGEREF _Toc192194579 \h </w:instrText>
+            </w:r>
+            <w:r>
+              <w:rPr>
+                <w:b w:val="0"/>
+                <w:webHidden/>
+                <w:sz w:val="22"/>
+                <w:szCs w:val="22"/>
+              </w:rPr>
+            </w:r>
+            <w:r>
+              <w:rPr>
+                <w:b w:val="0"/>
+                <w:webHidden/>
+                <w:sz w:val="22"/>
+                <w:szCs w:val="22"/>
+              </w:rPr>
+              <w:fldChar w:fldCharType="separate"/>
+            </w:r>
+            <w:r>
+              <w:rPr>
+                <w:b w:val="0"/>
+                <w:webHidden/>
+                <w:sz w:val="22"/>
+                <w:szCs w:val="22"/>
+              </w:rPr>
+              <w:t>9</w:t>
+            </w:r>
+            <w:r>
+              <w:rPr>
+                <w:b w:val="0"/>
+                <w:webHidden/>
+                <w:sz w:val="22"/>
+                <w:szCs w:val="22"/>
+              </w:rPr>
+              <w:fldChar w:fldCharType="end"/>
+            </w:r>
+          </w:hyperlink>
+        </w:p>
+        <w:p>
+          <w:pPr>
+            <w:pStyle w:val="ndice1"/>
+            <w:rPr>
+              <w:rFonts w:asciiTheme="minorHAnsi" w:eastAsiaTheme="minorEastAsia" w:hAnsiTheme="minorHAnsi" w:cstheme="minorBidi"/>
+              <w:b w:val="0"/>
+              <w:bCs w:val="0"/>
+              <w:sz w:val="22"/>
+              <w:szCs w:val="22"/>
+              <w:lang w:val="en-GB" w:eastAsia="en-GB"/>
+            </w:rPr>
+          </w:pPr>
+          <w:hyperlink w:anchor="_Toc192194580" w:history="1">
+            <w:r>
+              <w:rPr>
+                <w:rStyle w:val="Hiperligao"/>
+                <w:b w:val="0"/>
+                <w:sz w:val="22"/>
+                <w:szCs w:val="22"/>
+              </w:rPr>
+              <w:t>Modelo De Dados</w:t>
+            </w:r>
+            <w:r>
+              <w:rPr>
+                <w:b w:val="0"/>
+                <w:webHidden/>
+                <w:sz w:val="22"/>
+                <w:szCs w:val="22"/>
+              </w:rPr>
+              <w:tab/>
+            </w:r>
+            <w:r>
+              <w:rPr>
+                <w:b w:val="0"/>
+                <w:webHidden/>
+                <w:sz w:val="22"/>
+                <w:szCs w:val="22"/>
+              </w:rPr>
+              <w:fldChar w:fldCharType="begin"/>
+            </w:r>
+            <w:r>
+              <w:rPr>
+                <w:b w:val="0"/>
+                <w:webHidden/>
+                <w:sz w:val="22"/>
+                <w:szCs w:val="22"/>
+              </w:rPr>
+              <w:instrText xml:space="preserve"> PAGEREF _Toc192194580 \h </w:instrText>
+            </w:r>
+            <w:r>
+              <w:rPr>
+                <w:b w:val="0"/>
+                <w:webHidden/>
+                <w:sz w:val="22"/>
+                <w:szCs w:val="22"/>
+              </w:rPr>
+            </w:r>
+            <w:r>
+              <w:rPr>
+                <w:b w:val="0"/>
+                <w:webHidden/>
+                <w:sz w:val="22"/>
+                <w:szCs w:val="22"/>
+              </w:rPr>
+              <w:fldChar w:fldCharType="separate"/>
+            </w:r>
+            <w:r>
+              <w:rPr>
+                <w:b w:val="0"/>
+                <w:webHidden/>
+                <w:sz w:val="22"/>
+                <w:szCs w:val="22"/>
               </w:rPr>
               <w:t>10</w:t>
             </w:r>
@@ -1390,7 +1367,354 @@
               <w:rPr>
                 <w:b w:val="0"/>
                 <w:webHidden/>
-                <w:sz w:val="24"/>
+                <w:sz w:val="22"/>
+                <w:szCs w:val="22"/>
+              </w:rPr>
+              <w:fldChar w:fldCharType="end"/>
+            </w:r>
+          </w:hyperlink>
+        </w:p>
+        <w:p>
+          <w:pPr>
+            <w:pStyle w:val="ndice1"/>
+            <w:rPr>
+              <w:rFonts w:asciiTheme="minorHAnsi" w:eastAsiaTheme="minorEastAsia" w:hAnsiTheme="minorHAnsi" w:cstheme="minorBidi"/>
+              <w:b w:val="0"/>
+              <w:bCs w:val="0"/>
+              <w:sz w:val="22"/>
+              <w:szCs w:val="22"/>
+              <w:lang w:val="en-GB" w:eastAsia="en-GB"/>
+            </w:rPr>
+          </w:pPr>
+          <w:hyperlink w:anchor="_Toc192194581" w:history="1">
+            <w:r>
+              <w:rPr>
+                <w:rStyle w:val="Hiperligao"/>
+                <w:b w:val="0"/>
+                <w:sz w:val="22"/>
+                <w:szCs w:val="22"/>
+              </w:rPr>
+              <w:t>Diagrama Elétrico Do Veículo</w:t>
+            </w:r>
+            <w:r>
+              <w:rPr>
+                <w:b w:val="0"/>
+                <w:webHidden/>
+                <w:sz w:val="22"/>
+                <w:szCs w:val="22"/>
+              </w:rPr>
+              <w:tab/>
+            </w:r>
+            <w:r>
+              <w:rPr>
+                <w:b w:val="0"/>
+                <w:webHidden/>
+                <w:sz w:val="22"/>
+                <w:szCs w:val="22"/>
+              </w:rPr>
+              <w:fldChar w:fldCharType="begin"/>
+            </w:r>
+            <w:r>
+              <w:rPr>
+                <w:b w:val="0"/>
+                <w:webHidden/>
+                <w:sz w:val="22"/>
+                <w:szCs w:val="22"/>
+              </w:rPr>
+              <w:instrText xml:space="preserve"> PAGEREF _Toc192194581 \h </w:instrText>
+            </w:r>
+            <w:r>
+              <w:rPr>
+                <w:b w:val="0"/>
+                <w:webHidden/>
+                <w:sz w:val="22"/>
+                <w:szCs w:val="22"/>
+              </w:rPr>
+            </w:r>
+            <w:r>
+              <w:rPr>
+                <w:b w:val="0"/>
+                <w:webHidden/>
+                <w:sz w:val="22"/>
+                <w:szCs w:val="22"/>
+              </w:rPr>
+              <w:fldChar w:fldCharType="separate"/>
+            </w:r>
+            <w:r>
+              <w:rPr>
+                <w:b w:val="0"/>
+                <w:webHidden/>
+                <w:sz w:val="22"/>
+                <w:szCs w:val="22"/>
+              </w:rPr>
+              <w:t>10</w:t>
+            </w:r>
+            <w:r>
+              <w:rPr>
+                <w:b w:val="0"/>
+                <w:webHidden/>
+                <w:sz w:val="22"/>
+                <w:szCs w:val="22"/>
+              </w:rPr>
+              <w:fldChar w:fldCharType="end"/>
+            </w:r>
+          </w:hyperlink>
+        </w:p>
+        <w:p>
+          <w:pPr>
+            <w:pStyle w:val="ndice1"/>
+            <w:rPr>
+              <w:rFonts w:asciiTheme="minorHAnsi" w:eastAsiaTheme="minorEastAsia" w:hAnsiTheme="minorHAnsi" w:cstheme="minorBidi"/>
+              <w:b w:val="0"/>
+              <w:bCs w:val="0"/>
+              <w:sz w:val="22"/>
+              <w:szCs w:val="22"/>
+              <w:lang w:val="en-GB" w:eastAsia="en-GB"/>
+            </w:rPr>
+          </w:pPr>
+          <w:hyperlink w:anchor="_Toc192194582" w:history="1">
+            <w:r>
+              <w:rPr>
+                <w:rStyle w:val="Hiperligao"/>
+                <w:b w:val="0"/>
+                <w:sz w:val="22"/>
+                <w:szCs w:val="22"/>
+              </w:rPr>
+              <w:t>Lista Preliminar De Material</w:t>
+            </w:r>
+            <w:r>
+              <w:rPr>
+                <w:b w:val="0"/>
+                <w:webHidden/>
+                <w:sz w:val="22"/>
+                <w:szCs w:val="22"/>
+              </w:rPr>
+              <w:tab/>
+            </w:r>
+            <w:r>
+              <w:rPr>
+                <w:b w:val="0"/>
+                <w:webHidden/>
+                <w:sz w:val="22"/>
+                <w:szCs w:val="22"/>
+              </w:rPr>
+              <w:fldChar w:fldCharType="begin"/>
+            </w:r>
+            <w:r>
+              <w:rPr>
+                <w:b w:val="0"/>
+                <w:webHidden/>
+                <w:sz w:val="22"/>
+                <w:szCs w:val="22"/>
+              </w:rPr>
+              <w:instrText xml:space="preserve"> PAGEREF _Toc192194582 \h </w:instrText>
+            </w:r>
+            <w:r>
+              <w:rPr>
+                <w:b w:val="0"/>
+                <w:webHidden/>
+                <w:sz w:val="22"/>
+                <w:szCs w:val="22"/>
+              </w:rPr>
+            </w:r>
+            <w:r>
+              <w:rPr>
+                <w:b w:val="0"/>
+                <w:webHidden/>
+                <w:sz w:val="22"/>
+                <w:szCs w:val="22"/>
+              </w:rPr>
+              <w:fldChar w:fldCharType="separate"/>
+            </w:r>
+            <w:r>
+              <w:rPr>
+                <w:b w:val="0"/>
+                <w:webHidden/>
+                <w:sz w:val="22"/>
+                <w:szCs w:val="22"/>
+              </w:rPr>
+              <w:t>11</w:t>
+            </w:r>
+            <w:r>
+              <w:rPr>
+                <w:b w:val="0"/>
+                <w:webHidden/>
+                <w:sz w:val="22"/>
+                <w:szCs w:val="22"/>
+              </w:rPr>
+              <w:fldChar w:fldCharType="end"/>
+            </w:r>
+          </w:hyperlink>
+        </w:p>
+        <w:p>
+          <w:pPr>
+            <w:pStyle w:val="ndice1"/>
+            <w:rPr>
+              <w:rFonts w:asciiTheme="minorHAnsi" w:eastAsiaTheme="minorEastAsia" w:hAnsiTheme="minorHAnsi" w:cstheme="minorBidi"/>
+              <w:b w:val="0"/>
+              <w:bCs w:val="0"/>
+              <w:sz w:val="22"/>
+              <w:szCs w:val="22"/>
+              <w:lang w:val="en-GB" w:eastAsia="en-GB"/>
+            </w:rPr>
+          </w:pPr>
+          <w:hyperlink w:anchor="_Toc192194583" w:history="1">
+            <w:r>
+              <w:rPr>
+                <w:rStyle w:val="Hiperligao"/>
+                <w:b w:val="0"/>
+                <w:sz w:val="22"/>
+                <w:szCs w:val="22"/>
+                <w:lang w:eastAsia="en-GB"/>
+              </w:rPr>
+              <w:t>Descrição De Atividades Realizadas</w:t>
+            </w:r>
+            <w:r>
+              <w:rPr>
+                <w:b w:val="0"/>
+                <w:webHidden/>
+                <w:sz w:val="22"/>
+                <w:szCs w:val="22"/>
+              </w:rPr>
+              <w:tab/>
+            </w:r>
+            <w:r>
+              <w:rPr>
+                <w:b w:val="0"/>
+                <w:webHidden/>
+                <w:sz w:val="22"/>
+                <w:szCs w:val="22"/>
+              </w:rPr>
+              <w:fldChar w:fldCharType="begin"/>
+            </w:r>
+            <w:r>
+              <w:rPr>
+                <w:b w:val="0"/>
+                <w:webHidden/>
+                <w:sz w:val="22"/>
+                <w:szCs w:val="22"/>
+              </w:rPr>
+              <w:instrText xml:space="preserve"> PAGEREF _Toc192194583 \h </w:instrText>
+            </w:r>
+            <w:r>
+              <w:rPr>
+                <w:b w:val="0"/>
+                <w:webHidden/>
+                <w:sz w:val="22"/>
+                <w:szCs w:val="22"/>
+              </w:rPr>
+            </w:r>
+            <w:r>
+              <w:rPr>
+                <w:b w:val="0"/>
+                <w:webHidden/>
+                <w:sz w:val="22"/>
+                <w:szCs w:val="22"/>
+              </w:rPr>
+              <w:fldChar w:fldCharType="separate"/>
+            </w:r>
+            <w:r>
+              <w:rPr>
+                <w:b w:val="0"/>
+                <w:webHidden/>
+                <w:sz w:val="22"/>
+                <w:szCs w:val="22"/>
+              </w:rPr>
+              <w:t>11</w:t>
+            </w:r>
+            <w:r>
+              <w:rPr>
+                <w:b w:val="0"/>
+                <w:webHidden/>
+                <w:sz w:val="22"/>
+                <w:szCs w:val="22"/>
+              </w:rPr>
+              <w:fldChar w:fldCharType="end"/>
+            </w:r>
+          </w:hyperlink>
+        </w:p>
+        <w:p>
+          <w:pPr>
+            <w:pStyle w:val="ndice1"/>
+            <w:rPr>
+              <w:rFonts w:asciiTheme="minorHAnsi" w:eastAsiaTheme="minorEastAsia" w:hAnsiTheme="minorHAnsi" w:cstheme="minorBidi"/>
+              <w:b w:val="0"/>
+              <w:bCs w:val="0"/>
+              <w:sz w:val="24"/>
+              <w:szCs w:val="24"/>
+              <w:lang w:val="en-GB" w:eastAsia="en-GB"/>
+            </w:rPr>
+          </w:pPr>
+          <w:hyperlink w:anchor="_Toc192194584" w:history="1">
+            <w:r>
+              <w:rPr>
+                <w:rStyle w:val="Hiperligao"/>
+                <w:b w:val="0"/>
+                <w:sz w:val="22"/>
+                <w:szCs w:val="22"/>
+                <w:lang w:eastAsia="en-GB"/>
+              </w:rPr>
+              <w:t>Plano De Trabalho Até À Entrega Final</w:t>
+            </w:r>
+            <w:r>
+              <w:rPr>
+                <w:b w:val="0"/>
+                <w:webHidden/>
+                <w:sz w:val="22"/>
+                <w:szCs w:val="22"/>
+              </w:rPr>
+              <w:tab/>
+            </w:r>
+            <w:r>
+              <w:rPr>
+                <w:b w:val="0"/>
+                <w:webHidden/>
+                <w:sz w:val="22"/>
+                <w:szCs w:val="22"/>
+              </w:rPr>
+              <w:fldChar w:fldCharType="begin"/>
+            </w:r>
+            <w:r>
+              <w:rPr>
+                <w:b w:val="0"/>
+                <w:webHidden/>
+                <w:sz w:val="22"/>
+                <w:szCs w:val="22"/>
+              </w:rPr>
+              <w:instrText xml:space="preserve"> PAGEREF _Toc192194584 \h </w:instrText>
+            </w:r>
+            <w:r>
+              <w:rPr>
+                <w:b w:val="0"/>
+                <w:webHidden/>
+                <w:sz w:val="22"/>
+                <w:szCs w:val="22"/>
+              </w:rPr>
+            </w:r>
+            <w:r>
+              <w:rPr>
+                <w:b w:val="0"/>
+                <w:webHidden/>
+                <w:sz w:val="22"/>
+                <w:szCs w:val="22"/>
+              </w:rPr>
+              <w:fldChar w:fldCharType="separate"/>
+            </w:r>
+            <w:r>
+              <w:rPr>
+                <w:b w:val="0"/>
+                <w:webHidden/>
+                <w:sz w:val="22"/>
+                <w:szCs w:val="22"/>
+              </w:rPr>
+              <w:t>12</w:t>
+            </w:r>
+            <w:r>
+              <w:rPr>
+                <w:b w:val="0"/>
+                <w:webHidden/>
+                <w:sz w:val="22"/>
+                <w:szCs w:val="22"/>
               </w:rPr>
               <w:fldChar w:fldCharType="end"/>
             </w:r>
@@ -1400,6 +1724,8 @@
           <w:r>
             <w:rPr>
               <w:bCs/>
+              <w:sz w:val="24"/>
+              <w:szCs w:val="24"/>
             </w:rPr>
             <w:fldChar w:fldCharType="end"/>
           </w:r>
@@ -1425,9 +1751,8 @@
     <w:p>
       <w:pPr>
         <w:pStyle w:val="Ttulo1"/>
-        <w:spacing w:before="0"/>
-      </w:pPr>
-      <w:bookmarkStart w:id="0" w:name="_Toc192184212"/>
+      </w:pPr>
+      <w:bookmarkStart w:id="0" w:name="_Toc192194572"/>
       <w:r>
         <w:lastRenderedPageBreak/>
         <w:t>Introdução</w:t>
@@ -2027,7 +2352,7 @@
       <w:pPr>
         <w:pStyle w:val="Ttulo1"/>
       </w:pPr>
-      <w:bookmarkStart w:id="1" w:name="_Toc192184213"/>
+      <w:bookmarkStart w:id="1" w:name="_Toc192194573"/>
       <w:r>
         <w:lastRenderedPageBreak/>
         <w:t>LEVANTAMENTO DE REQUISITOS</w:t>
@@ -3287,7 +3612,7 @@
       <w:pPr>
         <w:pStyle w:val="Ttulo1"/>
       </w:pPr>
-      <w:bookmarkStart w:id="2" w:name="_Toc192184214"/>
+      <w:bookmarkStart w:id="2" w:name="_Toc192194574"/>
       <w:r>
         <w:t>Computação</w:t>
       </w:r>
@@ -3496,7 +3821,7 @@
       <w:pPr>
         <w:pStyle w:val="Ttulo1"/>
       </w:pPr>
-      <w:bookmarkStart w:id="3" w:name="_Toc192184215"/>
+      <w:bookmarkStart w:id="3" w:name="_Toc192194575"/>
       <w:r>
         <w:lastRenderedPageBreak/>
         <w:t>Sistemas Operativos</w:t>
@@ -3812,7 +4137,7 @@
       <w:pPr>
         <w:pStyle w:val="Ttulo1"/>
       </w:pPr>
-      <w:bookmarkStart w:id="4" w:name="_Toc192184216"/>
+      <w:bookmarkStart w:id="4" w:name="_Toc192194576"/>
       <w:r>
         <w:t>Compiladores</w:t>
       </w:r>
@@ -4148,7 +4473,7 @@
       <w:pPr>
         <w:pStyle w:val="Ttulo1"/>
       </w:pPr>
-      <w:bookmarkStart w:id="5" w:name="_Toc192184217"/>
+      <w:bookmarkStart w:id="5" w:name="_Toc192194577"/>
       <w:r>
         <w:lastRenderedPageBreak/>
         <w:t>Empreendedorismo</w:t>
@@ -4642,7 +4967,7 @@
           <w:sz w:val="32"/>
         </w:rPr>
       </w:pPr>
-      <w:bookmarkStart w:id="6" w:name="_Toc192184218"/>
+      <w:bookmarkStart w:id="6" w:name="_Toc192194578"/>
       <w:r>
         <w:lastRenderedPageBreak/>
         <w:t>Pesquisa de projetos relacionados</w:t>
@@ -4963,7 +5288,7 @@
       <w:pPr>
         <w:pStyle w:val="Ttulo1"/>
       </w:pPr>
-      <w:bookmarkStart w:id="7" w:name="_Toc192184219"/>
+      <w:bookmarkStart w:id="7" w:name="_Toc192194579"/>
       <w:r>
         <w:t>Arquitetura do Sistema</w:t>
       </w:r>
@@ -5144,6 +5469,9 @@
     </w:p>
     <w:p>
       <w:r>
+        <w:rPr>
+          <w:noProof/>
+        </w:rPr>
         <mc:AlternateContent>
           <mc:Choice Requires="wps">
             <w:drawing>
@@ -5330,6 +5658,9 @@
     <w:p/>
     <w:p>
       <w:r>
+        <w:rPr>
+          <w:noProof/>
+        </w:rPr>
         <mc:AlternateContent>
           <mc:Choice Requires="wps">
             <w:drawing>
@@ -5455,7 +5786,7 @@
       <w:pPr>
         <w:pStyle w:val="Ttulo1"/>
       </w:pPr>
-      <w:bookmarkStart w:id="8" w:name="_Toc192184220"/>
+      <w:bookmarkStart w:id="8" w:name="_Toc192194580"/>
       <w:r>
         <w:lastRenderedPageBreak/>
         <w:t>Modelo de dados</w:t>
@@ -5588,7 +5919,7 @@
           </mc:Choice>
           <mc:Fallback>
             <w:pict>
-              <v:shape w14:anchorId="04948B6F" id="Caixa de texto 5" o:spid="_x0000_s1031" type="#_x0000_t202" style="position:absolute;left:0;text-align:left;margin-left:0;margin-top:10.6pt;width:402pt;height:211pt;z-index:251675648;visibility:visible;mso-wrap-style:square;mso-width-percent:0;mso-height-percent:0;mso-wrap-distance-left:9pt;mso-wrap-distance-top:0;mso-wrap-distance-right:9pt;mso-wrap-distance-bottom:0;mso-position-horizontal:center;mso-position-horizontal-relative:margin;mso-position-vertical:absolute;mso-position-vertical-relative:text;mso-width-percent:0;mso-height-percent:0;mso-width-relative:margin;mso-height-relative:margin;v-text-anchor:top" o:gfxdata="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" fillcolor="white [3201]" stroked="f" strokeweight=".5pt">
+              <v:shape w14:anchorId="04948B6F" id="Caixa de texto 5" o:spid="_x0000_s1031" type="#_x0000_t202" style="position:absolute;left:0;text-align:left;margin-left:0;margin-top:10.6pt;width:402pt;height:211pt;z-index:251675648;visibility:visible;mso-wrap-style:square;mso-width-percent:0;mso-height-percent:0;mso-wrap-distance-left:9pt;mso-wrap-distance-top:0;mso-wrap-distance-right:9pt;mso-wrap-distance-bottom:0;mso-position-horizontal:center;mso-position-horizontal-relative:margin;mso-position-vertical:absolute;mso-position-vertical-relative:text;mso-width-percent:0;mso-height-percent:0;mso-width-relative:margin;mso-height-relative:margin;v-text-anchor:top" o:gfxdata="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" fillcolor="white [3201]" stroked="f" strokeweight=".5pt">
                 <v:textbox>
                   <w:txbxContent>
                     <w:p>
@@ -5748,7 +6079,7 @@
           </mc:Choice>
           <mc:Fallback>
             <w:pict>
-              <v:shape w14:anchorId="48F37FA9" id="Caixa de texto 9" o:spid="_x0000_s1032" type="#_x0000_t202" style="position:absolute;margin-left:0;margin-top:6.25pt;width:250pt;height:24pt;z-index:251676672;visibility:visible;mso-wrap-style:square;mso-width-percent:0;mso-height-percent:0;mso-wrap-distance-left:9pt;mso-wrap-distance-top:0;mso-wrap-distance-right:9pt;mso-wrap-distance-bottom:0;mso-position-horizontal:center;mso-position-horizontal-relative:margin;mso-position-vertical:absolute;mso-position-vertical-relative:text;mso-width-percent:0;mso-height-percent:0;mso-width-relative:margin;mso-height-relative:margin;v-text-anchor:top" o:gfxdata="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" fillcolor="white [3201]" stroked="f" strokeweight=".5pt">
+              <v:shape w14:anchorId="48F37FA9" id="Caixa de texto 9" o:spid="_x0000_s1032" type="#_x0000_t202" style="position:absolute;margin-left:0;margin-top:6.25pt;width:250pt;height:24pt;z-index:251676672;visibility:visible;mso-wrap-style:square;mso-width-percent:0;mso-height-percent:0;mso-wrap-distance-left:9pt;mso-wrap-distance-top:0;mso-wrap-distance-right:9pt;mso-wrap-distance-bottom:0;mso-position-horizontal:center;mso-position-horizontal-relative:margin;mso-position-vertical:absolute;mso-position-vertical-relative:text;mso-width-percent:0;mso-height-percent:0;mso-width-relative:margin;mso-height-relative:margin;v-text-anchor:top" o:gfxdata="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" fillcolor="white [3201]" stroked="f" strokeweight=".5pt">
                 <v:textbox>
                   <w:txbxContent>
                     <w:p>
@@ -5789,7 +6120,7 @@
       <w:pPr>
         <w:pStyle w:val="Ttulo1"/>
       </w:pPr>
-      <w:bookmarkStart w:id="9" w:name="_Toc192184221"/>
+      <w:bookmarkStart w:id="9" w:name="_Toc192194581"/>
       <w:r>
         <w:t>Diagrama elétrico do veículo</w:t>
       </w:r>
@@ -5797,16 +6128,7 @@
     </w:p>
     <w:p>
       <w:r>
-        <w:t xml:space="preserve">Na figura abaixo apresenta-se o </w:t>
-      </w:r>
-      <w:r>
-        <w:t>diagrama elétrico</w:t>
-      </w:r>
-      <w:r>
-        <w:t xml:space="preserve">, capaz de garantir o funcionamento básico do </w:t>
-      </w:r>
-      <w:r>
-        <w:t>veículo, leitura de dados dos sensores e controlo dos atuadores, ligação a rede de dados (</w:t>
+        <w:t>Na figura abaixo apresenta-se o diagrama elétrico, capaz de garantir o funcionamento básico do veículo, leitura de dados dos sensores e controlo dos atuadores, ligação a rede de dados (</w:t>
       </w:r>
       <w:proofErr w:type="spellStart"/>
       <w:r>
@@ -5814,10 +6136,7 @@
       </w:r>
       <w:proofErr w:type="spellEnd"/>
       <w:r>
-        <w:t>).</w:t>
-      </w:r>
-      <w:r>
-        <w:t xml:space="preserve"> </w:t>
+        <w:t xml:space="preserve">). </w:t>
       </w:r>
       <w:r>
         <w:rPr>
@@ -5830,8 +6149,6 @@
       </w:r>
     </w:p>
     <w:p>
-      <w:bookmarkStart w:id="10" w:name="_GoBack"/>
-      <w:bookmarkEnd w:id="10"/>
       <w:r>
         <w:rPr>
           <w:noProof/>
@@ -5839,13 +6156,13 @@
         <mc:AlternateContent>
           <mc:Choice Requires="wps">
             <w:drawing>
-              <wp:anchor distT="0" distB="0" distL="114300" distR="114300" simplePos="0" relativeHeight="251673600" behindDoc="0" locked="0" layoutInCell="1" allowOverlap="1" wp14:anchorId="027698FD" wp14:editId="2C5D6BE8">
+              <wp:anchor distT="0" distB="0" distL="114300" distR="114300" simplePos="0" relativeHeight="251678720" behindDoc="0" locked="0" layoutInCell="1" allowOverlap="1" wp14:anchorId="4CAC9EC6" wp14:editId="7CA40A1B">
                 <wp:simplePos x="0" y="0"/>
                 <wp:positionH relativeFrom="margin">
-                  <wp:posOffset>626745</wp:posOffset>
+                  <wp:posOffset>647700</wp:posOffset>
                 </wp:positionH>
                 <wp:positionV relativeFrom="paragraph">
-                  <wp:posOffset>34925</wp:posOffset>
+                  <wp:posOffset>101600</wp:posOffset>
                 </wp:positionV>
                 <wp:extent cx="4099560" cy="2895600"/>
                 <wp:effectExtent l="0" t="0" r="0" b="0"/>
@@ -5879,7 +6196,7 @@
                                 <w:noProof/>
                               </w:rPr>
                               <w:drawing>
-                                <wp:inline distT="0" distB="0" distL="0" distR="0" wp14:anchorId="27CB704A" wp14:editId="4107BF23">
+                                <wp:inline distT="0" distB="0" distL="0" distR="0" wp14:anchorId="0C8995AA" wp14:editId="153F5E7F">
                                   <wp:extent cx="3950335" cy="2797810"/>
                                   <wp:effectExtent l="0" t="0" r="0" b="2540"/>
                                   <wp:docPr id="12" name="Imagem 12"/>
@@ -5943,7 +6260,7 @@
           </mc:Choice>
           <mc:Fallback>
             <w:pict>
-              <v:shape w14:anchorId="027698FD" id="Caixa de texto 10" o:spid="_x0000_s1033" type="#_x0000_t202" style="position:absolute;left:0;text-align:left;margin-left:49.35pt;margin-top:2.75pt;width:322.8pt;height:228pt;z-index:251673600;visibility:visible;mso-wrap-style:square;mso-width-percent:0;mso-height-percent:0;mso-wrap-distance-left:9pt;mso-wrap-distance-top:0;mso-wrap-distance-right:9pt;mso-wrap-distance-bottom:0;mso-position-horizontal:absolute;mso-position-horizontal-relative:margin;mso-position-vertical:absolute;mso-position-vertical-relative:text;mso-width-percent:0;mso-height-percent:0;mso-width-relative:margin;mso-height-relative:margin;v-text-anchor:top" o:gfxdata="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" fillcolor="white [3201]" stroked="f" strokeweight=".5pt">
+              <v:shape w14:anchorId="4CAC9EC6" id="Caixa de texto 10" o:spid="_x0000_s1033" type="#_x0000_t202" style="position:absolute;left:0;text-align:left;margin-left:51pt;margin-top:8pt;width:322.8pt;height:228pt;z-index:251678720;visibility:visible;mso-wrap-style:square;mso-width-percent:0;mso-height-percent:0;mso-wrap-distance-left:9pt;mso-wrap-distance-top:0;mso-wrap-distance-right:9pt;mso-wrap-distance-bottom:0;mso-position-horizontal:absolute;mso-position-horizontal-relative:margin;mso-position-vertical:absolute;mso-position-vertical-relative:text;mso-width-percent:0;mso-height-percent:0;mso-width-relative:margin;mso-height-relative:margin;v-text-anchor:top" o:gfxdata="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" fillcolor="white [3201]" stroked="f" strokeweight=".5pt">
                 <v:textbox>
                   <w:txbxContent>
                     <w:p>
@@ -5952,7 +6269,7 @@
                           <w:noProof/>
                         </w:rPr>
                         <w:drawing>
-                          <wp:inline distT="0" distB="0" distL="0" distR="0" wp14:anchorId="27CB704A" wp14:editId="4107BF23">
+                          <wp:inline distT="0" distB="0" distL="0" distR="0" wp14:anchorId="0C8995AA" wp14:editId="153F5E7F">
                             <wp:extent cx="3950335" cy="2797810"/>
                             <wp:effectExtent l="0" t="0" r="0" b="2540"/>
                             <wp:docPr id="12" name="Imagem 12"/>
@@ -6002,6 +6319,16 @@
           </mc:Fallback>
         </mc:AlternateContent>
       </w:r>
+    </w:p>
+    <w:p/>
+    <w:p/>
+    <w:p/>
+    <w:p/>
+    <w:p/>
+    <w:p/>
+    <w:p/>
+    <w:p/>
+    <w:p>
       <w:r>
         <w:rPr>
           <w:noProof/>
@@ -6009,13 +6336,13 @@
         <mc:AlternateContent>
           <mc:Choice Requires="wps">
             <w:drawing>
-              <wp:anchor distT="0" distB="0" distL="114300" distR="114300" simplePos="0" relativeHeight="251678720" behindDoc="0" locked="0" layoutInCell="1" allowOverlap="1" wp14:anchorId="3EFA265B" wp14:editId="2445892E">
+              <wp:anchor distT="0" distB="0" distL="114300" distR="114300" simplePos="0" relativeHeight="251679744" behindDoc="0" locked="0" layoutInCell="1" allowOverlap="1" wp14:anchorId="4DE22940" wp14:editId="66BB94D5">
                 <wp:simplePos x="0" y="0"/>
                 <wp:positionH relativeFrom="margin">
-                  <wp:align>center</wp:align>
+                  <wp:posOffset>1130300</wp:posOffset>
                 </wp:positionH>
                 <wp:positionV relativeFrom="paragraph">
-                  <wp:posOffset>3029585</wp:posOffset>
+                  <wp:posOffset>310515</wp:posOffset>
                 </wp:positionV>
                 <wp:extent cx="3175000" cy="304800"/>
                 <wp:effectExtent l="0" t="0" r="6350" b="0"/>
@@ -6102,7 +6429,7 @@
           </mc:Choice>
           <mc:Fallback>
             <w:pict>
-              <v:shape w14:anchorId="3EFA265B" id="Caixa de texto 11" o:spid="_x0000_s1034" type="#_x0000_t202" style="position:absolute;left:0;text-align:left;margin-left:0;margin-top:238.55pt;width:250pt;height:24pt;z-index:251678720;visibility:visible;mso-wrap-style:square;mso-width-percent:0;mso-height-percent:0;mso-wrap-distance-left:9pt;mso-wrap-distance-top:0;mso-wrap-distance-right:9pt;mso-wrap-distance-bottom:0;mso-position-horizontal:center;mso-position-horizontal-relative:margin;mso-position-vertical:absolute;mso-position-vertical-relative:text;mso-width-percent:0;mso-height-percent:0;mso-width-relative:margin;mso-height-relative:margin;v-text-anchor:top" o:gfxdata="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" fillcolor="white [3201]" stroked="f" strokeweight=".5pt">
+              <v:shape w14:anchorId="4DE22940" id="Caixa de texto 11" o:spid="_x0000_s1034" type="#_x0000_t202" style="position:absolute;left:0;text-align:left;margin-left:89pt;margin-top:24.45pt;width:250pt;height:24pt;z-index:251679744;visibility:visible;mso-wrap-style:square;mso-width-percent:0;mso-height-percent:0;mso-wrap-distance-left:9pt;mso-wrap-distance-top:0;mso-wrap-distance-right:9pt;mso-wrap-distance-bottom:0;mso-position-horizontal:absolute;mso-position-horizontal-relative:margin;mso-position-vertical:absolute;mso-position-vertical-relative:text;mso-width-percent:0;mso-height-percent:0;mso-width-relative:margin;mso-height-relative:margin;v-text-anchor:top" o:gfxdata="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" fillcolor="white [3201]" stroked="f" strokeweight=".5pt">
                 <v:textbox>
                   <w:txbxContent>
                     <w:p>
@@ -6151,8 +6478,1126 @@
         </mc:AlternateContent>
       </w:r>
     </w:p>
+    <w:p>
+      <w:pPr>
+        <w:jc w:val="left"/>
+      </w:pPr>
+      <w:r>
+        <w:br w:type="page"/>
+      </w:r>
+    </w:p>
+    <w:p>
+      <w:pPr>
+        <w:pStyle w:val="Ttulo1"/>
+        <w:rPr>
+          <w:rFonts w:eastAsia="Times New Roman"/>
+          <w:lang w:eastAsia="pt-PT"/>
+        </w:rPr>
+      </w:pPr>
+      <w:bookmarkStart w:id="10" w:name="_Toc192194582"/>
+      <w:r>
+        <w:rPr>
+          <w:rFonts w:eastAsia="Times New Roman"/>
+          <w:lang w:eastAsia="pt-PT"/>
+        </w:rPr>
+        <w:lastRenderedPageBreak/>
+        <w:t>Lista Preliminar de Material</w:t>
+      </w:r>
+      <w:bookmarkEnd w:id="10"/>
+    </w:p>
+    <w:p>
+      <w:pPr>
+        <w:rPr>
+          <w:rFonts w:asciiTheme="minorHAnsi" w:hAnsiTheme="minorHAnsi"/>
+          <w:lang w:eastAsia="pt-PT"/>
+        </w:rPr>
+      </w:pPr>
+      <w:r>
+        <w:rPr>
+          <w:lang w:eastAsia="pt-PT"/>
+        </w:rPr>
+        <w:t>Apresenta-se a seguir uma lista preliminar do material necessário p</w:t>
+      </w:r>
+      <w:r>
+        <w:rPr>
+          <w:lang w:eastAsia="pt-PT"/>
+        </w:rPr>
+        <w:t>ara o desenvolvimento e construção do veículo:</w:t>
+      </w:r>
+    </w:p>
+    <w:p>
+      <w:pPr>
+        <w:pStyle w:val="PargrafodaLista"/>
+        <w:numPr>
+          <w:ilvl w:val="0"/>
+          <w:numId w:val="41"/>
+        </w:numPr>
+        <w:rPr>
+          <w:lang w:eastAsia="pt-PT"/>
+        </w:rPr>
+      </w:pPr>
+      <w:r>
+        <w:rPr>
+          <w:lang w:eastAsia="pt-PT"/>
+        </w:rPr>
+        <w:t>Placa de ensaio "</w:t>
+      </w:r>
+      <w:proofErr w:type="spellStart"/>
+      <w:r>
+        <w:rPr>
+          <w:lang w:eastAsia="pt-PT"/>
+        </w:rPr>
+        <w:t>Breadboard</w:t>
+      </w:r>
+      <w:proofErr w:type="spellEnd"/>
+      <w:r>
+        <w:rPr>
+          <w:lang w:eastAsia="pt-PT"/>
+        </w:rPr>
+        <w:t>";</w:t>
+      </w:r>
+    </w:p>
+    <w:p>
+      <w:pPr>
+        <w:pStyle w:val="PargrafodaLista"/>
+        <w:numPr>
+          <w:ilvl w:val="0"/>
+          <w:numId w:val="41"/>
+        </w:numPr>
+        <w:rPr>
+          <w:lang w:eastAsia="pt-PT"/>
+        </w:rPr>
+      </w:pPr>
+      <w:r>
+        <w:rPr>
+          <w:lang w:eastAsia="pt-PT"/>
+        </w:rPr>
+        <w:t>Rolo de filamento de impressão 3D em PLA (4032D) 1.75mm;</w:t>
+      </w:r>
+    </w:p>
+    <w:p>
+      <w:pPr>
+        <w:pStyle w:val="PargrafodaLista"/>
+        <w:numPr>
+          <w:ilvl w:val="0"/>
+          <w:numId w:val="41"/>
+        </w:numPr>
+        <w:rPr>
+          <w:lang w:eastAsia="pt-PT"/>
+        </w:rPr>
+      </w:pPr>
+      <w:r>
+        <w:rPr>
+          <w:lang w:eastAsia="pt-PT"/>
+        </w:rPr>
+        <w:t>ESP32 USB C CP2102;</w:t>
+      </w:r>
+    </w:p>
+    <w:p>
+      <w:pPr>
+        <w:pStyle w:val="PargrafodaLista"/>
+        <w:numPr>
+          <w:ilvl w:val="0"/>
+          <w:numId w:val="41"/>
+        </w:numPr>
+        <w:rPr>
+          <w:lang w:eastAsia="pt-PT"/>
+        </w:rPr>
+      </w:pPr>
+      <w:r>
+        <w:rPr>
+          <w:lang w:eastAsia="pt-PT"/>
+        </w:rPr>
+        <w:t>ARCELI GY-521 MPU6050 – Módulo acelerômetro e giroscópio;</w:t>
+      </w:r>
+    </w:p>
+    <w:p>
+      <w:pPr>
+        <w:pStyle w:val="PargrafodaLista"/>
+        <w:numPr>
+          <w:ilvl w:val="0"/>
+          <w:numId w:val="41"/>
+        </w:numPr>
+        <w:rPr>
+          <w:lang w:eastAsia="pt-PT"/>
+        </w:rPr>
+      </w:pPr>
+      <w:r>
+        <w:rPr>
+          <w:lang w:eastAsia="pt-PT"/>
+        </w:rPr>
+        <w:t xml:space="preserve">Cabo </w:t>
+      </w:r>
+      <w:proofErr w:type="spellStart"/>
+      <w:r>
+        <w:rPr>
+          <w:lang w:eastAsia="pt-PT"/>
+        </w:rPr>
+        <w:t>jumper</w:t>
+      </w:r>
+      <w:proofErr w:type="spellEnd"/>
+      <w:r>
+        <w:rPr>
+          <w:lang w:eastAsia="pt-PT"/>
+        </w:rPr>
+        <w:t xml:space="preserve"> </w:t>
+      </w:r>
+      <w:proofErr w:type="spellStart"/>
+      <w:r>
+        <w:rPr>
+          <w:lang w:eastAsia="pt-PT"/>
+        </w:rPr>
+        <w:t>Dupont</w:t>
+      </w:r>
+      <w:proofErr w:type="spellEnd"/>
+      <w:r>
+        <w:rPr>
+          <w:lang w:eastAsia="pt-PT"/>
+        </w:rPr>
+        <w:t xml:space="preserve"> – macho-macho;</w:t>
+      </w:r>
+    </w:p>
+    <w:p>
+      <w:pPr>
+        <w:pStyle w:val="PargrafodaLista"/>
+        <w:numPr>
+          <w:ilvl w:val="0"/>
+          <w:numId w:val="41"/>
+        </w:numPr>
+        <w:rPr>
+          <w:lang w:eastAsia="pt-PT"/>
+        </w:rPr>
+      </w:pPr>
+      <w:r>
+        <w:rPr>
+          <w:lang w:eastAsia="pt-PT"/>
+        </w:rPr>
+        <w:t xml:space="preserve">Cabo </w:t>
+      </w:r>
+      <w:proofErr w:type="spellStart"/>
+      <w:r>
+        <w:rPr>
+          <w:lang w:eastAsia="pt-PT"/>
+        </w:rPr>
+        <w:t>jumper</w:t>
+      </w:r>
+      <w:proofErr w:type="spellEnd"/>
+      <w:r>
+        <w:rPr>
+          <w:lang w:eastAsia="pt-PT"/>
+        </w:rPr>
+        <w:t xml:space="preserve"> </w:t>
+      </w:r>
+      <w:proofErr w:type="spellStart"/>
+      <w:r>
+        <w:rPr>
+          <w:lang w:eastAsia="pt-PT"/>
+        </w:rPr>
+        <w:t>Dupont</w:t>
+      </w:r>
+      <w:proofErr w:type="spellEnd"/>
+      <w:r>
+        <w:rPr>
+          <w:lang w:eastAsia="pt-PT"/>
+        </w:rPr>
+        <w:t xml:space="preserve"> – macho-fêmea;</w:t>
+      </w:r>
+    </w:p>
+    <w:p>
+      <w:pPr>
+        <w:pStyle w:val="PargrafodaLista"/>
+        <w:numPr>
+          <w:ilvl w:val="0"/>
+          <w:numId w:val="41"/>
+        </w:numPr>
+        <w:rPr>
+          <w:lang w:eastAsia="pt-PT"/>
+        </w:rPr>
+      </w:pPr>
+      <w:r>
+        <w:rPr>
+          <w:lang w:eastAsia="pt-PT"/>
+        </w:rPr>
+        <w:t xml:space="preserve">Campainha </w:t>
+      </w:r>
+      <w:proofErr w:type="spellStart"/>
+      <w:r>
+        <w:rPr>
+          <w:lang w:eastAsia="pt-PT"/>
+        </w:rPr>
+        <w:t>Beep</w:t>
+      </w:r>
+      <w:proofErr w:type="spellEnd"/>
+      <w:r>
+        <w:rPr>
+          <w:lang w:eastAsia="pt-PT"/>
+        </w:rPr>
+        <w:t xml:space="preserve"> Tone Eletrônico – DC 3V-24V, 100dB;</w:t>
+      </w:r>
+    </w:p>
+    <w:p>
+      <w:pPr>
+        <w:pStyle w:val="PargrafodaLista"/>
+        <w:numPr>
+          <w:ilvl w:val="0"/>
+          <w:numId w:val="41"/>
+        </w:numPr>
+        <w:rPr>
+          <w:lang w:eastAsia="pt-PT"/>
+        </w:rPr>
+      </w:pPr>
+      <w:r>
+        <w:rPr>
+          <w:lang w:eastAsia="pt-PT"/>
+        </w:rPr>
+        <w:t>Mini Drive – Controlador de motor L298N H-Bridge;</w:t>
+      </w:r>
+    </w:p>
+    <w:p>
+      <w:pPr>
+        <w:pStyle w:val="PargrafodaLista"/>
+        <w:numPr>
+          <w:ilvl w:val="0"/>
+          <w:numId w:val="41"/>
+        </w:numPr>
+        <w:rPr>
+          <w:lang w:eastAsia="pt-PT"/>
+        </w:rPr>
+      </w:pPr>
+      <w:r>
+        <w:rPr>
+          <w:lang w:eastAsia="pt-PT"/>
+        </w:rPr>
+        <w:t xml:space="preserve">DC </w:t>
+      </w:r>
+      <w:proofErr w:type="spellStart"/>
+      <w:r>
+        <w:rPr>
+          <w:lang w:eastAsia="pt-PT"/>
+        </w:rPr>
+        <w:t>Motorredutor</w:t>
+      </w:r>
+      <w:proofErr w:type="spellEnd"/>
+      <w:r>
+        <w:rPr>
+          <w:lang w:eastAsia="pt-PT"/>
+        </w:rPr>
+        <w:t xml:space="preserve"> – 3V-12V;</w:t>
+      </w:r>
+    </w:p>
+    <w:p>
+      <w:pPr>
+        <w:pStyle w:val="PargrafodaLista"/>
+        <w:numPr>
+          <w:ilvl w:val="0"/>
+          <w:numId w:val="41"/>
+        </w:numPr>
+        <w:rPr>
+          <w:lang w:eastAsia="pt-PT"/>
+        </w:rPr>
+      </w:pPr>
+      <w:r>
+        <w:rPr>
+          <w:lang w:eastAsia="pt-PT"/>
+        </w:rPr>
+        <w:t xml:space="preserve">Sensor ultrassônico – HC-SR04; </w:t>
+      </w:r>
+    </w:p>
+    <w:p>
+      <w:pPr>
+        <w:pStyle w:val="PargrafodaLista"/>
+        <w:numPr>
+          <w:ilvl w:val="0"/>
+          <w:numId w:val="41"/>
+        </w:numPr>
+        <w:rPr>
+          <w:lang w:eastAsia="pt-PT"/>
+        </w:rPr>
+      </w:pPr>
+      <w:r>
+        <w:rPr>
+          <w:lang w:eastAsia="pt-PT"/>
+        </w:rPr>
+        <w:t>Micro Servo Motor 9G – SG90;</w:t>
+      </w:r>
+    </w:p>
+    <w:p>
+      <w:pPr>
+        <w:pStyle w:val="Ttulo1"/>
+        <w:rPr>
+          <w:rFonts w:eastAsia="Times New Roman"/>
+          <w:lang w:eastAsia="en-GB"/>
+        </w:rPr>
+      </w:pPr>
+      <w:bookmarkStart w:id="11" w:name="_Toc192194583"/>
+      <w:r>
+        <w:rPr>
+          <w:rFonts w:eastAsia="Times New Roman"/>
+          <w:lang w:eastAsia="en-GB"/>
+        </w:rPr>
+        <w:t>Descrição de atividades realizadas, e distribuição de tarefas</w:t>
+      </w:r>
+      <w:bookmarkEnd w:id="11"/>
+    </w:p>
+    <w:p>
+      <w:pPr>
+        <w:rPr>
+          <w:lang w:eastAsia="en-GB"/>
+        </w:rPr>
+      </w:pPr>
+      <w:r>
+        <w:rPr>
+          <w:lang w:eastAsia="en-GB"/>
+        </w:rPr>
+        <w:t xml:space="preserve">Entre as semanas 1 </w:t>
+      </w:r>
+      <w:r>
+        <w:rPr>
+          <w:lang w:eastAsia="en-GB"/>
+        </w:rPr>
+        <w:t>e</w:t>
+      </w:r>
+      <w:r>
+        <w:rPr>
+          <w:lang w:eastAsia="en-GB"/>
+        </w:rPr>
+        <w:t xml:space="preserve"> </w:t>
+      </w:r>
+      <w:r>
+        <w:rPr>
+          <w:lang w:eastAsia="en-GB"/>
+        </w:rPr>
+        <w:t>3</w:t>
+      </w:r>
+      <w:r>
+        <w:rPr>
+          <w:lang w:eastAsia="en-GB"/>
+        </w:rPr>
+        <w:t xml:space="preserve"> deu-se início a análise/levantamento de requisitos do projeto, resultando numa lista detalhada (apresentada </w:t>
+      </w:r>
+      <w:r>
+        <w:rPr>
+          <w:lang w:eastAsia="en-GB"/>
+        </w:rPr>
+        <w:t>anteriormente</w:t>
+      </w:r>
+      <w:r>
+        <w:rPr>
+          <w:lang w:eastAsia="en-GB"/>
+        </w:rPr>
+        <w:t xml:space="preserve">) de requisitos funcionais e não funcionais. </w:t>
+      </w:r>
+    </w:p>
+    <w:p>
+      <w:pPr>
+        <w:rPr>
+          <w:lang w:eastAsia="en-GB"/>
+        </w:rPr>
+      </w:pPr>
+      <w:r>
+        <w:rPr>
+          <w:lang w:eastAsia="en-GB"/>
+        </w:rPr>
+        <w:t xml:space="preserve">Em simultâneo, elaborou-se um modelo tridimensional do veículo a construir, que </w:t>
+      </w:r>
+      <w:r>
+        <w:rPr>
+          <w:lang w:eastAsia="en-GB"/>
+        </w:rPr>
+        <w:t>serviu</w:t>
+      </w:r>
+      <w:r>
+        <w:rPr>
+          <w:lang w:eastAsia="en-GB"/>
+        </w:rPr>
+        <w:t xml:space="preserve"> também para esquematização elétrica e, a criação de algumas peças customizadas (chassis, container, etc.) usando a ferramenta de design online </w:t>
+      </w:r>
+      <w:proofErr w:type="spellStart"/>
+      <w:r>
+        <w:rPr>
+          <w:lang w:eastAsia="en-GB"/>
+        </w:rPr>
+        <w:t>Sketchup</w:t>
+      </w:r>
+      <w:proofErr w:type="spellEnd"/>
+      <w:r>
+        <w:rPr>
+          <w:lang w:eastAsia="en-GB"/>
+        </w:rPr>
+        <w:t xml:space="preserve">. </w:t>
+      </w:r>
+    </w:p>
+    <w:p>
+      <w:pPr>
+        <w:rPr>
+          <w:lang w:eastAsia="en-GB"/>
+        </w:rPr>
+      </w:pPr>
+      <w:r>
+        <w:rPr>
+          <w:lang w:eastAsia="en-GB"/>
+        </w:rPr>
+        <w:t>Ainda no mesmo período, elaborou-se um diagrama elétrico preliminar que ilustra a configuração elétrica de sensores, atuadores e microcontroladores.</w:t>
+      </w:r>
+    </w:p>
+    <w:p>
+      <w:pPr>
+        <w:rPr>
+          <w:lang w:eastAsia="en-GB"/>
+        </w:rPr>
+      </w:pPr>
+      <w:r>
+        <w:rPr>
+          <w:lang w:eastAsia="en-GB"/>
+        </w:rPr>
+        <w:t xml:space="preserve">Durante as semanas 4 e 5, deu-se início a uma fase inicial de testes que envolveu a criação de pequenos protótipos, paralelos a implementação efetiva do projeto, o que permitiu testar a conexão </w:t>
+      </w:r>
+      <w:proofErr w:type="spellStart"/>
+      <w:r>
+        <w:rPr>
+          <w:lang w:eastAsia="en-GB"/>
+        </w:rPr>
+        <w:t>WiFi</w:t>
+      </w:r>
+      <w:proofErr w:type="spellEnd"/>
+      <w:r>
+        <w:rPr>
+          <w:lang w:eastAsia="en-GB"/>
+        </w:rPr>
+        <w:t xml:space="preserve"> do microcontrolador, comunicação de dados via HTTP com mensagens em formato JSON e, finalmente, comunicação de dados via MQTT através de um Broker público disponível na internet.</w:t>
+      </w:r>
+    </w:p>
+    <w:p>
+      <w:pPr>
+        <w:rPr>
+          <w:lang w:eastAsia="en-GB"/>
+        </w:rPr>
+      </w:pPr>
+    </w:p>
+    <w:p>
+      <w:pPr>
+        <w:rPr>
+          <w:lang w:eastAsia="en-GB"/>
+        </w:rPr>
+      </w:pPr>
+    </w:p>
+    <w:p>
+      <w:pPr>
+        <w:rPr>
+          <w:lang w:eastAsia="en-GB"/>
+        </w:rPr>
+      </w:pPr>
+    </w:p>
+    <w:p>
+      <w:pPr>
+        <w:rPr>
+          <w:lang w:eastAsia="en-GB"/>
+        </w:rPr>
+      </w:pPr>
+      <w:r>
+        <w:rPr>
+          <w:noProof/>
+          <w:lang w:eastAsia="en-GB"/>
+        </w:rPr>
+        <w:lastRenderedPageBreak/>
+        <mc:AlternateContent>
+          <mc:Choice Requires="wps">
+            <w:drawing>
+              <wp:anchor distT="0" distB="0" distL="114300" distR="114300" simplePos="0" relativeHeight="251680768" behindDoc="0" locked="0" layoutInCell="1" allowOverlap="1" wp14:anchorId="6A6F8292" wp14:editId="2FD04532">
+                <wp:simplePos x="0" y="0"/>
+                <wp:positionH relativeFrom="margin">
+                  <wp:align>center</wp:align>
+                </wp:positionH>
+                <wp:positionV relativeFrom="paragraph">
+                  <wp:posOffset>125730</wp:posOffset>
+                </wp:positionV>
+                <wp:extent cx="6553200" cy="4358640"/>
+                <wp:effectExtent l="0" t="0" r="0" b="3810"/>
+                <wp:wrapNone/>
+                <wp:docPr id="6" name="Caixa de texto 6"/>
+                <wp:cNvGraphicFramePr/>
+                <a:graphic xmlns:a="http://schemas.openxmlformats.org/drawingml/2006/main">
+                  <a:graphicData uri="http://schemas.microsoft.com/office/word/2010/wordprocessingShape">
+                    <wps:wsp>
+                      <wps:cNvSpPr txBox="1"/>
+                      <wps:spPr>
+                        <a:xfrm>
+                          <a:off x="0" y="0"/>
+                          <a:ext cx="6553200" cy="4358640"/>
+                        </a:xfrm>
+                        <a:prstGeom prst="rect">
+                          <a:avLst/>
+                        </a:prstGeom>
+                        <a:solidFill>
+                          <a:schemeClr val="lt1"/>
+                        </a:solidFill>
+                        <a:ln w="6350">
+                          <a:noFill/>
+                        </a:ln>
+                      </wps:spPr>
+                      <wps:txbx>
+                        <w:txbxContent>
+                          <w:p>
+                            <w:r>
+                              <w:rPr>
+                                <w:noProof/>
+                              </w:rPr>
+                              <w:drawing>
+                                <wp:inline distT="0" distB="0" distL="0" distR="0" wp14:anchorId="5D10EB68" wp14:editId="53926ADD">
+                                  <wp:extent cx="6457950" cy="4150103"/>
+                                  <wp:effectExtent l="0" t="0" r="0" b="3175"/>
+                                  <wp:docPr id="7" name="Imagem 7"/>
+                                  <wp:cNvGraphicFramePr>
+                                    <a:graphicFrameLocks xmlns:a="http://schemas.openxmlformats.org/drawingml/2006/main" noChangeAspect="1"/>
+                                  </wp:cNvGraphicFramePr>
+                                  <a:graphic xmlns:a="http://schemas.openxmlformats.org/drawingml/2006/main">
+                                    <a:graphicData uri="http://schemas.openxmlformats.org/drawingml/2006/picture">
+                                      <pic:pic xmlns:pic="http://schemas.openxmlformats.org/drawingml/2006/picture">
+                                        <pic:nvPicPr>
+                                          <pic:cNvPr id="7" name="task-schedule.drawio.png"/>
+                                          <pic:cNvPicPr/>
+                                        </pic:nvPicPr>
+                                        <pic:blipFill rotWithShape="1">
+                                          <a:blip r:embed="rId14">
+                                            <a:extLst>
+                                              <a:ext uri="{28A0092B-C50C-407E-A947-70E740481C1C}">
+                                                <a14:useLocalDpi xmlns:a14="http://schemas.microsoft.com/office/drawing/2010/main" val="0"/>
+                                              </a:ext>
+                                            </a:extLst>
+                                          </a:blip>
+                                          <a:srcRect l="505" r="2122"/>
+                                          <a:stretch/>
+                                        </pic:blipFill>
+                                        <pic:spPr bwMode="auto">
+                                          <a:xfrm>
+                                            <a:off x="0" y="0"/>
+                                            <a:ext cx="6467747" cy="4156399"/>
+                                          </a:xfrm>
+                                          <a:prstGeom prst="rect">
+                                            <a:avLst/>
+                                          </a:prstGeom>
+                                          <a:ln>
+                                            <a:noFill/>
+                                          </a:ln>
+                                          <a:extLst>
+                                            <a:ext uri="{53640926-AAD7-44D8-BBD7-CCE9431645EC}">
+                                              <a14:shadowObscured xmlns:a14="http://schemas.microsoft.com/office/drawing/2010/main"/>
+                                            </a:ext>
+                                          </a:extLst>
+                                        </pic:spPr>
+                                      </pic:pic>
+                                    </a:graphicData>
+                                  </a:graphic>
+                                </wp:inline>
+                              </w:drawing>
+                            </w:r>
+                          </w:p>
+                        </w:txbxContent>
+                      </wps:txbx>
+                      <wps:bodyPr rot="0" spcFirstLastPara="0" vertOverflow="overflow" horzOverflow="overflow" vert="horz" wrap="square" lIns="91440" tIns="45720" rIns="91440" bIns="45720" numCol="1" spcCol="0" rtlCol="0" fromWordArt="0" anchor="t" anchorCtr="0" forceAA="0" compatLnSpc="1">
+                        <a:prstTxWarp prst="textNoShape">
+                          <a:avLst/>
+                        </a:prstTxWarp>
+                        <a:noAutofit/>
+                      </wps:bodyPr>
+                    </wps:wsp>
+                  </a:graphicData>
+                </a:graphic>
+                <wp14:sizeRelH relativeFrom="margin">
+                  <wp14:pctWidth>0</wp14:pctWidth>
+                </wp14:sizeRelH>
+                <wp14:sizeRelV relativeFrom="margin">
+                  <wp14:pctHeight>0</wp14:pctHeight>
+                </wp14:sizeRelV>
+              </wp:anchor>
+            </w:drawing>
+          </mc:Choice>
+          <mc:Fallback>
+            <w:pict>
+              <v:shape w14:anchorId="6A6F8292" id="Caixa de texto 6" o:spid="_x0000_s1035" type="#_x0000_t202" style="position:absolute;left:0;text-align:left;margin-left:0;margin-top:9.9pt;width:516pt;height:343.2pt;z-index:251680768;visibility:visible;mso-wrap-style:square;mso-width-percent:0;mso-height-percent:0;mso-wrap-distance-left:9pt;mso-wrap-distance-top:0;mso-wrap-distance-right:9pt;mso-wrap-distance-bottom:0;mso-position-horizontal:center;mso-position-horizontal-relative:margin;mso-position-vertical:absolute;mso-position-vertical-relative:text;mso-width-percent:0;mso-height-percent:0;mso-width-relative:margin;mso-height-relative:margin;v-text-anchor:top" o:gfxdata="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" fillcolor="white [3201]" stroked="f" strokeweight=".5pt">
+                <v:textbox>
+                  <w:txbxContent>
+                    <w:p>
+                      <w:r>
+                        <w:rPr>
+                          <w:noProof/>
+                        </w:rPr>
+                        <w:drawing>
+                          <wp:inline distT="0" distB="0" distL="0" distR="0" wp14:anchorId="5D10EB68" wp14:editId="53926ADD">
+                            <wp:extent cx="6457950" cy="4150103"/>
+                            <wp:effectExtent l="0" t="0" r="0" b="3175"/>
+                            <wp:docPr id="7" name="Imagem 7"/>
+                            <wp:cNvGraphicFramePr>
+                              <a:graphicFrameLocks xmlns:a="http://schemas.openxmlformats.org/drawingml/2006/main" noChangeAspect="1"/>
+                            </wp:cNvGraphicFramePr>
+                            <a:graphic xmlns:a="http://schemas.openxmlformats.org/drawingml/2006/main">
+                              <a:graphicData uri="http://schemas.openxmlformats.org/drawingml/2006/picture">
+                                <pic:pic xmlns:pic="http://schemas.openxmlformats.org/drawingml/2006/picture">
+                                  <pic:nvPicPr>
+                                    <pic:cNvPr id="7" name="task-schedule.drawio.png"/>
+                                    <pic:cNvPicPr/>
+                                  </pic:nvPicPr>
+                                  <pic:blipFill rotWithShape="1">
+                                    <a:blip r:embed="rId14">
+                                      <a:extLst>
+                                        <a:ext uri="{28A0092B-C50C-407E-A947-70E740481C1C}">
+                                          <a14:useLocalDpi xmlns:a14="http://schemas.microsoft.com/office/drawing/2010/main" val="0"/>
+                                        </a:ext>
+                                      </a:extLst>
+                                    </a:blip>
+                                    <a:srcRect l="505" r="2122"/>
+                                    <a:stretch/>
+                                  </pic:blipFill>
+                                  <pic:spPr bwMode="auto">
+                                    <a:xfrm>
+                                      <a:off x="0" y="0"/>
+                                      <a:ext cx="6467747" cy="4156399"/>
+                                    </a:xfrm>
+                                    <a:prstGeom prst="rect">
+                                      <a:avLst/>
+                                    </a:prstGeom>
+                                    <a:ln>
+                                      <a:noFill/>
+                                    </a:ln>
+                                    <a:extLst>
+                                      <a:ext uri="{53640926-AAD7-44D8-BBD7-CCE9431645EC}">
+                                        <a14:shadowObscured xmlns:a14="http://schemas.microsoft.com/office/drawing/2010/main"/>
+                                      </a:ext>
+                                    </a:extLst>
+                                  </pic:spPr>
+                                </pic:pic>
+                              </a:graphicData>
+                            </a:graphic>
+                          </wp:inline>
+                        </w:drawing>
+                      </w:r>
+                    </w:p>
+                  </w:txbxContent>
+                </v:textbox>
+                <w10:wrap anchorx="margin"/>
+              </v:shape>
+            </w:pict>
+          </mc:Fallback>
+        </mc:AlternateContent>
+      </w:r>
+    </w:p>
+    <w:p>
+      <w:pPr>
+        <w:rPr>
+          <w:lang w:eastAsia="en-GB"/>
+        </w:rPr>
+      </w:pPr>
+    </w:p>
+    <w:p>
+      <w:pPr>
+        <w:rPr>
+          <w:lang w:eastAsia="en-GB"/>
+        </w:rPr>
+      </w:pPr>
+    </w:p>
+    <w:p>
+      <w:pPr>
+        <w:rPr>
+          <w:lang w:eastAsia="en-GB"/>
+        </w:rPr>
+      </w:pPr>
+    </w:p>
+    <w:p>
+      <w:pPr>
+        <w:rPr>
+          <w:lang w:eastAsia="en-GB"/>
+        </w:rPr>
+      </w:pPr>
+    </w:p>
+    <w:p>
+      <w:pPr>
+        <w:rPr>
+          <w:lang w:eastAsia="en-GB"/>
+        </w:rPr>
+      </w:pPr>
+    </w:p>
+    <w:p>
+      <w:pPr>
+        <w:rPr>
+          <w:lang w:eastAsia="en-GB"/>
+        </w:rPr>
+      </w:pPr>
+    </w:p>
+    <w:p>
+      <w:pPr>
+        <w:rPr>
+          <w:lang w:eastAsia="en-GB"/>
+        </w:rPr>
+      </w:pPr>
+    </w:p>
+    <w:p>
+      <w:pPr>
+        <w:rPr>
+          <w:lang w:eastAsia="en-GB"/>
+        </w:rPr>
+      </w:pPr>
+    </w:p>
+    <w:p>
+      <w:pPr>
+        <w:rPr>
+          <w:lang w:eastAsia="en-GB"/>
+        </w:rPr>
+      </w:pPr>
+      <w:bookmarkStart w:id="12" w:name="_GoBack"/>
+      <w:bookmarkEnd w:id="12"/>
+    </w:p>
+    <w:p>
+      <w:pPr>
+        <w:rPr>
+          <w:lang w:eastAsia="en-GB"/>
+        </w:rPr>
+      </w:pPr>
+    </w:p>
+    <w:p>
+      <w:pPr>
+        <w:rPr>
+          <w:lang w:eastAsia="en-GB"/>
+        </w:rPr>
+      </w:pPr>
+    </w:p>
+    <w:p>
+      <w:pPr>
+        <w:rPr>
+          <w:lang w:eastAsia="en-GB"/>
+        </w:rPr>
+      </w:pPr>
+    </w:p>
+    <w:p>
+      <w:pPr>
+        <w:rPr>
+          <w:lang w:eastAsia="en-GB"/>
+        </w:rPr>
+      </w:pPr>
+    </w:p>
+    <w:p>
+      <w:pPr>
+        <w:rPr>
+          <w:lang w:eastAsia="en-GB"/>
+        </w:rPr>
+      </w:pPr>
+      <w:r>
+        <w:rPr>
+          <w:noProof/>
+        </w:rPr>
+        <mc:AlternateContent>
+          <mc:Choice Requires="wps">
+            <w:drawing>
+              <wp:anchor distT="0" distB="0" distL="114300" distR="114300" simplePos="0" relativeHeight="251682816" behindDoc="0" locked="0" layoutInCell="1" allowOverlap="1" wp14:anchorId="6B7FB4B2" wp14:editId="690B15D2">
+                <wp:simplePos x="0" y="0"/>
+                <wp:positionH relativeFrom="margin">
+                  <wp:posOffset>1366520</wp:posOffset>
+                </wp:positionH>
+                <wp:positionV relativeFrom="paragraph">
+                  <wp:posOffset>242147</wp:posOffset>
+                </wp:positionV>
+                <wp:extent cx="2988733" cy="307340"/>
+                <wp:effectExtent l="0" t="0" r="2540" b="0"/>
+                <wp:wrapNone/>
+                <wp:docPr id="17" name="Caixa de texto 17"/>
+                <wp:cNvGraphicFramePr/>
+                <a:graphic xmlns:a="http://schemas.openxmlformats.org/drawingml/2006/main">
+                  <a:graphicData uri="http://schemas.microsoft.com/office/word/2010/wordprocessingShape">
+                    <wps:wsp>
+                      <wps:cNvSpPr txBox="1"/>
+                      <wps:spPr>
+                        <a:xfrm>
+                          <a:off x="0" y="0"/>
+                          <a:ext cx="2988733" cy="307340"/>
+                        </a:xfrm>
+                        <a:prstGeom prst="rect">
+                          <a:avLst/>
+                        </a:prstGeom>
+                        <a:solidFill>
+                          <a:schemeClr val="lt1"/>
+                        </a:solidFill>
+                        <a:ln w="6350">
+                          <a:noFill/>
+                        </a:ln>
+                      </wps:spPr>
+                      <wps:txbx>
+                        <w:txbxContent>
+                          <w:p>
+                            <w:pPr>
+                              <w:rPr>
+                                <w:sz w:val="18"/>
+                              </w:rPr>
+                            </w:pPr>
+                            <w:r>
+                              <w:rPr>
+                                <w:sz w:val="18"/>
+                              </w:rPr>
+                              <w:t>Graf</w:t>
+                            </w:r>
+                            <w:r>
+                              <w:rPr>
+                                <w:sz w:val="18"/>
+                              </w:rPr>
+                              <w:t>.</w:t>
+                            </w:r>
+                            <w:r>
+                              <w:rPr>
+                                <w:sz w:val="18"/>
+                              </w:rPr>
+                              <w:t>1</w:t>
+                            </w:r>
+                            <w:r>
+                              <w:rPr>
+                                <w:sz w:val="18"/>
+                              </w:rPr>
+                              <w:t xml:space="preserve"> – </w:t>
+                            </w:r>
+                            <w:r>
+                              <w:rPr>
+                                <w:sz w:val="18"/>
+                              </w:rPr>
+                              <w:t>Distribuição de tarefas ao longo do tempo.</w:t>
+                            </w:r>
+                          </w:p>
+                        </w:txbxContent>
+                      </wps:txbx>
+                      <wps:bodyPr rot="0" spcFirstLastPara="0" vertOverflow="overflow" horzOverflow="overflow" vert="horz" wrap="square" lIns="91440" tIns="45720" rIns="91440" bIns="45720" numCol="1" spcCol="0" rtlCol="0" fromWordArt="0" anchor="t" anchorCtr="0" forceAA="0" compatLnSpc="1">
+                        <a:prstTxWarp prst="textNoShape">
+                          <a:avLst/>
+                        </a:prstTxWarp>
+                        <a:noAutofit/>
+                      </wps:bodyPr>
+                    </wps:wsp>
+                  </a:graphicData>
+                </a:graphic>
+                <wp14:sizeRelH relativeFrom="margin">
+                  <wp14:pctWidth>0</wp14:pctWidth>
+                </wp14:sizeRelH>
+                <wp14:sizeRelV relativeFrom="margin">
+                  <wp14:pctHeight>0</wp14:pctHeight>
+                </wp14:sizeRelV>
+              </wp:anchor>
+            </w:drawing>
+          </mc:Choice>
+          <mc:Fallback>
+            <w:pict>
+              <v:shape w14:anchorId="6B7FB4B2" id="Caixa de texto 17" o:spid="_x0000_s1036" type="#_x0000_t202" style="position:absolute;left:0;text-align:left;margin-left:107.6pt;margin-top:19.05pt;width:235.35pt;height:24.2pt;z-index:251682816;visibility:visible;mso-wrap-style:square;mso-width-percent:0;mso-height-percent:0;mso-wrap-distance-left:9pt;mso-wrap-distance-top:0;mso-wrap-distance-right:9pt;mso-wrap-distance-bottom:0;mso-position-horizontal:absolute;mso-position-horizontal-relative:margin;mso-position-vertical:absolute;mso-position-vertical-relative:text;mso-width-percent:0;mso-height-percent:0;mso-width-relative:margin;mso-height-relative:margin;v-text-anchor:top" o:gfxdata="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" fillcolor="white [3201]" stroked="f" strokeweight=".5pt">
+                <v:textbox>
+                  <w:txbxContent>
+                    <w:p>
+                      <w:pPr>
+                        <w:rPr>
+                          <w:sz w:val="18"/>
+                        </w:rPr>
+                      </w:pPr>
+                      <w:r>
+                        <w:rPr>
+                          <w:sz w:val="18"/>
+                        </w:rPr>
+                        <w:t>Graf</w:t>
+                      </w:r>
+                      <w:r>
+                        <w:rPr>
+                          <w:sz w:val="18"/>
+                        </w:rPr>
+                        <w:t>.</w:t>
+                      </w:r>
+                      <w:r>
+                        <w:rPr>
+                          <w:sz w:val="18"/>
+                        </w:rPr>
+                        <w:t>1</w:t>
+                      </w:r>
+                      <w:r>
+                        <w:rPr>
+                          <w:sz w:val="18"/>
+                        </w:rPr>
+                        <w:t xml:space="preserve"> – </w:t>
+                      </w:r>
+                      <w:r>
+                        <w:rPr>
+                          <w:sz w:val="18"/>
+                        </w:rPr>
+                        <w:t>Distribuição de tarefas ao longo do tempo.</w:t>
+                      </w:r>
+                    </w:p>
+                  </w:txbxContent>
+                </v:textbox>
+                <w10:wrap anchorx="margin"/>
+              </v:shape>
+            </w:pict>
+          </mc:Fallback>
+        </mc:AlternateContent>
+      </w:r>
+    </w:p>
+    <w:p>
+      <w:pPr>
+        <w:rPr>
+          <w:lang w:eastAsia="en-GB"/>
+        </w:rPr>
+      </w:pPr>
+    </w:p>
+    <w:p>
+      <w:pPr>
+        <w:pStyle w:val="Ttulo1"/>
+        <w:rPr>
+          <w:rFonts w:eastAsia="Times New Roman"/>
+          <w:lang w:eastAsia="en-GB"/>
+        </w:rPr>
+      </w:pPr>
+      <w:bookmarkStart w:id="13" w:name="_Toc192194584"/>
+      <w:r>
+        <w:rPr>
+          <w:rFonts w:eastAsia="Times New Roman"/>
+          <w:lang w:eastAsia="en-GB"/>
+        </w:rPr>
+        <w:t>Plano de trabalho até à entrega final</w:t>
+      </w:r>
+      <w:bookmarkEnd w:id="13"/>
+    </w:p>
+    <w:p>
+      <w:pPr>
+        <w:rPr>
+          <w:lang w:eastAsia="en-GB"/>
+        </w:rPr>
+      </w:pPr>
+      <w:r>
+        <w:rPr>
+          <w:lang w:eastAsia="en-GB"/>
+        </w:rPr>
+        <w:t xml:space="preserve">Aceda </w:t>
+      </w:r>
+      <w:r>
+        <w:rPr>
+          <w:lang w:eastAsia="en-GB"/>
+        </w:rPr>
+        <w:t xml:space="preserve">ao plano de trabalho completo no </w:t>
+      </w:r>
+      <w:proofErr w:type="spellStart"/>
+      <w:r>
+        <w:rPr>
+          <w:lang w:eastAsia="en-GB"/>
+        </w:rPr>
+        <w:t>workspace</w:t>
+      </w:r>
+      <w:proofErr w:type="spellEnd"/>
+      <w:r>
+        <w:rPr>
+          <w:lang w:eastAsia="en-GB"/>
+        </w:rPr>
+        <w:t xml:space="preserve"> do </w:t>
+      </w:r>
+      <w:proofErr w:type="spellStart"/>
+      <w:r>
+        <w:rPr>
+          <w:lang w:eastAsia="en-GB"/>
+        </w:rPr>
+        <w:t>ClickUp</w:t>
+      </w:r>
+      <w:proofErr w:type="spellEnd"/>
+      <w:r>
+        <w:rPr>
+          <w:lang w:eastAsia="en-GB"/>
+        </w:rPr>
+        <w:t xml:space="preserve"> clicando na hiperligação a seguir:</w:t>
+      </w:r>
+    </w:p>
+    <w:p>
+      <w:pPr>
+        <w:jc w:val="left"/>
+        <w:rPr>
+          <w:lang w:eastAsia="en-GB"/>
+        </w:rPr>
+      </w:pPr>
+      <w:hyperlink r:id="rId15" w:history="1">
+        <w:r>
+          <w:rPr>
+            <w:rStyle w:val="Hiperligao"/>
+            <w:lang w:eastAsia="en-GB"/>
+          </w:rPr>
+          <w:t>https://sharing.clickup.com/9015425834/l/h/8cnryta-515/fa3084a8279fb83</w:t>
+        </w:r>
+      </w:hyperlink>
+    </w:p>
+    <w:p>
+      <w:pPr>
+        <w:rPr>
+          <w:lang w:eastAsia="en-GB"/>
+        </w:rPr>
+      </w:pPr>
+      <w:r>
+        <w:rPr>
+          <w:lang w:eastAsia="en-GB"/>
+        </w:rPr>
+        <w:t xml:space="preserve">Aceda ao </w:t>
+      </w:r>
+      <w:proofErr w:type="spellStart"/>
+      <w:r>
+        <w:rPr>
+          <w:lang w:eastAsia="en-GB"/>
+        </w:rPr>
+        <w:t>dashboard</w:t>
+      </w:r>
+      <w:proofErr w:type="spellEnd"/>
+      <w:r>
+        <w:rPr>
+          <w:lang w:eastAsia="en-GB"/>
+        </w:rPr>
+        <w:t xml:space="preserve"> do plano de trabalho completo no </w:t>
+      </w:r>
+      <w:proofErr w:type="spellStart"/>
+      <w:r>
+        <w:rPr>
+          <w:lang w:eastAsia="en-GB"/>
+        </w:rPr>
+        <w:t>workspace</w:t>
+      </w:r>
+      <w:proofErr w:type="spellEnd"/>
+      <w:r>
+        <w:rPr>
+          <w:lang w:eastAsia="en-GB"/>
+        </w:rPr>
+        <w:t xml:space="preserve"> do </w:t>
+      </w:r>
+      <w:proofErr w:type="spellStart"/>
+      <w:r>
+        <w:rPr>
+          <w:lang w:eastAsia="en-GB"/>
+        </w:rPr>
+        <w:t>ClickUp</w:t>
+      </w:r>
+      <w:proofErr w:type="spellEnd"/>
+      <w:r>
+        <w:rPr>
+          <w:lang w:eastAsia="en-GB"/>
+        </w:rPr>
+        <w:t xml:space="preserve"> clicando na hiperligação a seguir:</w:t>
+      </w:r>
+    </w:p>
+    <w:p>
+      <w:pPr>
+        <w:rPr>
+          <w:lang w:eastAsia="en-GB"/>
+        </w:rPr>
+      </w:pPr>
+      <w:hyperlink r:id="rId16" w:history="1">
+        <w:r>
+          <w:rPr>
+            <w:rStyle w:val="Hiperligao"/>
+            <w:lang w:eastAsia="en-GB"/>
+          </w:rPr>
+          <w:t>https://app.clickup.com/9015425834/dashboards/8cnryta-55</w:t>
+        </w:r>
+      </w:hyperlink>
+    </w:p>
+    <w:p>
+      <w:pPr>
+        <w:rPr>
+          <w:lang w:eastAsia="en-GB"/>
+        </w:rPr>
+      </w:pPr>
+    </w:p>
     <w:sectPr>
-      <w:footerReference w:type="default" r:id="rId14"/>
+      <w:footerReference w:type="default" r:id="rId17"/>
       <w:pgSz w:w="11906" w:h="16838"/>
       <w:pgMar w:top="1417" w:right="1701" w:bottom="1417" w:left="1701" w:header="708" w:footer="708" w:gutter="0"/>
       <w:pgNumType w:start="2"/>
@@ -8313,6 +9758,92 @@
     </w:lvl>
   </w:abstractNum>
   <w:abstractNum w:abstractNumId="19" w15:restartNumberingAfterBreak="0">
+    <w:nsid w:val="2EAB1249"/>
+    <w:multiLevelType w:val="hybridMultilevel"/>
+    <w:tmpl w:val="6602B932"/>
+    <w:lvl w:ilvl="0" w:tplc="0809001B">
+      <w:start w:val="1"/>
+      <w:numFmt w:val="lowerRoman"/>
+      <w:lvlText w:val="%1."/>
+      <w:lvlJc w:val="right"/>
+      <w:pPr>
+        <w:ind w:left="720" w:hanging="360"/>
+      </w:pPr>
+    </w:lvl>
+    <w:lvl w:ilvl="1" w:tplc="08090019" w:tentative="1">
+      <w:start w:val="1"/>
+      <w:numFmt w:val="lowerLetter"/>
+      <w:lvlText w:val="%2."/>
+      <w:lvlJc w:val="left"/>
+      <w:pPr>
+        <w:ind w:left="1440" w:hanging="360"/>
+      </w:pPr>
+    </w:lvl>
+    <w:lvl w:ilvl="2" w:tplc="0809001B" w:tentative="1">
+      <w:start w:val="1"/>
+      <w:numFmt w:val="lowerRoman"/>
+      <w:lvlText w:val="%3."/>
+      <w:lvlJc w:val="right"/>
+      <w:pPr>
+        <w:ind w:left="2160" w:hanging="180"/>
+      </w:pPr>
+    </w:lvl>
+    <w:lvl w:ilvl="3" w:tplc="0809000F" w:tentative="1">
+      <w:start w:val="1"/>
+      <w:numFmt w:val="decimal"/>
+      <w:lvlText w:val="%4."/>
+      <w:lvlJc w:val="left"/>
+      <w:pPr>
+        <w:ind w:left="2880" w:hanging="360"/>
+      </w:pPr>
+    </w:lvl>
+    <w:lvl w:ilvl="4" w:tplc="08090019" w:tentative="1">
+      <w:start w:val="1"/>
+      <w:numFmt w:val="lowerLetter"/>
+      <w:lvlText w:val="%5."/>
+      <w:lvlJc w:val="left"/>
+      <w:pPr>
+        <w:ind w:left="3600" w:hanging="360"/>
+      </w:pPr>
+    </w:lvl>
+    <w:lvl w:ilvl="5" w:tplc="0809001B" w:tentative="1">
+      <w:start w:val="1"/>
+      <w:numFmt w:val="lowerRoman"/>
+      <w:lvlText w:val="%6."/>
+      <w:lvlJc w:val="right"/>
+      <w:pPr>
+        <w:ind w:left="4320" w:hanging="180"/>
+      </w:pPr>
+    </w:lvl>
+    <w:lvl w:ilvl="6" w:tplc="0809000F" w:tentative="1">
+      <w:start w:val="1"/>
+      <w:numFmt w:val="decimal"/>
+      <w:lvlText w:val="%7."/>
+      <w:lvlJc w:val="left"/>
+      <w:pPr>
+        <w:ind w:left="5040" w:hanging="360"/>
+      </w:pPr>
+    </w:lvl>
+    <w:lvl w:ilvl="7" w:tplc="08090019" w:tentative="1">
+      <w:start w:val="1"/>
+      <w:numFmt w:val="lowerLetter"/>
+      <w:lvlText w:val="%8."/>
+      <w:lvlJc w:val="left"/>
+      <w:pPr>
+        <w:ind w:left="5760" w:hanging="360"/>
+      </w:pPr>
+    </w:lvl>
+    <w:lvl w:ilvl="8" w:tplc="0809001B" w:tentative="1">
+      <w:start w:val="1"/>
+      <w:numFmt w:val="lowerRoman"/>
+      <w:lvlText w:val="%9."/>
+      <w:lvlJc w:val="right"/>
+      <w:pPr>
+        <w:ind w:left="6480" w:hanging="180"/>
+      </w:pPr>
+    </w:lvl>
+  </w:abstractNum>
+  <w:abstractNum w:abstractNumId="20" w15:restartNumberingAfterBreak="0">
     <w:nsid w:val="30B4251E"/>
     <w:multiLevelType w:val="hybridMultilevel"/>
     <w:tmpl w:val="2DA0B96C"/>
@@ -8425,7 +9956,7 @@
       </w:rPr>
     </w:lvl>
   </w:abstractNum>
-  <w:abstractNum w:abstractNumId="20" w15:restartNumberingAfterBreak="0">
+  <w:abstractNum w:abstractNumId="21" w15:restartNumberingAfterBreak="0">
     <w:nsid w:val="31AC3F59"/>
     <w:multiLevelType w:val="hybridMultilevel"/>
     <w:tmpl w:val="D1040FE0"/>
@@ -8538,7 +10069,7 @@
       </w:rPr>
     </w:lvl>
   </w:abstractNum>
-  <w:abstractNum w:abstractNumId="21" w15:restartNumberingAfterBreak="0">
+  <w:abstractNum w:abstractNumId="22" w15:restartNumberingAfterBreak="0">
     <w:nsid w:val="343B09FD"/>
     <w:multiLevelType w:val="hybridMultilevel"/>
     <w:tmpl w:val="832EE2C2"/>
@@ -8651,7 +10182,156 @@
       </w:rPr>
     </w:lvl>
   </w:abstractNum>
-  <w:abstractNum w:abstractNumId="22" w15:restartNumberingAfterBreak="0">
+  <w:abstractNum w:abstractNumId="23" w15:restartNumberingAfterBreak="0">
+    <w:nsid w:val="36082099"/>
+    <w:multiLevelType w:val="multilevel"/>
+    <w:tmpl w:val="78E8BF1E"/>
+    <w:lvl w:ilvl="0">
+      <w:start w:val="1"/>
+      <w:numFmt w:val="bullet"/>
+      <w:lvlText w:val=""/>
+      <w:lvlJc w:val="left"/>
+      <w:pPr>
+        <w:tabs>
+          <w:tab w:val="num" w:pos="720"/>
+        </w:tabs>
+        <w:ind w:left="720" w:hanging="360"/>
+      </w:pPr>
+      <w:rPr>
+        <w:rFonts w:ascii="Symbol" w:hAnsi="Symbol" w:hint="default"/>
+        <w:sz w:val="20"/>
+      </w:rPr>
+    </w:lvl>
+    <w:lvl w:ilvl="1" w:tentative="1">
+      <w:start w:val="1"/>
+      <w:numFmt w:val="bullet"/>
+      <w:lvlText w:val="o"/>
+      <w:lvlJc w:val="left"/>
+      <w:pPr>
+        <w:tabs>
+          <w:tab w:val="num" w:pos="1440"/>
+        </w:tabs>
+        <w:ind w:left="1440" w:hanging="360"/>
+      </w:pPr>
+      <w:rPr>
+        <w:rFonts w:ascii="Courier New" w:hAnsi="Courier New" w:hint="default"/>
+        <w:sz w:val="20"/>
+      </w:rPr>
+    </w:lvl>
+    <w:lvl w:ilvl="2" w:tentative="1">
+      <w:start w:val="1"/>
+      <w:numFmt w:val="bullet"/>
+      <w:lvlText w:val=""/>
+      <w:lvlJc w:val="left"/>
+      <w:pPr>
+        <w:tabs>
+          <w:tab w:val="num" w:pos="2160"/>
+        </w:tabs>
+        <w:ind w:left="2160" w:hanging="360"/>
+      </w:pPr>
+      <w:rPr>
+        <w:rFonts w:ascii="Wingdings" w:hAnsi="Wingdings" w:hint="default"/>
+        <w:sz w:val="20"/>
+      </w:rPr>
+    </w:lvl>
+    <w:lvl w:ilvl="3" w:tentative="1">
+      <w:start w:val="1"/>
+      <w:numFmt w:val="bullet"/>
+      <w:lvlText w:val=""/>
+      <w:lvlJc w:val="left"/>
+      <w:pPr>
+        <w:tabs>
+          <w:tab w:val="num" w:pos="2880"/>
+        </w:tabs>
+        <w:ind w:left="2880" w:hanging="360"/>
+      </w:pPr>
+      <w:rPr>
+        <w:rFonts w:ascii="Wingdings" w:hAnsi="Wingdings" w:hint="default"/>
+        <w:sz w:val="20"/>
+      </w:rPr>
+    </w:lvl>
+    <w:lvl w:ilvl="4" w:tentative="1">
+      <w:start w:val="1"/>
+      <w:numFmt w:val="bullet"/>
+      <w:lvlText w:val=""/>
+      <w:lvlJc w:val="left"/>
+      <w:pPr>
+        <w:tabs>
+          <w:tab w:val="num" w:pos="3600"/>
+        </w:tabs>
+        <w:ind w:left="3600" w:hanging="360"/>
+      </w:pPr>
+      <w:rPr>
+        <w:rFonts w:ascii="Wingdings" w:hAnsi="Wingdings" w:hint="default"/>
+        <w:sz w:val="20"/>
+      </w:rPr>
+    </w:lvl>
+    <w:lvl w:ilvl="5" w:tentative="1">
+      <w:start w:val="1"/>
+      <w:numFmt w:val="bullet"/>
+      <w:lvlText w:val=""/>
+      <w:lvlJc w:val="left"/>
+      <w:pPr>
+        <w:tabs>
+          <w:tab w:val="num" w:pos="4320"/>
+        </w:tabs>
+        <w:ind w:left="4320" w:hanging="360"/>
+      </w:pPr>
+      <w:rPr>
+        <w:rFonts w:ascii="Wingdings" w:hAnsi="Wingdings" w:hint="default"/>
+        <w:sz w:val="20"/>
+      </w:rPr>
+    </w:lvl>
+    <w:lvl w:ilvl="6" w:tentative="1">
+      <w:start w:val="1"/>
+      <w:numFmt w:val="bullet"/>
+      <w:lvlText w:val=""/>
+      <w:lvlJc w:val="left"/>
+      <w:pPr>
+        <w:tabs>
+          <w:tab w:val="num" w:pos="5040"/>
+        </w:tabs>
+        <w:ind w:left="5040" w:hanging="360"/>
+      </w:pPr>
+      <w:rPr>
+        <w:rFonts w:ascii="Wingdings" w:hAnsi="Wingdings" w:hint="default"/>
+        <w:sz w:val="20"/>
+      </w:rPr>
+    </w:lvl>
+    <w:lvl w:ilvl="7" w:tentative="1">
+      <w:start w:val="1"/>
+      <w:numFmt w:val="bullet"/>
+      <w:lvlText w:val=""/>
+      <w:lvlJc w:val="left"/>
+      <w:pPr>
+        <w:tabs>
+          <w:tab w:val="num" w:pos="5760"/>
+        </w:tabs>
+        <w:ind w:left="5760" w:hanging="360"/>
+      </w:pPr>
+      <w:rPr>
+        <w:rFonts w:ascii="Wingdings" w:hAnsi="Wingdings" w:hint="default"/>
+        <w:sz w:val="20"/>
+      </w:rPr>
+    </w:lvl>
+    <w:lvl w:ilvl="8" w:tentative="1">
+      <w:start w:val="1"/>
+      <w:numFmt w:val="bullet"/>
+      <w:lvlText w:val=""/>
+      <w:lvlJc w:val="left"/>
+      <w:pPr>
+        <w:tabs>
+          <w:tab w:val="num" w:pos="6480"/>
+        </w:tabs>
+        <w:ind w:left="6480" w:hanging="360"/>
+      </w:pPr>
+      <w:rPr>
+        <w:rFonts w:ascii="Wingdings" w:hAnsi="Wingdings" w:hint="default"/>
+        <w:sz w:val="20"/>
+      </w:rPr>
+    </w:lvl>
+  </w:abstractNum>
+  <w:abstractNum w:abstractNumId="24" w15:restartNumberingAfterBreak="0">
     <w:nsid w:val="3816669E"/>
     <w:multiLevelType w:val="hybridMultilevel"/>
     <w:tmpl w:val="BB02AAD4"/>
@@ -8741,7 +10421,156 @@
       </w:pPr>
     </w:lvl>
   </w:abstractNum>
-  <w:abstractNum w:abstractNumId="23" w15:restartNumberingAfterBreak="0">
+  <w:abstractNum w:abstractNumId="25" w15:restartNumberingAfterBreak="0">
+    <w:nsid w:val="3D716A61"/>
+    <w:multiLevelType w:val="multilevel"/>
+    <w:tmpl w:val="A89AA70A"/>
+    <w:lvl w:ilvl="0">
+      <w:start w:val="1"/>
+      <w:numFmt w:val="bullet"/>
+      <w:lvlText w:val=""/>
+      <w:lvlJc w:val="left"/>
+      <w:pPr>
+        <w:tabs>
+          <w:tab w:val="num" w:pos="720"/>
+        </w:tabs>
+        <w:ind w:left="720" w:hanging="360"/>
+      </w:pPr>
+      <w:rPr>
+        <w:rFonts w:ascii="Symbol" w:hAnsi="Symbol" w:hint="default"/>
+        <w:sz w:val="20"/>
+      </w:rPr>
+    </w:lvl>
+    <w:lvl w:ilvl="1" w:tentative="1">
+      <w:start w:val="1"/>
+      <w:numFmt w:val="bullet"/>
+      <w:lvlText w:val="o"/>
+      <w:lvlJc w:val="left"/>
+      <w:pPr>
+        <w:tabs>
+          <w:tab w:val="num" w:pos="1440"/>
+        </w:tabs>
+        <w:ind w:left="1440" w:hanging="360"/>
+      </w:pPr>
+      <w:rPr>
+        <w:rFonts w:ascii="Courier New" w:hAnsi="Courier New" w:hint="default"/>
+        <w:sz w:val="20"/>
+      </w:rPr>
+    </w:lvl>
+    <w:lvl w:ilvl="2" w:tentative="1">
+      <w:start w:val="1"/>
+      <w:numFmt w:val="bullet"/>
+      <w:lvlText w:val=""/>
+      <w:lvlJc w:val="left"/>
+      <w:pPr>
+        <w:tabs>
+          <w:tab w:val="num" w:pos="2160"/>
+        </w:tabs>
+        <w:ind w:left="2160" w:hanging="360"/>
+      </w:pPr>
+      <w:rPr>
+        <w:rFonts w:ascii="Wingdings" w:hAnsi="Wingdings" w:hint="default"/>
+        <w:sz w:val="20"/>
+      </w:rPr>
+    </w:lvl>
+    <w:lvl w:ilvl="3" w:tentative="1">
+      <w:start w:val="1"/>
+      <w:numFmt w:val="bullet"/>
+      <w:lvlText w:val=""/>
+      <w:lvlJc w:val="left"/>
+      <w:pPr>
+        <w:tabs>
+          <w:tab w:val="num" w:pos="2880"/>
+        </w:tabs>
+        <w:ind w:left="2880" w:hanging="360"/>
+      </w:pPr>
+      <w:rPr>
+        <w:rFonts w:ascii="Wingdings" w:hAnsi="Wingdings" w:hint="default"/>
+        <w:sz w:val="20"/>
+      </w:rPr>
+    </w:lvl>
+    <w:lvl w:ilvl="4" w:tentative="1">
+      <w:start w:val="1"/>
+      <w:numFmt w:val="bullet"/>
+      <w:lvlText w:val=""/>
+      <w:lvlJc w:val="left"/>
+      <w:pPr>
+        <w:tabs>
+          <w:tab w:val="num" w:pos="3600"/>
+        </w:tabs>
+        <w:ind w:left="3600" w:hanging="360"/>
+      </w:pPr>
+      <w:rPr>
+        <w:rFonts w:ascii="Wingdings" w:hAnsi="Wingdings" w:hint="default"/>
+        <w:sz w:val="20"/>
+      </w:rPr>
+    </w:lvl>
+    <w:lvl w:ilvl="5" w:tentative="1">
+      <w:start w:val="1"/>
+      <w:numFmt w:val="bullet"/>
+      <w:lvlText w:val=""/>
+      <w:lvlJc w:val="left"/>
+      <w:pPr>
+        <w:tabs>
+          <w:tab w:val="num" w:pos="4320"/>
+        </w:tabs>
+        <w:ind w:left="4320" w:hanging="360"/>
+      </w:pPr>
+      <w:rPr>
+        <w:rFonts w:ascii="Wingdings" w:hAnsi="Wingdings" w:hint="default"/>
+        <w:sz w:val="20"/>
+      </w:rPr>
+    </w:lvl>
+    <w:lvl w:ilvl="6" w:tentative="1">
+      <w:start w:val="1"/>
+      <w:numFmt w:val="bullet"/>
+      <w:lvlText w:val=""/>
+      <w:lvlJc w:val="left"/>
+      <w:pPr>
+        <w:tabs>
+          <w:tab w:val="num" w:pos="5040"/>
+        </w:tabs>
+        <w:ind w:left="5040" w:hanging="360"/>
+      </w:pPr>
+      <w:rPr>
+        <w:rFonts w:ascii="Wingdings" w:hAnsi="Wingdings" w:hint="default"/>
+        <w:sz w:val="20"/>
+      </w:rPr>
+    </w:lvl>
+    <w:lvl w:ilvl="7" w:tentative="1">
+      <w:start w:val="1"/>
+      <w:numFmt w:val="bullet"/>
+      <w:lvlText w:val=""/>
+      <w:lvlJc w:val="left"/>
+      <w:pPr>
+        <w:tabs>
+          <w:tab w:val="num" w:pos="5760"/>
+        </w:tabs>
+        <w:ind w:left="5760" w:hanging="360"/>
+      </w:pPr>
+      <w:rPr>
+        <w:rFonts w:ascii="Wingdings" w:hAnsi="Wingdings" w:hint="default"/>
+        <w:sz w:val="20"/>
+      </w:rPr>
+    </w:lvl>
+    <w:lvl w:ilvl="8" w:tentative="1">
+      <w:start w:val="1"/>
+      <w:numFmt w:val="bullet"/>
+      <w:lvlText w:val=""/>
+      <w:lvlJc w:val="left"/>
+      <w:pPr>
+        <w:tabs>
+          <w:tab w:val="num" w:pos="6480"/>
+        </w:tabs>
+        <w:ind w:left="6480" w:hanging="360"/>
+      </w:pPr>
+      <w:rPr>
+        <w:rFonts w:ascii="Wingdings" w:hAnsi="Wingdings" w:hint="default"/>
+        <w:sz w:val="20"/>
+      </w:rPr>
+    </w:lvl>
+  </w:abstractNum>
+  <w:abstractNum w:abstractNumId="26" w15:restartNumberingAfterBreak="0">
     <w:nsid w:val="429E5F8B"/>
     <w:multiLevelType w:val="hybridMultilevel"/>
     <w:tmpl w:val="32BA84F8"/>
@@ -8854,7 +10683,7 @@
       </w:rPr>
     </w:lvl>
   </w:abstractNum>
-  <w:abstractNum w:abstractNumId="24" w15:restartNumberingAfterBreak="0">
+  <w:abstractNum w:abstractNumId="27" w15:restartNumberingAfterBreak="0">
     <w:nsid w:val="43E85581"/>
     <w:multiLevelType w:val="hybridMultilevel"/>
     <w:tmpl w:val="52D2D402"/>
@@ -8967,7 +10796,7 @@
       </w:rPr>
     </w:lvl>
   </w:abstractNum>
-  <w:abstractNum w:abstractNumId="25" w15:restartNumberingAfterBreak="0">
+  <w:abstractNum w:abstractNumId="28" w15:restartNumberingAfterBreak="0">
     <w:nsid w:val="44693A9F"/>
     <w:multiLevelType w:val="hybridMultilevel"/>
     <w:tmpl w:val="688EA4AC"/>
@@ -9080,7 +10909,7 @@
       </w:rPr>
     </w:lvl>
   </w:abstractNum>
-  <w:abstractNum w:abstractNumId="26" w15:restartNumberingAfterBreak="0">
+  <w:abstractNum w:abstractNumId="29" w15:restartNumberingAfterBreak="0">
     <w:nsid w:val="491E4738"/>
     <w:multiLevelType w:val="hybridMultilevel"/>
     <w:tmpl w:val="F168C1E0"/>
@@ -9193,7 +11022,7 @@
       </w:rPr>
     </w:lvl>
   </w:abstractNum>
-  <w:abstractNum w:abstractNumId="27" w15:restartNumberingAfterBreak="0">
+  <w:abstractNum w:abstractNumId="30" w15:restartNumberingAfterBreak="0">
     <w:nsid w:val="4ED32D53"/>
     <w:multiLevelType w:val="hybridMultilevel"/>
     <w:tmpl w:val="EAAC5478"/>
@@ -9306,7 +11135,7 @@
       </w:rPr>
     </w:lvl>
   </w:abstractNum>
-  <w:abstractNum w:abstractNumId="28" w15:restartNumberingAfterBreak="0">
+  <w:abstractNum w:abstractNumId="31" w15:restartNumberingAfterBreak="0">
     <w:nsid w:val="5D7517C3"/>
     <w:multiLevelType w:val="hybridMultilevel"/>
     <w:tmpl w:val="A3D23FC4"/>
@@ -9392,7 +11221,7 @@
       </w:pPr>
     </w:lvl>
   </w:abstractNum>
-  <w:abstractNum w:abstractNumId="29" w15:restartNumberingAfterBreak="0">
+  <w:abstractNum w:abstractNumId="32" w15:restartNumberingAfterBreak="0">
     <w:nsid w:val="636C0383"/>
     <w:multiLevelType w:val="hybridMultilevel"/>
     <w:tmpl w:val="DA64D2C6"/>
@@ -9478,7 +11307,7 @@
       </w:pPr>
     </w:lvl>
   </w:abstractNum>
-  <w:abstractNum w:abstractNumId="30" w15:restartNumberingAfterBreak="0">
+  <w:abstractNum w:abstractNumId="33" w15:restartNumberingAfterBreak="0">
     <w:nsid w:val="692C1C6B"/>
     <w:multiLevelType w:val="hybridMultilevel"/>
     <w:tmpl w:val="38C8A158"/>
@@ -9591,7 +11420,7 @@
       </w:rPr>
     </w:lvl>
   </w:abstractNum>
-  <w:abstractNum w:abstractNumId="31" w15:restartNumberingAfterBreak="0">
+  <w:abstractNum w:abstractNumId="34" w15:restartNumberingAfterBreak="0">
     <w:nsid w:val="6E452539"/>
     <w:multiLevelType w:val="hybridMultilevel"/>
     <w:tmpl w:val="727A2122"/>
@@ -9704,7 +11533,7 @@
       </w:rPr>
     </w:lvl>
   </w:abstractNum>
-  <w:abstractNum w:abstractNumId="32" w15:restartNumberingAfterBreak="0">
+  <w:abstractNum w:abstractNumId="35" w15:restartNumberingAfterBreak="0">
     <w:nsid w:val="71506CFC"/>
     <w:multiLevelType w:val="hybridMultilevel"/>
     <w:tmpl w:val="83501842"/>
@@ -9790,7 +11619,7 @@
       </w:pPr>
     </w:lvl>
   </w:abstractNum>
-  <w:abstractNum w:abstractNumId="33" w15:restartNumberingAfterBreak="0">
+  <w:abstractNum w:abstractNumId="36" w15:restartNumberingAfterBreak="0">
     <w:nsid w:val="71D7027E"/>
     <w:multiLevelType w:val="hybridMultilevel"/>
     <w:tmpl w:val="B4B41164"/>
@@ -9876,7 +11705,7 @@
       </w:pPr>
     </w:lvl>
   </w:abstractNum>
-  <w:abstractNum w:abstractNumId="34" w15:restartNumberingAfterBreak="0">
+  <w:abstractNum w:abstractNumId="37" w15:restartNumberingAfterBreak="0">
     <w:nsid w:val="733B69E1"/>
     <w:multiLevelType w:val="hybridMultilevel"/>
     <w:tmpl w:val="4926CC32"/>
@@ -9990,7 +11819,7 @@
       </w:rPr>
     </w:lvl>
   </w:abstractNum>
-  <w:abstractNum w:abstractNumId="35" w15:restartNumberingAfterBreak="0">
+  <w:abstractNum w:abstractNumId="38" w15:restartNumberingAfterBreak="0">
     <w:nsid w:val="738163C1"/>
     <w:multiLevelType w:val="hybridMultilevel"/>
     <w:tmpl w:val="565EE012"/>
@@ -10103,7 +11932,7 @@
       </w:rPr>
     </w:lvl>
   </w:abstractNum>
-  <w:abstractNum w:abstractNumId="36" w15:restartNumberingAfterBreak="0">
+  <w:abstractNum w:abstractNumId="39" w15:restartNumberingAfterBreak="0">
     <w:nsid w:val="7856436F"/>
     <w:multiLevelType w:val="hybridMultilevel"/>
     <w:tmpl w:val="5CA48998"/>
@@ -10189,7 +12018,7 @@
       </w:pPr>
     </w:lvl>
   </w:abstractNum>
-  <w:abstractNum w:abstractNumId="37" w15:restartNumberingAfterBreak="0">
+  <w:abstractNum w:abstractNumId="40" w15:restartNumberingAfterBreak="0">
     <w:nsid w:val="78C915F1"/>
     <w:multiLevelType w:val="hybridMultilevel"/>
     <w:tmpl w:val="9FF2B9A2"/>
@@ -10278,7 +12107,7 @@
       </w:pPr>
     </w:lvl>
   </w:abstractNum>
-  <w:abstractNum w:abstractNumId="38" w15:restartNumberingAfterBreak="0">
+  <w:abstractNum w:abstractNumId="41" w15:restartNumberingAfterBreak="0">
     <w:nsid w:val="797E1957"/>
     <w:multiLevelType w:val="hybridMultilevel"/>
     <w:tmpl w:val="39025F6C"/>
@@ -10393,7 +12222,7 @@
     </w:lvl>
   </w:abstractNum>
   <w:num w:numId="1">
-    <w:abstractNumId w:val="25"/>
+    <w:abstractNumId w:val="28"/>
   </w:num>
   <w:num w:numId="2">
     <w:abstractNumId w:val="11"/>
@@ -10405,7 +12234,7 @@
     <w:abstractNumId w:val="9"/>
   </w:num>
   <w:num w:numId="5">
-    <w:abstractNumId w:val="37"/>
+    <w:abstractNumId w:val="40"/>
   </w:num>
   <w:num w:numId="6">
     <w:abstractNumId w:val="10"/>
@@ -10414,37 +12243,37 @@
     <w:abstractNumId w:val="8"/>
   </w:num>
   <w:num w:numId="8">
-    <w:abstractNumId w:val="31"/>
+    <w:abstractNumId w:val="34"/>
   </w:num>
   <w:num w:numId="9">
     <w:abstractNumId w:val="3"/>
   </w:num>
   <w:num w:numId="10">
-    <w:abstractNumId w:val="22"/>
+    <w:abstractNumId w:val="24"/>
   </w:num>
   <w:num w:numId="11">
-    <w:abstractNumId w:val="38"/>
+    <w:abstractNumId w:val="41"/>
   </w:num>
   <w:num w:numId="12">
-    <w:abstractNumId w:val="20"/>
+    <w:abstractNumId w:val="21"/>
   </w:num>
   <w:num w:numId="13">
-    <w:abstractNumId w:val="34"/>
+    <w:abstractNumId w:val="37"/>
   </w:num>
   <w:num w:numId="14">
-    <w:abstractNumId w:val="24"/>
+    <w:abstractNumId w:val="27"/>
   </w:num>
   <w:num w:numId="15">
     <w:abstractNumId w:val="13"/>
   </w:num>
   <w:num w:numId="16">
-    <w:abstractNumId w:val="21"/>
+    <w:abstractNumId w:val="22"/>
   </w:num>
   <w:num w:numId="17">
-    <w:abstractNumId w:val="28"/>
+    <w:abstractNumId w:val="31"/>
   </w:num>
   <w:num w:numId="18">
-    <w:abstractNumId w:val="23"/>
+    <w:abstractNumId w:val="26"/>
   </w:num>
   <w:num w:numId="19">
     <w:abstractNumId w:val="7"/>
@@ -10456,16 +12285,16 @@
     <w:abstractNumId w:val="6"/>
   </w:num>
   <w:num w:numId="22">
-    <w:abstractNumId w:val="30"/>
+    <w:abstractNumId w:val="33"/>
   </w:num>
   <w:num w:numId="23">
     <w:abstractNumId w:val="14"/>
   </w:num>
   <w:num w:numId="24">
-    <w:abstractNumId w:val="35"/>
+    <w:abstractNumId w:val="38"/>
   </w:num>
   <w:num w:numId="25">
-    <w:abstractNumId w:val="26"/>
+    <w:abstractNumId w:val="29"/>
   </w:num>
   <w:num w:numId="26">
     <w:abstractNumId w:val="1"/>
@@ -10480,10 +12309,10 @@
     <w:abstractNumId w:val="16"/>
   </w:num>
   <w:num w:numId="30">
-    <w:abstractNumId w:val="27"/>
+    <w:abstractNumId w:val="30"/>
   </w:num>
   <w:num w:numId="31">
-    <w:abstractNumId w:val="19"/>
+    <w:abstractNumId w:val="20"/>
   </w:num>
   <w:num w:numId="32">
     <w:abstractNumId w:val="4"/>
@@ -10498,16 +12327,28 @@
     <w:abstractNumId w:val="5"/>
   </w:num>
   <w:num w:numId="36">
+    <w:abstractNumId w:val="35"/>
+  </w:num>
+  <w:num w:numId="37">
     <w:abstractNumId w:val="32"/>
   </w:num>
-  <w:num w:numId="37">
-    <w:abstractNumId w:val="29"/>
+  <w:num w:numId="38">
+    <w:abstractNumId w:val="39"/>
   </w:num>
-  <w:num w:numId="38">
+  <w:num w:numId="39">
     <w:abstractNumId w:val="36"/>
   </w:num>
-  <w:num w:numId="39">
-    <w:abstractNumId w:val="33"/>
+  <w:num w:numId="40">
+    <w:abstractNumId w:val="1"/>
+  </w:num>
+  <w:num w:numId="41">
+    <w:abstractNumId w:val="19"/>
+  </w:num>
+  <w:num w:numId="42">
+    <w:abstractNumId w:val="25"/>
+  </w:num>
+  <w:num w:numId="43">
+    <w:abstractNumId w:val="23"/>
   </w:num>
 </w:numbering>
 </file>
@@ -10911,7 +12752,7 @@
   <w:style w:type="paragraph" w:default="1" w:styleId="Normal">
     <w:name w:val="Normal"/>
     <w:qFormat/>
-    <w:rsid w:val="005675D8"/>
+    <w:rsid w:val="00352C18"/>
     <w:pPr>
       <w:jc w:val="both"/>
     </w:pPr>
@@ -10927,11 +12768,12 @@
     <w:autoRedefine/>
     <w:uiPriority w:val="9"/>
     <w:qFormat/>
-    <w:rsid w:val="00944590"/>
+    <w:rsid w:val="00DC261C"/>
     <w:pPr>
       <w:keepNext/>
       <w:keepLines/>
       <w:spacing w:before="720" w:after="240"/>
+      <w:jc w:val="left"/>
       <w:outlineLvl w:val="0"/>
     </w:pPr>
     <w:rPr>
@@ -11147,7 +12989,7 @@
     <w:basedOn w:val="Tipodeletrapredefinidodopargrafo"/>
     <w:link w:val="Ttulo1"/>
     <w:uiPriority w:val="9"/>
-    <w:rsid w:val="00944590"/>
+    <w:rsid w:val="00DC261C"/>
     <w:rPr>
       <w:rFonts w:ascii="Montserrat" w:eastAsiaTheme="majorEastAsia" w:hAnsi="Montserrat" w:cstheme="majorBidi"/>
       <w:b/>
@@ -11650,6 +13492,18 @@
       </w:tblBorders>
     </w:tblPr>
   </w:style>
+  <w:style w:type="character" w:styleId="MenoNoResolvida">
+    <w:name w:val="Unresolved Mention"/>
+    <w:basedOn w:val="Tipodeletrapredefinidodopargrafo"/>
+    <w:uiPriority w:val="99"/>
+    <w:semiHidden/>
+    <w:unhideWhenUsed/>
+    <w:rsid w:val="00352C18"/>
+    <w:rPr>
+      <w:color w:val="605E5C"/>
+      <w:shd w:val="clear" w:color="auto" w:fill="E1DFDD"/>
+    </w:rPr>
+  </w:style>
 </w:styles>
 </file>
 
@@ -11953,7 +13807,7 @@
 </file>
 
 <file path=customXml/itemProps1.xml><?xml version="1.0" encoding="utf-8"?>
-<ds:datastoreItem xmlns:ds="http://schemas.openxmlformats.org/officeDocument/2006/customXml" ds:itemID="{FA263630-3AEB-4F5C-81DA-83B1DAAF31BF}">
+<ds:datastoreItem xmlns:ds="http://schemas.openxmlformats.org/officeDocument/2006/customXml" ds:itemID="{9CCF06E5-D53C-4AF5-8490-6389AB71B035}">
   <ds:schemaRefs>
     <ds:schemaRef ds:uri="http://schemas.openxmlformats.org/officeDocument/2006/bibliography"/>
   </ds:schemaRefs>

</xml_diff>